<commit_message>
backend api v2 & prisma orm & seeding & middleares & endpoints
</commit_message>
<xml_diff>
--- a/vizsgaremek_palyakovetes/Fejlesztői dokumentáció.docx
+++ b/vizsgaremek_palyakovetes/Fejlesztői dokumentáció.docx
@@ -1,6 +1,6 @@
 
 <file path=word/document.xml><?xml version="1.0" encoding="utf-8"?>
-<w:document xmlns:wpc="http://schemas.microsoft.com/office/word/2010/wordprocessingCanvas" xmlns:cx="http://schemas.microsoft.com/office/drawing/2014/chartex" xmlns:cx1="http://schemas.microsoft.com/office/drawing/2015/9/8/chartex" xmlns:cx2="http://schemas.microsoft.com/office/drawing/2015/10/21/chartex" xmlns:cx3="http://schemas.microsoft.com/office/drawing/2016/5/9/chartex" xmlns:cx4="http://schemas.microsoft.com/office/drawing/2016/5/10/chartex" xmlns:cx5="http://schemas.microsoft.com/office/drawing/2016/5/11/chartex" xmlns:cx6="http://schemas.microsoft.com/office/drawing/2016/5/12/chartex" xmlns:cx7="http://schemas.microsoft.com/office/drawing/2016/5/13/chartex" xmlns:cx8="http://schemas.microsoft.com/office/drawing/2016/5/14/chartex" xmlns:mc="http://schemas.openxmlformats.org/markup-compatibility/2006" xmlns:aink="http://schemas.microsoft.com/office/drawing/2016/ink" xmlns:am3d="http://schemas.microsoft.com/office/drawing/2017/model3d" xmlns:o="urn:schemas-microsoft-com:office:office" xmlns:oel="http://schemas.microsoft.com/office/2019/extlst" xmlns:r="http://schemas.openxmlformats.org/officeDocument/2006/relationships" xmlns:m="http://schemas.openxmlformats.org/officeDocument/2006/math" xmlns:v="urn:schemas-microsoft-com:vml" xmlns:wp14="http://schemas.microsoft.com/office/word/2010/wordprocessingDrawing" xmlns:wp="http://schemas.openxmlformats.org/drawingml/2006/wordprocessingDrawing" xmlns:w10="urn:schemas-microsoft-com:office:word" xmlns:w="http://schemas.openxmlformats.org/wordprocessingml/2006/main" xmlns:w14="http://schemas.microsoft.com/office/word/2010/wordml" xmlns:w15="http://schemas.microsoft.com/office/word/2012/wordml" xmlns:w16cex="http://schemas.microsoft.com/office/word/2018/wordml/cex" xmlns:w16cid="http://schemas.microsoft.com/office/word/2016/wordml/cid" xmlns:w16="http://schemas.microsoft.com/office/word/2018/wordml" xmlns:w16du="http://schemas.microsoft.com/office/word/2023/wordml/word16du" xmlns:w16sdtdh="http://schemas.microsoft.com/office/word/2020/wordml/sdtdatahash" xmlns:w16se="http://schemas.microsoft.com/office/word/2015/wordml/symex" xmlns:wpg="http://schemas.microsoft.com/office/word/2010/wordprocessingGroup" xmlns:wpi="http://schemas.microsoft.com/office/word/2010/wordprocessingInk" xmlns:wne="http://schemas.microsoft.com/office/word/2006/wordml" xmlns:wps="http://schemas.microsoft.com/office/word/2010/wordprocessingShape" mc:Ignorable="w14 w15 w16se w16cid w16 w16cex w16sdtdh wp14">
+<w:document xmlns:wpc="http://schemas.microsoft.com/office/word/2010/wordprocessingCanvas" xmlns:cx="http://schemas.microsoft.com/office/drawing/2014/chartex" xmlns:cx1="http://schemas.microsoft.com/office/drawing/2015/9/8/chartex" xmlns:cx2="http://schemas.microsoft.com/office/drawing/2015/10/21/chartex" xmlns:cx3="http://schemas.microsoft.com/office/drawing/2016/5/9/chartex" xmlns:cx4="http://schemas.microsoft.com/office/drawing/2016/5/10/chartex" xmlns:cx5="http://schemas.microsoft.com/office/drawing/2016/5/11/chartex" xmlns:cx6="http://schemas.microsoft.com/office/drawing/2016/5/12/chartex" xmlns:cx7="http://schemas.microsoft.com/office/drawing/2016/5/13/chartex" xmlns:cx8="http://schemas.microsoft.com/office/drawing/2016/5/14/chartex" xmlns:mc="http://schemas.openxmlformats.org/markup-compatibility/2006" xmlns:aink="http://schemas.microsoft.com/office/drawing/2016/ink" xmlns:am3d="http://schemas.microsoft.com/office/drawing/2017/model3d" xmlns:o="urn:schemas-microsoft-com:office:office" xmlns:oel="http://schemas.microsoft.com/office/2019/extlst" xmlns:r="http://schemas.openxmlformats.org/officeDocument/2006/relationships" xmlns:m="http://schemas.openxmlformats.org/officeDocument/2006/math" xmlns:v="urn:schemas-microsoft-com:vml" xmlns:wp14="http://schemas.microsoft.com/office/word/2010/wordprocessingDrawing" xmlns:wp="http://schemas.openxmlformats.org/drawingml/2006/wordprocessingDrawing" xmlns:w10="urn:schemas-microsoft-com:office:word" xmlns:w="http://schemas.openxmlformats.org/wordprocessingml/2006/main" xmlns:w14="http://schemas.microsoft.com/office/word/2010/wordml" xmlns:w15="http://schemas.microsoft.com/office/word/2012/wordml" xmlns:w16cex="http://schemas.microsoft.com/office/word/2018/wordml/cex" xmlns:w16cid="http://schemas.microsoft.com/office/word/2016/wordml/cid" xmlns:w16="http://schemas.microsoft.com/office/word/2018/wordml" xmlns:w16du="http://schemas.microsoft.com/office/word/2023/wordml/word16du" xmlns:w16sdtdh="http://schemas.microsoft.com/office/word/2020/wordml/sdtdatahash" xmlns:w16se="http://schemas.microsoft.com/office/word/2015/wordml/symex" xmlns:wpg="http://schemas.microsoft.com/office/word/2010/wordprocessingGroup" xmlns:wpi="http://schemas.microsoft.com/office/word/2010/wordprocessingInk" xmlns:wne="http://schemas.microsoft.com/office/word/2006/wordml" xmlns:wps="http://schemas.microsoft.com/office/word/2010/wordprocessingShape" mc:Ignorable="w14 w15 w16se w16cid w16 w16cex w16sdtdh w16du wp14">
   <w:body>
     <w:p>
       <w:pPr>
@@ -146,14 +146,12 @@
     </w:p>
     <w:p>
       <w:pPr>
-        <w:spacing w:line="360" w:lineRule="auto"/>
-        <w:jc w:val="both"/>
         <w:rPr>
           <w:rFonts w:ascii="Times New Roman" w:hAnsi="Times New Roman" w:cs="Times New Roman"/>
           <w:b/>
           <w:bCs/>
-          <w:sz w:val="24"/>
-          <w:szCs w:val="24"/>
+          <w:sz w:val="28"/>
+          <w:szCs w:val="28"/>
           <w:lang w:val="hu-HU"/>
         </w:rPr>
       </w:pPr>
@@ -162,19 +160,19 @@
           <w:rFonts w:ascii="Times New Roman" w:hAnsi="Times New Roman" w:cs="Times New Roman"/>
           <w:b/>
           <w:bCs/>
-          <w:sz w:val="24"/>
-          <w:szCs w:val="24"/>
-          <w:lang w:val="hu-HU"/>
-        </w:rPr>
-        <w:t>Mentorok:</w:t>
+          <w:sz w:val="28"/>
+          <w:szCs w:val="28"/>
+          <w:lang w:val="hu-HU"/>
+        </w:rPr>
+        <w:t>Mentor:</w:t>
       </w:r>
       <w:r>
         <w:rPr>
           <w:rFonts w:ascii="Times New Roman" w:hAnsi="Times New Roman" w:cs="Times New Roman"/>
           <w:b/>
           <w:bCs/>
-          <w:sz w:val="24"/>
-          <w:szCs w:val="24"/>
+          <w:sz w:val="28"/>
+          <w:szCs w:val="28"/>
           <w:lang w:val="hu-HU"/>
         </w:rPr>
         <w:tab/>
@@ -183,29 +181,46 @@
     </w:p>
     <w:p>
       <w:pPr>
-        <w:spacing w:line="360" w:lineRule="auto"/>
-        <w:jc w:val="both"/>
-        <w:rPr>
-          <w:rFonts w:ascii="Times New Roman" w:hAnsi="Times New Roman" w:cs="Times New Roman"/>
-          <w:sz w:val="24"/>
-          <w:szCs w:val="24"/>
-          <w:lang w:val="hu-HU"/>
-        </w:rPr>
-      </w:pPr>
-      <w:r>
-        <w:rPr>
-          <w:rFonts w:ascii="Times New Roman" w:hAnsi="Times New Roman" w:cs="Times New Roman"/>
-          <w:sz w:val="24"/>
-          <w:szCs w:val="24"/>
+        <w:rPr>
+          <w:rFonts w:ascii="Times New Roman" w:hAnsi="Times New Roman" w:cs="Times New Roman"/>
+          <w:sz w:val="28"/>
+          <w:szCs w:val="28"/>
+          <w:lang w:val="hu-HU"/>
+        </w:rPr>
+      </w:pPr>
+      <w:r>
+        <w:rPr>
+          <w:rFonts w:ascii="Times New Roman" w:hAnsi="Times New Roman" w:cs="Times New Roman"/>
+          <w:sz w:val="28"/>
+          <w:szCs w:val="28"/>
           <w:lang w:val="hu-HU"/>
         </w:rPr>
         <w:t>Szabó Ákos</w:t>
       </w:r>
-      <w:r>
-        <w:rPr>
-          <w:rFonts w:ascii="Times New Roman" w:hAnsi="Times New Roman" w:cs="Times New Roman"/>
-          <w:sz w:val="24"/>
-          <w:szCs w:val="24"/>
+    </w:p>
+    <w:p>
+      <w:pPr>
+        <w:rPr>
+          <w:rFonts w:ascii="Times New Roman" w:hAnsi="Times New Roman" w:cs="Times New Roman"/>
+          <w:sz w:val="28"/>
+          <w:szCs w:val="28"/>
+          <w:lang w:val="hu-HU"/>
+        </w:rPr>
+      </w:pPr>
+      <w:r>
+        <w:rPr>
+          <w:rFonts w:ascii="Times New Roman" w:hAnsi="Times New Roman" w:cs="Times New Roman"/>
+          <w:sz w:val="28"/>
+          <w:szCs w:val="28"/>
+          <w:lang w:val="hu-HU"/>
+        </w:rPr>
+        <w:t>………………….</w:t>
+      </w:r>
+      <w:r>
+        <w:rPr>
+          <w:rFonts w:ascii="Times New Roman" w:hAnsi="Times New Roman" w:cs="Times New Roman"/>
+          <w:sz w:val="28"/>
+          <w:szCs w:val="28"/>
           <w:lang w:val="hu-HU"/>
         </w:rPr>
         <w:tab/>
@@ -214,29 +229,47 @@
     </w:p>
     <w:p>
       <w:pPr>
-        <w:spacing w:line="360" w:lineRule="auto"/>
-        <w:jc w:val="both"/>
-        <w:rPr>
-          <w:rFonts w:ascii="Times New Roman" w:hAnsi="Times New Roman" w:cs="Times New Roman"/>
-          <w:sz w:val="24"/>
-          <w:szCs w:val="24"/>
-          <w:lang w:val="hu-HU"/>
-        </w:rPr>
-      </w:pPr>
-      <w:r>
-        <w:rPr>
-          <w:rFonts w:ascii="Times New Roman" w:hAnsi="Times New Roman" w:cs="Times New Roman"/>
-          <w:sz w:val="24"/>
-          <w:szCs w:val="24"/>
-          <w:lang w:val="hu-HU"/>
-        </w:rPr>
-        <w:t>Dantesz Tamás</w:t>
-      </w:r>
-      <w:r>
-        <w:rPr>
-          <w:rFonts w:ascii="Times New Roman" w:hAnsi="Times New Roman" w:cs="Times New Roman"/>
-          <w:sz w:val="24"/>
-          <w:szCs w:val="24"/>
+        <w:rPr>
+          <w:rFonts w:ascii="Times New Roman" w:hAnsi="Times New Roman" w:cs="Times New Roman"/>
+          <w:sz w:val="28"/>
+          <w:szCs w:val="28"/>
+          <w:lang w:val="hu-HU"/>
+        </w:rPr>
+      </w:pPr>
+      <w:r>
+        <w:rPr>
+          <w:rFonts w:ascii="Times New Roman" w:hAnsi="Times New Roman" w:cs="Times New Roman"/>
+          <w:sz w:val="28"/>
+          <w:szCs w:val="28"/>
+          <w:lang w:val="hu-HU"/>
+        </w:rPr>
+        <w:tab/>
+        <w:t>…………………..</w:t>
+      </w:r>
+      <w:r>
+        <w:rPr>
+          <w:rFonts w:ascii="Times New Roman" w:hAnsi="Times New Roman" w:cs="Times New Roman"/>
+          <w:sz w:val="28"/>
+          <w:szCs w:val="28"/>
+          <w:lang w:val="hu-HU"/>
+        </w:rPr>
+        <w:br/>
+      </w:r>
+    </w:p>
+    <w:p>
+      <w:pPr>
+        <w:rPr>
+          <w:rFonts w:ascii="Times New Roman" w:hAnsi="Times New Roman" w:cs="Times New Roman"/>
+          <w:sz w:val="28"/>
+          <w:szCs w:val="28"/>
+          <w:lang w:val="hu-HU"/>
+        </w:rPr>
+      </w:pPr>
+      <w:r>
+        <w:rPr>
+          <w:rFonts w:ascii="Times New Roman" w:hAnsi="Times New Roman" w:cs="Times New Roman"/>
+          <w:sz w:val="28"/>
+          <w:szCs w:val="28"/>
           <w:lang w:val="hu-HU"/>
         </w:rPr>
         <w:tab/>
@@ -245,20 +278,47 @@
     </w:p>
     <w:p>
       <w:pPr>
-        <w:spacing w:line="360" w:lineRule="auto"/>
-        <w:jc w:val="both"/>
-        <w:rPr>
-          <w:rFonts w:ascii="Times New Roman" w:hAnsi="Times New Roman" w:cs="Times New Roman"/>
-          <w:sz w:val="24"/>
-          <w:szCs w:val="24"/>
-          <w:lang w:val="hu-HU"/>
-        </w:rPr>
-      </w:pPr>
-      <w:r>
-        <w:rPr>
-          <w:rFonts w:ascii="Times New Roman" w:hAnsi="Times New Roman" w:cs="Times New Roman"/>
-          <w:sz w:val="24"/>
-          <w:szCs w:val="24"/>
+        <w:rPr>
+          <w:rFonts w:ascii="Times New Roman" w:hAnsi="Times New Roman" w:cs="Times New Roman"/>
+          <w:sz w:val="28"/>
+          <w:szCs w:val="28"/>
+          <w:lang w:val="hu-HU"/>
+        </w:rPr>
+      </w:pPr>
+      <w:r>
+        <w:rPr>
+          <w:rFonts w:ascii="Times New Roman" w:hAnsi="Times New Roman" w:cs="Times New Roman"/>
+          <w:sz w:val="28"/>
+          <w:szCs w:val="28"/>
+          <w:lang w:val="hu-HU"/>
+        </w:rPr>
+        <w:tab/>
+        <w:t>…………………..</w:t>
+      </w:r>
+      <w:r>
+        <w:rPr>
+          <w:rFonts w:ascii="Times New Roman" w:hAnsi="Times New Roman" w:cs="Times New Roman"/>
+          <w:sz w:val="28"/>
+          <w:szCs w:val="28"/>
+          <w:lang w:val="hu-HU"/>
+        </w:rPr>
+        <w:br/>
+      </w:r>
+    </w:p>
+    <w:p>
+      <w:pPr>
+        <w:rPr>
+          <w:rFonts w:ascii="Times New Roman" w:hAnsi="Times New Roman" w:cs="Times New Roman"/>
+          <w:sz w:val="28"/>
+          <w:szCs w:val="28"/>
+          <w:lang w:val="hu-HU"/>
+        </w:rPr>
+      </w:pPr>
+      <w:r>
+        <w:rPr>
+          <w:rFonts w:ascii="Times New Roman" w:hAnsi="Times New Roman" w:cs="Times New Roman"/>
+          <w:sz w:val="28"/>
+          <w:szCs w:val="28"/>
           <w:lang w:val="hu-HU"/>
         </w:rPr>
         <w:tab/>
@@ -267,113 +327,147 @@
     </w:p>
     <w:p>
       <w:pPr>
-        <w:spacing w:line="360" w:lineRule="auto"/>
-        <w:jc w:val="both"/>
-        <w:rPr>
-          <w:rFonts w:ascii="Times New Roman" w:hAnsi="Times New Roman" w:cs="Times New Roman"/>
-          <w:sz w:val="24"/>
-          <w:szCs w:val="24"/>
-          <w:lang w:val="hu-HU"/>
-        </w:rPr>
-      </w:pPr>
-    </w:p>
-    <w:p>
-      <w:pPr>
-        <w:spacing w:line="360" w:lineRule="auto"/>
-        <w:jc w:val="both"/>
-        <w:rPr>
-          <w:rFonts w:ascii="Times New Roman" w:hAnsi="Times New Roman" w:cs="Times New Roman"/>
-          <w:sz w:val="24"/>
-          <w:szCs w:val="24"/>
-          <w:lang w:val="hu-HU"/>
-        </w:rPr>
-      </w:pPr>
-    </w:p>
-    <w:p>
-      <w:pPr>
-        <w:spacing w:line="360" w:lineRule="auto"/>
-        <w:jc w:val="both"/>
-        <w:rPr>
-          <w:rFonts w:ascii="Times New Roman" w:hAnsi="Times New Roman" w:cs="Times New Roman"/>
-          <w:sz w:val="24"/>
-          <w:szCs w:val="24"/>
-          <w:lang w:val="hu-HU"/>
-        </w:rPr>
-      </w:pPr>
-    </w:p>
-    <w:p>
-      <w:pPr>
-        <w:spacing w:line="360" w:lineRule="auto"/>
-        <w:jc w:val="center"/>
-        <w:rPr>
-          <w:rFonts w:ascii="Times New Roman" w:hAnsi="Times New Roman" w:cs="Times New Roman"/>
-          <w:sz w:val="24"/>
-          <w:szCs w:val="24"/>
-          <w:lang w:val="hu-HU"/>
-        </w:rPr>
-      </w:pPr>
-      <w:r>
-        <w:rPr>
-          <w:rFonts w:ascii="Times New Roman" w:hAnsi="Times New Roman" w:cs="Times New Roman"/>
-          <w:sz w:val="24"/>
-          <w:szCs w:val="24"/>
-          <w:lang w:val="hu-HU"/>
-        </w:rPr>
-        <w:t>NYÍREGYHÁZA</w:t>
-      </w:r>
-    </w:p>
-    <w:p>
-      <w:pPr>
-        <w:spacing w:line="360" w:lineRule="auto"/>
-        <w:jc w:val="center"/>
-        <w:rPr>
-          <w:rFonts w:ascii="Times New Roman" w:hAnsi="Times New Roman" w:cs="Times New Roman"/>
-          <w:sz w:val="24"/>
-          <w:szCs w:val="24"/>
-          <w:lang w:val="hu-HU"/>
-        </w:rPr>
-      </w:pPr>
-      <w:r>
-        <w:rPr>
-          <w:rFonts w:ascii="Times New Roman" w:hAnsi="Times New Roman" w:cs="Times New Roman"/>
-          <w:sz w:val="24"/>
-          <w:szCs w:val="24"/>
-          <w:lang w:val="hu-HU"/>
-        </w:rPr>
-        <w:t>2023</w:t>
-      </w:r>
-    </w:p>
-    <w:p>
-      <w:pPr>
-        <w:spacing w:line="360" w:lineRule="auto"/>
-        <w:rPr>
-          <w:rFonts w:ascii="Times New Roman" w:hAnsi="Times New Roman" w:cs="Times New Roman"/>
-          <w:sz w:val="24"/>
-          <w:szCs w:val="24"/>
-          <w:lang w:val="hu-HU"/>
-        </w:rPr>
-      </w:pPr>
-      <w:r>
-        <w:rPr>
-          <w:rFonts w:ascii="Times New Roman" w:hAnsi="Times New Roman" w:cs="Times New Roman"/>
-          <w:sz w:val="24"/>
-          <w:szCs w:val="24"/>
+        <w:rPr>
+          <w:rFonts w:ascii="Times New Roman" w:hAnsi="Times New Roman" w:cs="Times New Roman"/>
+          <w:sz w:val="28"/>
+          <w:szCs w:val="28"/>
+          <w:lang w:val="hu-HU"/>
+        </w:rPr>
+      </w:pPr>
+      <w:r>
+        <w:rPr>
+          <w:rFonts w:ascii="Times New Roman" w:hAnsi="Times New Roman" w:cs="Times New Roman"/>
+          <w:sz w:val="28"/>
+          <w:szCs w:val="28"/>
+          <w:lang w:val="hu-HU"/>
+        </w:rPr>
+        <w:tab/>
+        <w:t>…………………..</w:t>
+      </w:r>
+    </w:p>
+    <w:p>
+      <w:pPr>
+        <w:rPr>
+          <w:rFonts w:ascii="Times New Roman" w:hAnsi="Times New Roman" w:cs="Times New Roman"/>
+          <w:sz w:val="28"/>
+          <w:szCs w:val="28"/>
+          <w:lang w:val="hu-HU"/>
+        </w:rPr>
+      </w:pPr>
+    </w:p>
+    <w:p>
+      <w:pPr>
+        <w:ind w:left="6912" w:firstLine="3"/>
+        <w:rPr>
+          <w:rFonts w:ascii="Times New Roman" w:hAnsi="Times New Roman" w:cs="Times New Roman"/>
+          <w:b/>
+          <w:bCs/>
+          <w:sz w:val="28"/>
+          <w:szCs w:val="28"/>
+          <w:lang w:val="hu-HU"/>
+        </w:rPr>
+      </w:pPr>
+      <w:r>
+        <w:rPr>
+          <w:rFonts w:ascii="Times New Roman" w:hAnsi="Times New Roman" w:cs="Times New Roman"/>
+          <w:b/>
+          <w:bCs/>
+          <w:sz w:val="28"/>
+          <w:szCs w:val="28"/>
+          <w:lang w:val="hu-HU"/>
+        </w:rPr>
+        <w:t xml:space="preserve">Utólagos </w:t>
+      </w:r>
+      <w:r>
+        <w:rPr>
+          <w:rFonts w:ascii="Times New Roman" w:hAnsi="Times New Roman" w:cs="Times New Roman"/>
+          <w:b/>
+          <w:bCs/>
+          <w:sz w:val="28"/>
+          <w:szCs w:val="28"/>
+          <w:lang w:val="hu-HU"/>
+        </w:rPr>
+        <w:t>h</w:t>
+      </w:r>
+      <w:r>
+        <w:rPr>
+          <w:rFonts w:ascii="Times New Roman" w:hAnsi="Times New Roman" w:cs="Times New Roman"/>
+          <w:b/>
+          <w:bCs/>
+          <w:sz w:val="28"/>
+          <w:szCs w:val="28"/>
+          <w:lang w:val="hu-HU"/>
+        </w:rPr>
+        <w:t>ozzájárulás:</w:t>
+      </w:r>
+    </w:p>
+    <w:p>
+      <w:pPr>
+        <w:rPr>
+          <w:rFonts w:ascii="Times New Roman" w:hAnsi="Times New Roman" w:cs="Times New Roman"/>
+          <w:sz w:val="28"/>
+          <w:szCs w:val="28"/>
+          <w:lang w:val="hu-HU"/>
+        </w:rPr>
+      </w:pPr>
+      <w:r>
+        <w:rPr>
+          <w:rFonts w:ascii="Times New Roman" w:hAnsi="Times New Roman" w:cs="Times New Roman"/>
+          <w:sz w:val="28"/>
+          <w:szCs w:val="28"/>
+          <w:lang w:val="hu-HU"/>
+        </w:rPr>
+        <w:tab/>
+      </w:r>
+    </w:p>
+    <w:p>
+      <w:pPr>
+        <w:ind w:left="6912"/>
+        <w:rPr>
+          <w:rFonts w:ascii="Times New Roman" w:hAnsi="Times New Roman" w:cs="Times New Roman"/>
+          <w:sz w:val="28"/>
+          <w:szCs w:val="28"/>
+          <w:lang w:val="hu-HU"/>
+        </w:rPr>
+      </w:pPr>
+      <w:r>
+        <w:rPr>
+          <w:rFonts w:ascii="Times New Roman" w:hAnsi="Times New Roman" w:cs="Times New Roman"/>
+          <w:sz w:val="28"/>
+          <w:szCs w:val="28"/>
+          <w:lang w:val="hu-HU"/>
+        </w:rPr>
+        <w:t>Hagymási Bence</w:t>
+      </w:r>
+    </w:p>
+    <w:p>
+      <w:pPr>
+        <w:ind w:left="6912"/>
+        <w:rPr>
+          <w:rFonts w:ascii="Times New Roman" w:hAnsi="Times New Roman" w:cs="Times New Roman"/>
+          <w:sz w:val="28"/>
+          <w:szCs w:val="28"/>
+          <w:lang w:val="hu-HU"/>
+        </w:rPr>
+      </w:pPr>
+      <w:r>
+        <w:rPr>
+          <w:rFonts w:ascii="Times New Roman" w:hAnsi="Times New Roman" w:cs="Times New Roman"/>
+          <w:sz w:val="28"/>
+          <w:szCs w:val="28"/>
+          <w:lang w:val="hu-HU"/>
+        </w:rPr>
+        <w:t>…………………..</w:t>
+      </w:r>
+      <w:r>
+        <w:rPr>
+          <w:rFonts w:ascii="Times New Roman" w:hAnsi="Times New Roman" w:cs="Times New Roman"/>
+          <w:sz w:val="28"/>
+          <w:szCs w:val="28"/>
           <w:lang w:val="hu-HU"/>
         </w:rPr>
         <w:br w:type="page"/>
       </w:r>
-    </w:p>
-    <w:p>
-      <w:pPr>
-        <w:spacing w:line="360" w:lineRule="auto"/>
-        <w:jc w:val="both"/>
-        <w:rPr>
-          <w:rFonts w:ascii="Times New Roman" w:hAnsi="Times New Roman" w:cs="Times New Roman"/>
-          <w:sz w:val="24"/>
-          <w:szCs w:val="24"/>
-          <w:lang w:val="hu-HU"/>
-        </w:rPr>
-      </w:pPr>
     </w:p>
     <w:sdt>
       <w:sdtPr>
@@ -2029,27 +2123,7 @@
           <w:szCs w:val="24"/>
           <w:lang w:val="hu-HU"/>
         </w:rPr>
-        <w:t>, majd az adatokat exportálni Excel táblázatba vagy .</w:t>
-      </w:r>
-      <w:proofErr w:type="spellStart"/>
-      <w:r>
-        <w:rPr>
-          <w:rFonts w:ascii="Times New Roman" w:hAnsi="Times New Roman" w:cs="Times New Roman"/>
-          <w:sz w:val="24"/>
-          <w:szCs w:val="24"/>
-          <w:lang w:val="hu-HU"/>
-        </w:rPr>
-        <w:t>csv</w:t>
-      </w:r>
-      <w:proofErr w:type="spellEnd"/>
-      <w:r>
-        <w:rPr>
-          <w:rFonts w:ascii="Times New Roman" w:hAnsi="Times New Roman" w:cs="Times New Roman"/>
-          <w:sz w:val="24"/>
-          <w:szCs w:val="24"/>
-          <w:lang w:val="hu-HU"/>
-        </w:rPr>
-        <w:t xml:space="preserve"> fájlba.</w:t>
+        <w:t>, majd az adatokat exportálni Excel táblázatba vagy .csv fájlba.</w:t>
       </w:r>
     </w:p>
     <w:p>
@@ -2912,7 +2986,7 @@
           <w:lang w:val="hu-HU"/>
         </w:rPr>
         <w:drawing>
-          <wp:inline distT="0" distB="0" distL="0" distR="0" wp14:anchorId="4811E3EC" wp14:editId="3D05C687">
+          <wp:inline distT="0" distB="0" distL="0" distR="0" wp14:anchorId="4811E3EC" wp14:editId="09FBEDFD">
             <wp:extent cx="6023096" cy="2996566"/>
             <wp:effectExtent l="152400" t="152400" r="358775" b="356235"/>
             <wp:docPr id="439857063" name="Kép 2"/>
@@ -3008,7 +3082,7 @@
           <w:lang w:val="hu-HU"/>
         </w:rPr>
         <w:drawing>
-          <wp:inline distT="0" distB="0" distL="0" distR="0" wp14:anchorId="716C7BCA" wp14:editId="639317FF">
+          <wp:inline distT="0" distB="0" distL="0" distR="0" wp14:anchorId="716C7BCA" wp14:editId="3A207381">
             <wp:extent cx="6011608" cy="2990850"/>
             <wp:effectExtent l="152400" t="152400" r="370205" b="361950"/>
             <wp:docPr id="739010434" name="Kép 3"/>
@@ -3125,7 +3199,7 @@
           <w:lang w:val="hu-HU"/>
         </w:rPr>
         <w:drawing>
-          <wp:inline distT="0" distB="0" distL="0" distR="0" wp14:anchorId="24719E94" wp14:editId="3E6393B1">
+          <wp:inline distT="0" distB="0" distL="0" distR="0" wp14:anchorId="24719E94" wp14:editId="28CF774C">
             <wp:extent cx="6011674" cy="2990882"/>
             <wp:effectExtent l="152400" t="152400" r="370205" b="361950"/>
             <wp:docPr id="1123678130" name="Kép 4"/>
@@ -3221,7 +3295,7 @@
           <w:lang w:val="hu-HU"/>
         </w:rPr>
         <w:drawing>
-          <wp:inline distT="0" distB="0" distL="0" distR="0" wp14:anchorId="361E5A5A" wp14:editId="418BED96">
+          <wp:inline distT="0" distB="0" distL="0" distR="0" wp14:anchorId="361E5A5A" wp14:editId="680F2A1D">
             <wp:extent cx="6012118" cy="2991104"/>
             <wp:effectExtent l="152400" t="152400" r="370205" b="361950"/>
             <wp:docPr id="1901040579" name="Kép 5"/>
@@ -3318,7 +3392,7 @@
         </w:rPr>
         <w:lastRenderedPageBreak/>
         <w:drawing>
-          <wp:inline distT="0" distB="0" distL="0" distR="0" wp14:anchorId="50390C1D" wp14:editId="65EE259A">
+          <wp:inline distT="0" distB="0" distL="0" distR="0" wp14:anchorId="50390C1D" wp14:editId="46488B27">
             <wp:extent cx="6088190" cy="3028950"/>
             <wp:effectExtent l="152400" t="152400" r="370205" b="361950"/>
             <wp:docPr id="1967862393" name="Kép 7"/>
@@ -3389,27 +3463,7 @@
           <w:szCs w:val="24"/>
           <w:lang w:val="hu-HU"/>
         </w:rPr>
-        <w:t>Tanuló(k) hozzáadása .</w:t>
-      </w:r>
-      <w:proofErr w:type="spellStart"/>
-      <w:r>
-        <w:rPr>
-          <w:rFonts w:ascii="Times New Roman" w:hAnsi="Times New Roman" w:cs="Times New Roman"/>
-          <w:sz w:val="24"/>
-          <w:szCs w:val="24"/>
-          <w:lang w:val="hu-HU"/>
-        </w:rPr>
-        <w:t>csv</w:t>
-      </w:r>
-      <w:proofErr w:type="spellEnd"/>
-      <w:r>
-        <w:rPr>
-          <w:rFonts w:ascii="Times New Roman" w:hAnsi="Times New Roman" w:cs="Times New Roman"/>
-          <w:sz w:val="24"/>
-          <w:szCs w:val="24"/>
-          <w:lang w:val="hu-HU"/>
-        </w:rPr>
-        <w:t xml:space="preserve"> fájlból:</w:t>
+        <w:t>Tanuló(k) hozzáadása .csv fájlból:</w:t>
       </w:r>
     </w:p>
     <w:p>
@@ -3430,7 +3484,7 @@
           <w:lang w:val="hu-HU"/>
         </w:rPr>
         <w:drawing>
-          <wp:inline distT="0" distB="0" distL="0" distR="0" wp14:anchorId="76664B7A" wp14:editId="1BDDBC82">
+          <wp:inline distT="0" distB="0" distL="0" distR="0" wp14:anchorId="76664B7A" wp14:editId="054BC170">
             <wp:extent cx="6087162" cy="3038536"/>
             <wp:effectExtent l="152400" t="152400" r="370840" b="371475"/>
             <wp:docPr id="188996945" name="Kép 8"/>
@@ -3536,7 +3590,7 @@
           <w:lang w:val="hu-HU"/>
         </w:rPr>
         <w:drawing>
-          <wp:inline distT="0" distB="0" distL="0" distR="0" wp14:anchorId="46D2584A" wp14:editId="25624508">
+          <wp:inline distT="0" distB="0" distL="0" distR="0" wp14:anchorId="46D2584A" wp14:editId="19F273A8">
             <wp:extent cx="6043166" cy="3003550"/>
             <wp:effectExtent l="152400" t="152400" r="358140" b="368300"/>
             <wp:docPr id="1877098359" name="Kép 9"/>
@@ -3760,7 +3814,133 @@
           <w:szCs w:val="24"/>
           <w:lang w:val="hu-HU"/>
         </w:rPr>
-        <w:t>Az adatok tárolására több modellre van szükség: iskola, felhasználó, osztály, tanuló, ágazat, szakma, és kategória.</w:t>
+        <w:t>Az adatok tárolására több modellre van szükség: iskola</w:t>
+      </w:r>
+      <w:r>
+        <w:rPr>
+          <w:rFonts w:ascii="Times New Roman" w:hAnsi="Times New Roman" w:cs="Times New Roman"/>
+          <w:sz w:val="24"/>
+          <w:szCs w:val="24"/>
+          <w:lang w:val="hu-HU"/>
+        </w:rPr>
+        <w:t>(schoosl)</w:t>
+      </w:r>
+      <w:r>
+        <w:rPr>
+          <w:rFonts w:ascii="Times New Roman" w:hAnsi="Times New Roman" w:cs="Times New Roman"/>
+          <w:sz w:val="24"/>
+          <w:szCs w:val="24"/>
+          <w:lang w:val="hu-HU"/>
+        </w:rPr>
+        <w:t>, felhasználó</w:t>
+      </w:r>
+      <w:r>
+        <w:rPr>
+          <w:rFonts w:ascii="Times New Roman" w:hAnsi="Times New Roman" w:cs="Times New Roman"/>
+          <w:sz w:val="24"/>
+          <w:szCs w:val="24"/>
+          <w:lang w:val="hu-HU"/>
+        </w:rPr>
+        <w:t>(users)</w:t>
+      </w:r>
+      <w:r>
+        <w:rPr>
+          <w:rFonts w:ascii="Times New Roman" w:hAnsi="Times New Roman" w:cs="Times New Roman"/>
+          <w:sz w:val="24"/>
+          <w:szCs w:val="24"/>
+          <w:lang w:val="hu-HU"/>
+        </w:rPr>
+        <w:t>, osztály</w:t>
+      </w:r>
+      <w:r>
+        <w:rPr>
+          <w:rFonts w:ascii="Times New Roman" w:hAnsi="Times New Roman" w:cs="Times New Roman"/>
+          <w:sz w:val="24"/>
+          <w:szCs w:val="24"/>
+          <w:lang w:val="hu-HU"/>
+        </w:rPr>
+        <w:t>(classes)</w:t>
+      </w:r>
+      <w:r>
+        <w:rPr>
+          <w:rFonts w:ascii="Times New Roman" w:hAnsi="Times New Roman" w:cs="Times New Roman"/>
+          <w:sz w:val="24"/>
+          <w:szCs w:val="24"/>
+          <w:lang w:val="hu-HU"/>
+        </w:rPr>
+        <w:t>, tanuló</w:t>
+      </w:r>
+      <w:r>
+        <w:rPr>
+          <w:rFonts w:ascii="Times New Roman" w:hAnsi="Times New Roman" w:cs="Times New Roman"/>
+          <w:sz w:val="24"/>
+          <w:szCs w:val="24"/>
+          <w:lang w:val="hu-HU"/>
+        </w:rPr>
+        <w:t>(students)</w:t>
+      </w:r>
+      <w:r>
+        <w:rPr>
+          <w:rFonts w:ascii="Times New Roman" w:hAnsi="Times New Roman" w:cs="Times New Roman"/>
+          <w:sz w:val="24"/>
+          <w:szCs w:val="24"/>
+          <w:lang w:val="hu-HU"/>
+        </w:rPr>
+        <w:t>, ágazat</w:t>
+      </w:r>
+      <w:r>
+        <w:rPr>
+          <w:rFonts w:ascii="Times New Roman" w:hAnsi="Times New Roman" w:cs="Times New Roman"/>
+          <w:sz w:val="24"/>
+          <w:szCs w:val="24"/>
+          <w:lang w:val="hu-HU"/>
+        </w:rPr>
+        <w:t>(fields)</w:t>
+      </w:r>
+      <w:r>
+        <w:rPr>
+          <w:rFonts w:ascii="Times New Roman" w:hAnsi="Times New Roman" w:cs="Times New Roman"/>
+          <w:sz w:val="24"/>
+          <w:szCs w:val="24"/>
+          <w:lang w:val="hu-HU"/>
+        </w:rPr>
+        <w:t>, szakma</w:t>
+      </w:r>
+      <w:r>
+        <w:rPr>
+          <w:rFonts w:ascii="Times New Roman" w:hAnsi="Times New Roman" w:cs="Times New Roman"/>
+          <w:sz w:val="24"/>
+          <w:szCs w:val="24"/>
+          <w:lang w:val="hu-HU"/>
+        </w:rPr>
+        <w:t>(professions)</w:t>
+      </w:r>
+      <w:r>
+        <w:rPr>
+          <w:rFonts w:ascii="Times New Roman" w:hAnsi="Times New Roman" w:cs="Times New Roman"/>
+          <w:sz w:val="24"/>
+          <w:szCs w:val="24"/>
+          <w:lang w:val="hu-HU"/>
+        </w:rPr>
+        <w:t>, és kategória</w:t>
+      </w:r>
+      <w:r>
+        <w:rPr>
+          <w:rFonts w:ascii="Times New Roman" w:hAnsi="Times New Roman" w:cs="Times New Roman"/>
+          <w:sz w:val="24"/>
+          <w:szCs w:val="24"/>
+          <w:lang w:val="hu-HU"/>
+        </w:rPr>
+        <w:t>(categories)</w:t>
+      </w:r>
+      <w:r>
+        <w:rPr>
+          <w:rFonts w:ascii="Times New Roman" w:hAnsi="Times New Roman" w:cs="Times New Roman"/>
+          <w:sz w:val="24"/>
+          <w:szCs w:val="24"/>
+          <w:lang w:val="hu-HU"/>
+        </w:rPr>
+        <w:t>.</w:t>
       </w:r>
     </w:p>
     <w:p>
@@ -3783,7 +3963,7 @@
           <w:szCs w:val="24"/>
           <w:lang w:val="hu-HU"/>
         </w:rPr>
-        <w:t>iskola</w:t>
+        <w:t>schools</w:t>
       </w:r>
       <w:r>
         <w:rPr>
@@ -3811,25 +3991,14 @@
           <w:lang w:val="hu-HU"/>
         </w:rPr>
       </w:pPr>
-      <w:proofErr w:type="spellStart"/>
-      <w:r>
-        <w:rPr>
-          <w:rFonts w:ascii="Times New Roman" w:hAnsi="Times New Roman" w:cs="Times New Roman"/>
-          <w:sz w:val="24"/>
-          <w:szCs w:val="24"/>
-          <w:lang w:val="hu-HU"/>
-        </w:rPr>
-        <w:t>id</w:t>
-      </w:r>
-      <w:proofErr w:type="spellEnd"/>
-      <w:r>
-        <w:rPr>
-          <w:rFonts w:ascii="Times New Roman" w:hAnsi="Times New Roman" w:cs="Times New Roman"/>
-          <w:sz w:val="24"/>
-          <w:szCs w:val="24"/>
-          <w:lang w:val="hu-HU"/>
-        </w:rPr>
-        <w:t>: int (2)</w:t>
+      <w:r>
+        <w:rPr>
+          <w:rFonts w:ascii="Times New Roman" w:hAnsi="Times New Roman" w:cs="Times New Roman"/>
+          <w:sz w:val="24"/>
+          <w:szCs w:val="24"/>
+          <w:lang w:val="hu-HU"/>
+        </w:rPr>
+        <w:t>id: int</w:t>
       </w:r>
     </w:p>
     <w:p>
@@ -3848,45 +4017,23 @@
           <w:lang w:val="hu-HU"/>
         </w:rPr>
       </w:pPr>
-      <w:proofErr w:type="spellStart"/>
-      <w:r>
-        <w:rPr>
-          <w:rFonts w:ascii="Times New Roman" w:hAnsi="Times New Roman" w:cs="Times New Roman"/>
-          <w:sz w:val="24"/>
-          <w:szCs w:val="24"/>
-          <w:lang w:val="hu-HU"/>
-        </w:rPr>
-        <w:t>nev</w:t>
-      </w:r>
-      <w:proofErr w:type="spellEnd"/>
-      <w:r>
-        <w:rPr>
-          <w:rFonts w:ascii="Times New Roman" w:hAnsi="Times New Roman" w:cs="Times New Roman"/>
-          <w:sz w:val="24"/>
-          <w:szCs w:val="24"/>
-          <w:lang w:val="hu-HU"/>
-        </w:rPr>
-        <w:t xml:space="preserve">: </w:t>
-      </w:r>
-      <w:proofErr w:type="spellStart"/>
-      <w:r>
-        <w:rPr>
-          <w:rFonts w:ascii="Times New Roman" w:hAnsi="Times New Roman" w:cs="Times New Roman"/>
-          <w:sz w:val="24"/>
-          <w:szCs w:val="24"/>
-          <w:lang w:val="hu-HU"/>
-        </w:rPr>
-        <w:t>varchar</w:t>
-      </w:r>
-      <w:proofErr w:type="spellEnd"/>
-      <w:r>
-        <w:rPr>
-          <w:rFonts w:ascii="Times New Roman" w:hAnsi="Times New Roman" w:cs="Times New Roman"/>
-          <w:sz w:val="24"/>
-          <w:szCs w:val="24"/>
-          <w:lang w:val="hu-HU"/>
-        </w:rPr>
-        <w:t xml:space="preserve"> (255)</w:t>
+      <w:r>
+        <w:rPr>
+          <w:rFonts w:ascii="Times New Roman" w:hAnsi="Times New Roman" w:cs="Times New Roman"/>
+          <w:sz w:val="24"/>
+          <w:szCs w:val="24"/>
+          <w:lang w:val="hu-HU"/>
+        </w:rPr>
+        <w:t>name</w:t>
+      </w:r>
+      <w:r>
+        <w:rPr>
+          <w:rFonts w:ascii="Times New Roman" w:hAnsi="Times New Roman" w:cs="Times New Roman"/>
+          <w:sz w:val="24"/>
+          <w:szCs w:val="24"/>
+          <w:lang w:val="hu-HU"/>
+        </w:rPr>
+        <w:t>: varchar (255)</w:t>
       </w:r>
     </w:p>
     <w:p>
@@ -3921,7 +4068,6 @@
           <w:lang w:val="hu-HU"/>
         </w:rPr>
       </w:pPr>
-      <w:proofErr w:type="spellStart"/>
       <w:r>
         <w:rPr>
           <w:rFonts w:ascii="Times New Roman" w:hAnsi="Times New Roman" w:cs="Times New Roman"/>
@@ -3931,9 +4077,8 @@
           <w:szCs w:val="24"/>
           <w:lang w:val="hu-HU"/>
         </w:rPr>
-        <w:t>felhasznalo</w:t>
-      </w:r>
-      <w:proofErr w:type="spellEnd"/>
+        <w:t>users</w:t>
+      </w:r>
       <w:r>
         <w:rPr>
           <w:rFonts w:ascii="Times New Roman" w:hAnsi="Times New Roman" w:cs="Times New Roman"/>
@@ -3960,45 +4105,14 @@
           <w:lang w:val="hu-HU"/>
         </w:rPr>
       </w:pPr>
-      <w:proofErr w:type="spellStart"/>
-      <w:r>
-        <w:rPr>
-          <w:rFonts w:ascii="Times New Roman" w:hAnsi="Times New Roman" w:cs="Times New Roman"/>
-          <w:sz w:val="24"/>
-          <w:szCs w:val="24"/>
-          <w:lang w:val="hu-HU"/>
-        </w:rPr>
-        <w:t>om_azon</w:t>
-      </w:r>
-      <w:proofErr w:type="spellEnd"/>
-      <w:r>
-        <w:rPr>
-          <w:rFonts w:ascii="Times New Roman" w:hAnsi="Times New Roman" w:cs="Times New Roman"/>
-          <w:sz w:val="24"/>
-          <w:szCs w:val="24"/>
-          <w:lang w:val="hu-HU"/>
-        </w:rPr>
-        <w:t xml:space="preserve">: </w:t>
-      </w:r>
-      <w:proofErr w:type="spellStart"/>
-      <w:r>
-        <w:rPr>
-          <w:rFonts w:ascii="Times New Roman" w:hAnsi="Times New Roman" w:cs="Times New Roman"/>
-          <w:sz w:val="24"/>
-          <w:szCs w:val="24"/>
-          <w:lang w:val="hu-HU"/>
-        </w:rPr>
-        <w:t>bigint</w:t>
-      </w:r>
-      <w:proofErr w:type="spellEnd"/>
-      <w:r>
-        <w:rPr>
-          <w:rFonts w:ascii="Times New Roman" w:hAnsi="Times New Roman" w:cs="Times New Roman"/>
-          <w:sz w:val="24"/>
-          <w:szCs w:val="24"/>
-          <w:lang w:val="hu-HU"/>
-        </w:rPr>
-        <w:t xml:space="preserve"> (11)</w:t>
+      <w:r>
+        <w:rPr>
+          <w:rFonts w:ascii="Times New Roman" w:hAnsi="Times New Roman" w:cs="Times New Roman"/>
+          <w:sz w:val="24"/>
+          <w:szCs w:val="24"/>
+          <w:lang w:val="hu-HU"/>
+        </w:rPr>
+        <w:t>id: bigint</w:t>
       </w:r>
     </w:p>
     <w:p>
@@ -4017,45 +4131,23 @@
           <w:lang w:val="hu-HU"/>
         </w:rPr>
       </w:pPr>
-      <w:proofErr w:type="spellStart"/>
-      <w:r>
-        <w:rPr>
-          <w:rFonts w:ascii="Times New Roman" w:hAnsi="Times New Roman" w:cs="Times New Roman"/>
-          <w:sz w:val="24"/>
-          <w:szCs w:val="24"/>
-          <w:lang w:val="hu-HU"/>
-        </w:rPr>
-        <w:t>jelszo</w:t>
-      </w:r>
-      <w:proofErr w:type="spellEnd"/>
-      <w:r>
-        <w:rPr>
-          <w:rFonts w:ascii="Times New Roman" w:hAnsi="Times New Roman" w:cs="Times New Roman"/>
-          <w:sz w:val="24"/>
-          <w:szCs w:val="24"/>
-          <w:lang w:val="hu-HU"/>
-        </w:rPr>
-        <w:t xml:space="preserve">: </w:t>
-      </w:r>
-      <w:proofErr w:type="spellStart"/>
-      <w:r>
-        <w:rPr>
-          <w:rFonts w:ascii="Times New Roman" w:hAnsi="Times New Roman" w:cs="Times New Roman"/>
-          <w:sz w:val="24"/>
-          <w:szCs w:val="24"/>
-          <w:lang w:val="hu-HU"/>
-        </w:rPr>
-        <w:t>varchar</w:t>
-      </w:r>
-      <w:proofErr w:type="spellEnd"/>
-      <w:r>
-        <w:rPr>
-          <w:rFonts w:ascii="Times New Roman" w:hAnsi="Times New Roman" w:cs="Times New Roman"/>
-          <w:sz w:val="24"/>
-          <w:szCs w:val="24"/>
-          <w:lang w:val="hu-HU"/>
-        </w:rPr>
-        <w:t xml:space="preserve"> (60)</w:t>
+      <w:r>
+        <w:rPr>
+          <w:rFonts w:ascii="Times New Roman" w:hAnsi="Times New Roman" w:cs="Times New Roman"/>
+          <w:sz w:val="24"/>
+          <w:szCs w:val="24"/>
+          <w:lang w:val="hu-HU"/>
+        </w:rPr>
+        <w:t>password</w:t>
+      </w:r>
+      <w:r>
+        <w:rPr>
+          <w:rFonts w:ascii="Times New Roman" w:hAnsi="Times New Roman" w:cs="Times New Roman"/>
+          <w:sz w:val="24"/>
+          <w:szCs w:val="24"/>
+          <w:lang w:val="hu-HU"/>
+        </w:rPr>
+        <w:t>: varchar (60)</w:t>
       </w:r>
     </w:p>
     <w:p>
@@ -4081,27 +4173,16 @@
           <w:szCs w:val="24"/>
           <w:lang w:val="hu-HU"/>
         </w:rPr>
-        <w:t xml:space="preserve">admin: </w:t>
-      </w:r>
-      <w:proofErr w:type="spellStart"/>
-      <w:r>
-        <w:rPr>
-          <w:rFonts w:ascii="Times New Roman" w:hAnsi="Times New Roman" w:cs="Times New Roman"/>
-          <w:sz w:val="24"/>
-          <w:szCs w:val="24"/>
-          <w:lang w:val="hu-HU"/>
-        </w:rPr>
-        <w:t>tinyint</w:t>
-      </w:r>
-      <w:proofErr w:type="spellEnd"/>
-      <w:r>
-        <w:rPr>
-          <w:rFonts w:ascii="Times New Roman" w:hAnsi="Times New Roman" w:cs="Times New Roman"/>
-          <w:sz w:val="24"/>
-          <w:szCs w:val="24"/>
-          <w:lang w:val="hu-HU"/>
-        </w:rPr>
-        <w:t xml:space="preserve"> (1)</w:t>
+        <w:t>is_admin</w:t>
+      </w:r>
+      <w:r>
+        <w:rPr>
+          <w:rFonts w:ascii="Times New Roman" w:hAnsi="Times New Roman" w:cs="Times New Roman"/>
+          <w:sz w:val="24"/>
+          <w:szCs w:val="24"/>
+          <w:lang w:val="hu-HU"/>
+        </w:rPr>
+        <w:t>: tinyint (1)</w:t>
       </w:r>
     </w:p>
     <w:p>
@@ -4149,7 +4230,6 @@
           <w:lang w:val="hu-HU"/>
         </w:rPr>
       </w:pPr>
-      <w:proofErr w:type="spellStart"/>
       <w:r>
         <w:rPr>
           <w:rFonts w:ascii="Times New Roman" w:hAnsi="Times New Roman" w:cs="Times New Roman"/>
@@ -4159,9 +4239,8 @@
           <w:szCs w:val="24"/>
           <w:lang w:val="hu-HU"/>
         </w:rPr>
-        <w:t>osztaly</w:t>
-      </w:r>
-      <w:proofErr w:type="spellEnd"/>
+        <w:t>classes</w:t>
+      </w:r>
       <w:r>
         <w:rPr>
           <w:rFonts w:ascii="Times New Roman" w:hAnsi="Times New Roman" w:cs="Times New Roman"/>
@@ -4188,25 +4267,14 @@
           <w:lang w:val="hu-HU"/>
         </w:rPr>
       </w:pPr>
-      <w:proofErr w:type="spellStart"/>
-      <w:r>
-        <w:rPr>
-          <w:rFonts w:ascii="Times New Roman" w:hAnsi="Times New Roman" w:cs="Times New Roman"/>
-          <w:sz w:val="24"/>
-          <w:szCs w:val="24"/>
-          <w:lang w:val="hu-HU"/>
-        </w:rPr>
-        <w:t>id</w:t>
-      </w:r>
-      <w:proofErr w:type="spellEnd"/>
-      <w:r>
-        <w:rPr>
-          <w:rFonts w:ascii="Times New Roman" w:hAnsi="Times New Roman" w:cs="Times New Roman"/>
-          <w:sz w:val="24"/>
-          <w:szCs w:val="24"/>
-          <w:lang w:val="hu-HU"/>
-        </w:rPr>
-        <w:t>: int (4)</w:t>
+      <w:r>
+        <w:rPr>
+          <w:rFonts w:ascii="Times New Roman" w:hAnsi="Times New Roman" w:cs="Times New Roman"/>
+          <w:sz w:val="24"/>
+          <w:szCs w:val="24"/>
+          <w:lang w:val="hu-HU"/>
+        </w:rPr>
+        <w:t>id: int</w:t>
       </w:r>
     </w:p>
     <w:p>
@@ -4232,7 +4300,16 @@
           <w:szCs w:val="24"/>
           <w:lang w:val="hu-HU"/>
         </w:rPr>
-        <w:t>iskolaid: int (2)</w:t>
+        <w:t>name</w:t>
+      </w:r>
+      <w:r>
+        <w:rPr>
+          <w:rFonts w:ascii="Times New Roman" w:hAnsi="Times New Roman" w:cs="Times New Roman"/>
+          <w:sz w:val="24"/>
+          <w:szCs w:val="24"/>
+          <w:lang w:val="hu-HU"/>
+        </w:rPr>
+        <w:t>: varchar (255)</w:t>
       </w:r>
     </w:p>
     <w:p>
@@ -4251,45 +4328,23 @@
           <w:lang w:val="hu-HU"/>
         </w:rPr>
       </w:pPr>
-      <w:proofErr w:type="spellStart"/>
-      <w:r>
-        <w:rPr>
-          <w:rFonts w:ascii="Times New Roman" w:hAnsi="Times New Roman" w:cs="Times New Roman"/>
-          <w:sz w:val="24"/>
-          <w:szCs w:val="24"/>
-          <w:lang w:val="hu-HU"/>
-        </w:rPr>
-        <w:t>felhasznalo_om</w:t>
-      </w:r>
-      <w:proofErr w:type="spellEnd"/>
-      <w:r>
-        <w:rPr>
-          <w:rFonts w:ascii="Times New Roman" w:hAnsi="Times New Roman" w:cs="Times New Roman"/>
-          <w:sz w:val="24"/>
-          <w:szCs w:val="24"/>
-          <w:lang w:val="hu-HU"/>
-        </w:rPr>
-        <w:t xml:space="preserve">: </w:t>
-      </w:r>
-      <w:proofErr w:type="spellStart"/>
-      <w:r>
-        <w:rPr>
-          <w:rFonts w:ascii="Times New Roman" w:hAnsi="Times New Roman" w:cs="Times New Roman"/>
-          <w:sz w:val="24"/>
-          <w:szCs w:val="24"/>
-          <w:lang w:val="hu-HU"/>
-        </w:rPr>
-        <w:t>bigint</w:t>
-      </w:r>
-      <w:proofErr w:type="spellEnd"/>
-      <w:r>
-        <w:rPr>
-          <w:rFonts w:ascii="Times New Roman" w:hAnsi="Times New Roman" w:cs="Times New Roman"/>
-          <w:sz w:val="24"/>
-          <w:szCs w:val="24"/>
-          <w:lang w:val="hu-HU"/>
-        </w:rPr>
-        <w:t xml:space="preserve"> (11)</w:t>
+      <w:r>
+        <w:rPr>
+          <w:rFonts w:ascii="Times New Roman" w:hAnsi="Times New Roman" w:cs="Times New Roman"/>
+          <w:sz w:val="24"/>
+          <w:szCs w:val="24"/>
+          <w:lang w:val="hu-HU"/>
+        </w:rPr>
+        <w:t>finishing_year:</w:t>
+      </w:r>
+      <w:r>
+        <w:rPr>
+          <w:rFonts w:ascii="Times New Roman" w:hAnsi="Times New Roman" w:cs="Times New Roman"/>
+          <w:sz w:val="24"/>
+          <w:szCs w:val="24"/>
+          <w:lang w:val="hu-HU"/>
+        </w:rPr>
+        <w:t xml:space="preserve"> int</w:t>
       </w:r>
     </w:p>
     <w:p>
@@ -4308,45 +4363,23 @@
           <w:lang w:val="hu-HU"/>
         </w:rPr>
       </w:pPr>
-      <w:proofErr w:type="spellStart"/>
-      <w:r>
-        <w:rPr>
-          <w:rFonts w:ascii="Times New Roman" w:hAnsi="Times New Roman" w:cs="Times New Roman"/>
-          <w:sz w:val="24"/>
-          <w:szCs w:val="24"/>
-          <w:lang w:val="hu-HU"/>
-        </w:rPr>
-        <w:t>nev</w:t>
-      </w:r>
-      <w:proofErr w:type="spellEnd"/>
-      <w:r>
-        <w:rPr>
-          <w:rFonts w:ascii="Times New Roman" w:hAnsi="Times New Roman" w:cs="Times New Roman"/>
-          <w:sz w:val="24"/>
-          <w:szCs w:val="24"/>
-          <w:lang w:val="hu-HU"/>
-        </w:rPr>
-        <w:t xml:space="preserve">: </w:t>
-      </w:r>
-      <w:proofErr w:type="spellStart"/>
-      <w:r>
-        <w:rPr>
-          <w:rFonts w:ascii="Times New Roman" w:hAnsi="Times New Roman" w:cs="Times New Roman"/>
-          <w:sz w:val="24"/>
-          <w:szCs w:val="24"/>
-          <w:lang w:val="hu-HU"/>
-        </w:rPr>
-        <w:t>varchar</w:t>
-      </w:r>
-      <w:proofErr w:type="spellEnd"/>
-      <w:r>
-        <w:rPr>
-          <w:rFonts w:ascii="Times New Roman" w:hAnsi="Times New Roman" w:cs="Times New Roman"/>
-          <w:sz w:val="24"/>
-          <w:szCs w:val="24"/>
-          <w:lang w:val="hu-HU"/>
-        </w:rPr>
-        <w:t xml:space="preserve"> (255)</w:t>
+      <w:r>
+        <w:rPr>
+          <w:rFonts w:ascii="Times New Roman" w:hAnsi="Times New Roman" w:cs="Times New Roman"/>
+          <w:sz w:val="24"/>
+          <w:szCs w:val="24"/>
+          <w:lang w:val="hu-HU"/>
+        </w:rPr>
+        <w:t>school_id</w:t>
+      </w:r>
+      <w:r>
+        <w:rPr>
+          <w:rFonts w:ascii="Times New Roman" w:hAnsi="Times New Roman" w:cs="Times New Roman"/>
+          <w:sz w:val="24"/>
+          <w:szCs w:val="24"/>
+          <w:lang w:val="hu-HU"/>
+        </w:rPr>
+        <w:t>: int</w:t>
       </w:r>
     </w:p>
     <w:p>
@@ -4365,25 +4398,23 @@
           <w:lang w:val="hu-HU"/>
         </w:rPr>
       </w:pPr>
-      <w:proofErr w:type="spellStart"/>
-      <w:r>
-        <w:rPr>
-          <w:rFonts w:ascii="Times New Roman" w:hAnsi="Times New Roman" w:cs="Times New Roman"/>
-          <w:sz w:val="24"/>
-          <w:szCs w:val="24"/>
-          <w:lang w:val="hu-HU"/>
-        </w:rPr>
-        <w:t>vegzesi_ev</w:t>
-      </w:r>
-      <w:proofErr w:type="spellEnd"/>
-      <w:r>
-        <w:rPr>
-          <w:rFonts w:ascii="Times New Roman" w:hAnsi="Times New Roman" w:cs="Times New Roman"/>
-          <w:sz w:val="24"/>
-          <w:szCs w:val="24"/>
-          <w:lang w:val="hu-HU"/>
-        </w:rPr>
-        <w:t>: int (4)</w:t>
+      <w:r>
+        <w:rPr>
+          <w:rFonts w:ascii="Times New Roman" w:hAnsi="Times New Roman" w:cs="Times New Roman"/>
+          <w:sz w:val="24"/>
+          <w:szCs w:val="24"/>
+          <w:lang w:val="hu-HU"/>
+        </w:rPr>
+        <w:t>user_id</w:t>
+      </w:r>
+      <w:r>
+        <w:rPr>
+          <w:rFonts w:ascii="Times New Roman" w:hAnsi="Times New Roman" w:cs="Times New Roman"/>
+          <w:sz w:val="24"/>
+          <w:szCs w:val="24"/>
+          <w:lang w:val="hu-HU"/>
+        </w:rPr>
+        <w:t>: bigint</w:t>
       </w:r>
     </w:p>
     <w:p>
@@ -4418,7 +4449,6 @@
           <w:lang w:val="hu-HU"/>
         </w:rPr>
       </w:pPr>
-      <w:proofErr w:type="spellStart"/>
       <w:r>
         <w:rPr>
           <w:rFonts w:ascii="Times New Roman" w:hAnsi="Times New Roman" w:cs="Times New Roman"/>
@@ -4428,9 +4458,8 @@
           <w:szCs w:val="24"/>
           <w:lang w:val="hu-HU"/>
         </w:rPr>
-        <w:t>tanulo</w:t>
-      </w:r>
-      <w:proofErr w:type="spellEnd"/>
+        <w:t>students</w:t>
+      </w:r>
       <w:r>
         <w:rPr>
           <w:rFonts w:ascii="Times New Roman" w:hAnsi="Times New Roman" w:cs="Times New Roman"/>
@@ -4457,45 +4486,23 @@
           <w:lang w:val="hu-HU"/>
         </w:rPr>
       </w:pPr>
-      <w:proofErr w:type="spellStart"/>
-      <w:r>
-        <w:rPr>
-          <w:rFonts w:ascii="Times New Roman" w:hAnsi="Times New Roman" w:cs="Times New Roman"/>
-          <w:sz w:val="24"/>
-          <w:szCs w:val="24"/>
-          <w:lang w:val="hu-HU"/>
-        </w:rPr>
-        <w:t>om_azon</w:t>
-      </w:r>
-      <w:proofErr w:type="spellEnd"/>
-      <w:r>
-        <w:rPr>
-          <w:rFonts w:ascii="Times New Roman" w:hAnsi="Times New Roman" w:cs="Times New Roman"/>
-          <w:sz w:val="24"/>
-          <w:szCs w:val="24"/>
-          <w:lang w:val="hu-HU"/>
-        </w:rPr>
-        <w:t xml:space="preserve">: </w:t>
-      </w:r>
-      <w:proofErr w:type="spellStart"/>
-      <w:r>
-        <w:rPr>
-          <w:rFonts w:ascii="Times New Roman" w:hAnsi="Times New Roman" w:cs="Times New Roman"/>
-          <w:sz w:val="24"/>
-          <w:szCs w:val="24"/>
-          <w:lang w:val="hu-HU"/>
-        </w:rPr>
-        <w:t>bigint</w:t>
-      </w:r>
-      <w:proofErr w:type="spellEnd"/>
-      <w:r>
-        <w:rPr>
-          <w:rFonts w:ascii="Times New Roman" w:hAnsi="Times New Roman" w:cs="Times New Roman"/>
-          <w:sz w:val="24"/>
-          <w:szCs w:val="24"/>
-          <w:lang w:val="hu-HU"/>
-        </w:rPr>
-        <w:t xml:space="preserve"> (11)</w:t>
+      <w:r>
+        <w:rPr>
+          <w:rFonts w:ascii="Times New Roman" w:hAnsi="Times New Roman" w:cs="Times New Roman"/>
+          <w:sz w:val="24"/>
+          <w:szCs w:val="24"/>
+          <w:lang w:val="hu-HU"/>
+        </w:rPr>
+        <w:t>int</w:t>
+      </w:r>
+      <w:r>
+        <w:rPr>
+          <w:rFonts w:ascii="Times New Roman" w:hAnsi="Times New Roman" w:cs="Times New Roman"/>
+          <w:sz w:val="24"/>
+          <w:szCs w:val="24"/>
+          <w:lang w:val="hu-HU"/>
+        </w:rPr>
+        <w:t>: bigint</w:t>
       </w:r>
     </w:p>
     <w:p>
@@ -4514,45 +4521,23 @@
           <w:lang w:val="hu-HU"/>
         </w:rPr>
       </w:pPr>
-      <w:proofErr w:type="spellStart"/>
-      <w:r>
-        <w:rPr>
-          <w:rFonts w:ascii="Times New Roman" w:hAnsi="Times New Roman" w:cs="Times New Roman"/>
-          <w:sz w:val="24"/>
-          <w:szCs w:val="24"/>
-          <w:lang w:val="hu-HU"/>
-        </w:rPr>
-        <w:t>nev</w:t>
-      </w:r>
-      <w:proofErr w:type="spellEnd"/>
-      <w:r>
-        <w:rPr>
-          <w:rFonts w:ascii="Times New Roman" w:hAnsi="Times New Roman" w:cs="Times New Roman"/>
-          <w:sz w:val="24"/>
-          <w:szCs w:val="24"/>
-          <w:lang w:val="hu-HU"/>
-        </w:rPr>
-        <w:t xml:space="preserve">: </w:t>
-      </w:r>
-      <w:proofErr w:type="spellStart"/>
-      <w:r>
-        <w:rPr>
-          <w:rFonts w:ascii="Times New Roman" w:hAnsi="Times New Roman" w:cs="Times New Roman"/>
-          <w:sz w:val="24"/>
-          <w:szCs w:val="24"/>
-          <w:lang w:val="hu-HU"/>
-        </w:rPr>
-        <w:t>varchar</w:t>
-      </w:r>
-      <w:proofErr w:type="spellEnd"/>
-      <w:r>
-        <w:rPr>
-          <w:rFonts w:ascii="Times New Roman" w:hAnsi="Times New Roman" w:cs="Times New Roman"/>
-          <w:sz w:val="24"/>
-          <w:szCs w:val="24"/>
-          <w:lang w:val="hu-HU"/>
-        </w:rPr>
-        <w:t xml:space="preserve"> (255)</w:t>
+      <w:r>
+        <w:rPr>
+          <w:rFonts w:ascii="Times New Roman" w:hAnsi="Times New Roman" w:cs="Times New Roman"/>
+          <w:sz w:val="24"/>
+          <w:szCs w:val="24"/>
+          <w:lang w:val="hu-HU"/>
+        </w:rPr>
+        <w:t>name</w:t>
+      </w:r>
+      <w:r>
+        <w:rPr>
+          <w:rFonts w:ascii="Times New Roman" w:hAnsi="Times New Roman" w:cs="Times New Roman"/>
+          <w:sz w:val="24"/>
+          <w:szCs w:val="24"/>
+          <w:lang w:val="hu-HU"/>
+        </w:rPr>
+        <w:t>: varchar (255)</w:t>
       </w:r>
     </w:p>
     <w:p>
@@ -4571,25 +4556,14 @@
           <w:lang w:val="hu-HU"/>
         </w:rPr>
       </w:pPr>
-      <w:proofErr w:type="spellStart"/>
-      <w:r>
-        <w:rPr>
-          <w:rFonts w:ascii="Times New Roman" w:hAnsi="Times New Roman" w:cs="Times New Roman"/>
-          <w:sz w:val="24"/>
-          <w:szCs w:val="24"/>
-          <w:lang w:val="hu-HU"/>
-        </w:rPr>
-        <w:t>osztalyid</w:t>
-      </w:r>
-      <w:proofErr w:type="spellEnd"/>
-      <w:r>
-        <w:rPr>
-          <w:rFonts w:ascii="Times New Roman" w:hAnsi="Times New Roman" w:cs="Times New Roman"/>
-          <w:sz w:val="24"/>
-          <w:szCs w:val="24"/>
-          <w:lang w:val="hu-HU"/>
-        </w:rPr>
-        <w:t>: int (4)</w:t>
+      <w:r>
+        <w:rPr>
+          <w:rFonts w:ascii="Times New Roman" w:hAnsi="Times New Roman" w:cs="Times New Roman"/>
+          <w:sz w:val="24"/>
+          <w:szCs w:val="24"/>
+          <w:lang w:val="hu-HU"/>
+        </w:rPr>
+        <w:t>day_shift: tinyint(1)</w:t>
       </w:r>
     </w:p>
     <w:p>
@@ -4608,45 +4582,23 @@
           <w:lang w:val="hu-HU"/>
         </w:rPr>
       </w:pPr>
-      <w:proofErr w:type="spellStart"/>
-      <w:r>
-        <w:rPr>
-          <w:rFonts w:ascii="Times New Roman" w:hAnsi="Times New Roman" w:cs="Times New Roman"/>
-          <w:sz w:val="24"/>
-          <w:szCs w:val="24"/>
-          <w:lang w:val="hu-HU"/>
-        </w:rPr>
-        <w:t>nappali_munkarend</w:t>
-      </w:r>
-      <w:proofErr w:type="spellEnd"/>
-      <w:r>
-        <w:rPr>
-          <w:rFonts w:ascii="Times New Roman" w:hAnsi="Times New Roman" w:cs="Times New Roman"/>
-          <w:sz w:val="24"/>
-          <w:szCs w:val="24"/>
-          <w:lang w:val="hu-HU"/>
-        </w:rPr>
-        <w:t xml:space="preserve">: </w:t>
-      </w:r>
-      <w:proofErr w:type="spellStart"/>
-      <w:r>
-        <w:rPr>
-          <w:rFonts w:ascii="Times New Roman" w:hAnsi="Times New Roman" w:cs="Times New Roman"/>
-          <w:sz w:val="24"/>
-          <w:szCs w:val="24"/>
-          <w:lang w:val="hu-HU"/>
-        </w:rPr>
-        <w:t>tinyint</w:t>
-      </w:r>
-      <w:proofErr w:type="spellEnd"/>
-      <w:r>
-        <w:rPr>
-          <w:rFonts w:ascii="Times New Roman" w:hAnsi="Times New Roman" w:cs="Times New Roman"/>
-          <w:sz w:val="24"/>
-          <w:szCs w:val="24"/>
-          <w:lang w:val="hu-HU"/>
-        </w:rPr>
-        <w:t xml:space="preserve"> (1)</w:t>
+      <w:r>
+        <w:rPr>
+          <w:rFonts w:ascii="Times New Roman" w:hAnsi="Times New Roman" w:cs="Times New Roman"/>
+          <w:sz w:val="24"/>
+          <w:szCs w:val="24"/>
+          <w:lang w:val="hu-HU"/>
+        </w:rPr>
+        <w:t>class_id</w:t>
+      </w:r>
+      <w:r>
+        <w:rPr>
+          <w:rFonts w:ascii="Times New Roman" w:hAnsi="Times New Roman" w:cs="Times New Roman"/>
+          <w:sz w:val="24"/>
+          <w:szCs w:val="24"/>
+          <w:lang w:val="hu-HU"/>
+        </w:rPr>
+        <w:t>: int</w:t>
       </w:r>
     </w:p>
     <w:p>
@@ -4665,25 +4617,23 @@
           <w:lang w:val="hu-HU"/>
         </w:rPr>
       </w:pPr>
-      <w:proofErr w:type="spellStart"/>
-      <w:r>
-        <w:rPr>
-          <w:rFonts w:ascii="Times New Roman" w:hAnsi="Times New Roman" w:cs="Times New Roman"/>
-          <w:sz w:val="24"/>
-          <w:szCs w:val="24"/>
-          <w:lang w:val="hu-HU"/>
-        </w:rPr>
-        <w:t>agazatid</w:t>
-      </w:r>
-      <w:proofErr w:type="spellEnd"/>
-      <w:r>
-        <w:rPr>
-          <w:rFonts w:ascii="Times New Roman" w:hAnsi="Times New Roman" w:cs="Times New Roman"/>
-          <w:sz w:val="24"/>
-          <w:szCs w:val="24"/>
-          <w:lang w:val="hu-HU"/>
-        </w:rPr>
-        <w:t>: int (3)</w:t>
+      <w:r>
+        <w:rPr>
+          <w:rFonts w:ascii="Times New Roman" w:hAnsi="Times New Roman" w:cs="Times New Roman"/>
+          <w:sz w:val="24"/>
+          <w:szCs w:val="24"/>
+          <w:lang w:val="hu-HU"/>
+        </w:rPr>
+        <w:t>sector_id</w:t>
+      </w:r>
+      <w:r>
+        <w:rPr>
+          <w:rFonts w:ascii="Times New Roman" w:hAnsi="Times New Roman" w:cs="Times New Roman"/>
+          <w:sz w:val="24"/>
+          <w:szCs w:val="24"/>
+          <w:lang w:val="hu-HU"/>
+        </w:rPr>
+        <w:t>: int</w:t>
       </w:r>
     </w:p>
     <w:p>
@@ -4709,27 +4659,37 @@
           <w:szCs w:val="24"/>
           <w:lang w:val="hu-HU"/>
         </w:rPr>
-        <w:t>szakid: int (3)</w:t>
-      </w:r>
-    </w:p>
-    <w:p>
-      <w:pPr>
-        <w:spacing w:line="360" w:lineRule="auto"/>
-        <w:jc w:val="both"/>
-        <w:rPr>
-          <w:rFonts w:ascii="Times New Roman" w:hAnsi="Times New Roman" w:cs="Times New Roman"/>
-          <w:sz w:val="24"/>
-          <w:szCs w:val="24"/>
-          <w:lang w:val="hu-HU"/>
-        </w:rPr>
-      </w:pPr>
-      <w:r>
-        <w:rPr>
-          <w:rFonts w:ascii="Times New Roman" w:hAnsi="Times New Roman" w:cs="Times New Roman"/>
-          <w:sz w:val="24"/>
-          <w:szCs w:val="24"/>
-          <w:lang w:val="hu-HU"/>
-        </w:rPr>
+        <w:t>profession_id</w:t>
+      </w:r>
+      <w:r>
+        <w:rPr>
+          <w:rFonts w:ascii="Times New Roman" w:hAnsi="Times New Roman" w:cs="Times New Roman"/>
+          <w:sz w:val="24"/>
+          <w:szCs w:val="24"/>
+          <w:lang w:val="hu-HU"/>
+        </w:rPr>
+        <w:t>: int</w:t>
+      </w:r>
+    </w:p>
+    <w:p>
+      <w:pPr>
+        <w:spacing w:line="360" w:lineRule="auto"/>
+        <w:jc w:val="both"/>
+        <w:rPr>
+          <w:rFonts w:ascii="Times New Roman" w:hAnsi="Times New Roman" w:cs="Times New Roman"/>
+          <w:sz w:val="24"/>
+          <w:szCs w:val="24"/>
+          <w:lang w:val="hu-HU"/>
+        </w:rPr>
+      </w:pPr>
+      <w:r>
+        <w:rPr>
+          <w:rFonts w:ascii="Times New Roman" w:hAnsi="Times New Roman" w:cs="Times New Roman"/>
+          <w:sz w:val="24"/>
+          <w:szCs w:val="24"/>
+          <w:lang w:val="hu-HU"/>
+        </w:rPr>
+        <w:lastRenderedPageBreak/>
         <w:t>}</w:t>
       </w:r>
     </w:p>
@@ -4744,7 +4704,6 @@
           <w:lang w:val="hu-HU"/>
         </w:rPr>
       </w:pPr>
-      <w:proofErr w:type="spellStart"/>
       <w:r>
         <w:rPr>
           <w:rFonts w:ascii="Times New Roman" w:hAnsi="Times New Roman" w:cs="Times New Roman"/>
@@ -4754,10 +4713,8 @@
           <w:szCs w:val="24"/>
           <w:lang w:val="hu-HU"/>
         </w:rPr>
-        <w:lastRenderedPageBreak/>
-        <w:t>palya</w:t>
-      </w:r>
-      <w:proofErr w:type="spellEnd"/>
+        <w:t>fields</w:t>
+      </w:r>
       <w:r>
         <w:rPr>
           <w:rFonts w:ascii="Times New Roman" w:hAnsi="Times New Roman" w:cs="Times New Roman"/>
@@ -4784,25 +4741,14 @@
           <w:lang w:val="hu-HU"/>
         </w:rPr>
       </w:pPr>
-      <w:proofErr w:type="spellStart"/>
-      <w:r>
-        <w:rPr>
-          <w:rFonts w:ascii="Times New Roman" w:hAnsi="Times New Roman" w:cs="Times New Roman"/>
-          <w:sz w:val="24"/>
-          <w:szCs w:val="24"/>
-          <w:lang w:val="hu-HU"/>
-        </w:rPr>
-        <w:t>id</w:t>
-      </w:r>
-      <w:proofErr w:type="spellEnd"/>
-      <w:r>
-        <w:rPr>
-          <w:rFonts w:ascii="Times New Roman" w:hAnsi="Times New Roman" w:cs="Times New Roman"/>
-          <w:sz w:val="24"/>
-          <w:szCs w:val="24"/>
-          <w:lang w:val="hu-HU"/>
-        </w:rPr>
-        <w:t>: int (11)</w:t>
+      <w:r>
+        <w:rPr>
+          <w:rFonts w:ascii="Times New Roman" w:hAnsi="Times New Roman" w:cs="Times New Roman"/>
+          <w:sz w:val="24"/>
+          <w:szCs w:val="24"/>
+          <w:lang w:val="hu-HU"/>
+        </w:rPr>
+        <w:t>id: int</w:t>
       </w:r>
     </w:p>
     <w:p>
@@ -4821,45 +4767,14 @@
           <w:lang w:val="hu-HU"/>
         </w:rPr>
       </w:pPr>
-      <w:proofErr w:type="spellStart"/>
-      <w:r>
-        <w:rPr>
-          <w:rFonts w:ascii="Times New Roman" w:hAnsi="Times New Roman" w:cs="Times New Roman"/>
-          <w:sz w:val="24"/>
-          <w:szCs w:val="24"/>
-          <w:lang w:val="hu-HU"/>
-        </w:rPr>
-        <w:t>diak_om_azon</w:t>
-      </w:r>
-      <w:proofErr w:type="spellEnd"/>
-      <w:r>
-        <w:rPr>
-          <w:rFonts w:ascii="Times New Roman" w:hAnsi="Times New Roman" w:cs="Times New Roman"/>
-          <w:sz w:val="24"/>
-          <w:szCs w:val="24"/>
-          <w:lang w:val="hu-HU"/>
-        </w:rPr>
-        <w:t xml:space="preserve">: </w:t>
-      </w:r>
-      <w:proofErr w:type="spellStart"/>
-      <w:r>
-        <w:rPr>
-          <w:rFonts w:ascii="Times New Roman" w:hAnsi="Times New Roman" w:cs="Times New Roman"/>
-          <w:sz w:val="24"/>
-          <w:szCs w:val="24"/>
-          <w:lang w:val="hu-HU"/>
-        </w:rPr>
-        <w:t>bigint</w:t>
-      </w:r>
-      <w:proofErr w:type="spellEnd"/>
-      <w:r>
-        <w:rPr>
-          <w:rFonts w:ascii="Times New Roman" w:hAnsi="Times New Roman" w:cs="Times New Roman"/>
-          <w:sz w:val="24"/>
-          <w:szCs w:val="24"/>
-          <w:lang w:val="hu-HU"/>
-        </w:rPr>
-        <w:t xml:space="preserve"> (11)</w:t>
+      <w:r>
+        <w:rPr>
+          <w:rFonts w:ascii="Times New Roman" w:hAnsi="Times New Roman" w:cs="Times New Roman"/>
+          <w:sz w:val="24"/>
+          <w:szCs w:val="24"/>
+          <w:lang w:val="hu-HU"/>
+        </w:rPr>
+        <w:t>description: varchar(255)</w:t>
       </w:r>
     </w:p>
     <w:p>
@@ -4878,25 +4793,23 @@
           <w:lang w:val="hu-HU"/>
         </w:rPr>
       </w:pPr>
-      <w:proofErr w:type="spellStart"/>
-      <w:r>
-        <w:rPr>
-          <w:rFonts w:ascii="Times New Roman" w:hAnsi="Times New Roman" w:cs="Times New Roman"/>
-          <w:sz w:val="24"/>
-          <w:szCs w:val="24"/>
-          <w:lang w:val="hu-HU"/>
-        </w:rPr>
-        <w:t>kategoriaid</w:t>
-      </w:r>
-      <w:proofErr w:type="spellEnd"/>
-      <w:r>
-        <w:rPr>
-          <w:rFonts w:ascii="Times New Roman" w:hAnsi="Times New Roman" w:cs="Times New Roman"/>
-          <w:sz w:val="24"/>
-          <w:szCs w:val="24"/>
-          <w:lang w:val="hu-HU"/>
-        </w:rPr>
-        <w:t>: int (2)</w:t>
+      <w:r>
+        <w:rPr>
+          <w:rFonts w:ascii="Times New Roman" w:hAnsi="Times New Roman" w:cs="Times New Roman"/>
+          <w:sz w:val="24"/>
+          <w:szCs w:val="24"/>
+          <w:lang w:val="hu-HU"/>
+        </w:rPr>
+        <w:t>student_id</w:t>
+      </w:r>
+      <w:r>
+        <w:rPr>
+          <w:rFonts w:ascii="Times New Roman" w:hAnsi="Times New Roman" w:cs="Times New Roman"/>
+          <w:sz w:val="24"/>
+          <w:szCs w:val="24"/>
+          <w:lang w:val="hu-HU"/>
+        </w:rPr>
+        <w:t>: bigint</w:t>
       </w:r>
     </w:p>
     <w:p>
@@ -4915,45 +4828,23 @@
           <w:lang w:val="hu-HU"/>
         </w:rPr>
       </w:pPr>
-      <w:proofErr w:type="spellStart"/>
-      <w:r>
-        <w:rPr>
-          <w:rFonts w:ascii="Times New Roman" w:hAnsi="Times New Roman" w:cs="Times New Roman"/>
-          <w:sz w:val="24"/>
-          <w:szCs w:val="24"/>
-          <w:lang w:val="hu-HU"/>
-        </w:rPr>
-        <w:t>leiras</w:t>
-      </w:r>
-      <w:proofErr w:type="spellEnd"/>
-      <w:r>
-        <w:rPr>
-          <w:rFonts w:ascii="Times New Roman" w:hAnsi="Times New Roman" w:cs="Times New Roman"/>
-          <w:sz w:val="24"/>
-          <w:szCs w:val="24"/>
-          <w:lang w:val="hu-HU"/>
-        </w:rPr>
-        <w:t xml:space="preserve">: </w:t>
-      </w:r>
-      <w:proofErr w:type="spellStart"/>
-      <w:r>
-        <w:rPr>
-          <w:rFonts w:ascii="Times New Roman" w:hAnsi="Times New Roman" w:cs="Times New Roman"/>
-          <w:sz w:val="24"/>
-          <w:szCs w:val="24"/>
-          <w:lang w:val="hu-HU"/>
-        </w:rPr>
-        <w:t>varchar</w:t>
-      </w:r>
-      <w:proofErr w:type="spellEnd"/>
-      <w:r>
-        <w:rPr>
-          <w:rFonts w:ascii="Times New Roman" w:hAnsi="Times New Roman" w:cs="Times New Roman"/>
-          <w:sz w:val="24"/>
-          <w:szCs w:val="24"/>
-          <w:lang w:val="hu-HU"/>
-        </w:rPr>
-        <w:t xml:space="preserve"> (255)</w:t>
+      <w:r>
+        <w:rPr>
+          <w:rFonts w:ascii="Times New Roman" w:hAnsi="Times New Roman" w:cs="Times New Roman"/>
+          <w:sz w:val="24"/>
+          <w:szCs w:val="24"/>
+          <w:lang w:val="hu-HU"/>
+        </w:rPr>
+        <w:t>category_id</w:t>
+      </w:r>
+      <w:r>
+        <w:rPr>
+          <w:rFonts w:ascii="Times New Roman" w:hAnsi="Times New Roman" w:cs="Times New Roman"/>
+          <w:sz w:val="24"/>
+          <w:szCs w:val="24"/>
+          <w:lang w:val="hu-HU"/>
+        </w:rPr>
+        <w:t>: int</w:t>
       </w:r>
     </w:p>
     <w:p>
@@ -4988,7 +4879,6 @@
           <w:lang w:val="hu-HU"/>
         </w:rPr>
       </w:pPr>
-      <w:proofErr w:type="spellStart"/>
       <w:r>
         <w:rPr>
           <w:rFonts w:ascii="Times New Roman" w:hAnsi="Times New Roman" w:cs="Times New Roman"/>
@@ -4998,9 +4888,8 @@
           <w:szCs w:val="24"/>
           <w:lang w:val="hu-HU"/>
         </w:rPr>
-        <w:t>agazat</w:t>
-      </w:r>
-      <w:proofErr w:type="spellEnd"/>
+        <w:t>sectors</w:t>
+      </w:r>
       <w:r>
         <w:rPr>
           <w:rFonts w:ascii="Times New Roman" w:hAnsi="Times New Roman" w:cs="Times New Roman"/>
@@ -5027,7 +4916,6 @@
           <w:lang w:val="hu-HU"/>
         </w:rPr>
       </w:pPr>
-      <w:proofErr w:type="spellStart"/>
       <w:r>
         <w:rPr>
           <w:rFonts w:ascii="Times New Roman" w:hAnsi="Times New Roman" w:cs="Times New Roman"/>
@@ -5037,15 +4925,14 @@
         </w:rPr>
         <w:t>id</w:t>
       </w:r>
-      <w:proofErr w:type="spellEnd"/>
-      <w:r>
-        <w:rPr>
-          <w:rFonts w:ascii="Times New Roman" w:hAnsi="Times New Roman" w:cs="Times New Roman"/>
-          <w:sz w:val="24"/>
-          <w:szCs w:val="24"/>
-          <w:lang w:val="hu-HU"/>
-        </w:rPr>
-        <w:t>: int (3)</w:t>
+      <w:r>
+        <w:rPr>
+          <w:rFonts w:ascii="Times New Roman" w:hAnsi="Times New Roman" w:cs="Times New Roman"/>
+          <w:sz w:val="24"/>
+          <w:szCs w:val="24"/>
+          <w:lang w:val="hu-HU"/>
+        </w:rPr>
+        <w:t>: int</w:t>
       </w:r>
     </w:p>
     <w:p>
@@ -5064,45 +4951,23 @@
           <w:lang w:val="hu-HU"/>
         </w:rPr>
       </w:pPr>
-      <w:proofErr w:type="spellStart"/>
-      <w:r>
-        <w:rPr>
-          <w:rFonts w:ascii="Times New Roman" w:hAnsi="Times New Roman" w:cs="Times New Roman"/>
-          <w:sz w:val="24"/>
-          <w:szCs w:val="24"/>
-          <w:lang w:val="hu-HU"/>
-        </w:rPr>
-        <w:t>nev</w:t>
-      </w:r>
-      <w:proofErr w:type="spellEnd"/>
-      <w:r>
-        <w:rPr>
-          <w:rFonts w:ascii="Times New Roman" w:hAnsi="Times New Roman" w:cs="Times New Roman"/>
-          <w:sz w:val="24"/>
-          <w:szCs w:val="24"/>
-          <w:lang w:val="hu-HU"/>
-        </w:rPr>
-        <w:t xml:space="preserve">: </w:t>
-      </w:r>
-      <w:proofErr w:type="spellStart"/>
-      <w:r>
-        <w:rPr>
-          <w:rFonts w:ascii="Times New Roman" w:hAnsi="Times New Roman" w:cs="Times New Roman"/>
-          <w:sz w:val="24"/>
-          <w:szCs w:val="24"/>
-          <w:lang w:val="hu-HU"/>
-        </w:rPr>
-        <w:t>varchar</w:t>
-      </w:r>
-      <w:proofErr w:type="spellEnd"/>
-      <w:r>
-        <w:rPr>
-          <w:rFonts w:ascii="Times New Roman" w:hAnsi="Times New Roman" w:cs="Times New Roman"/>
-          <w:sz w:val="24"/>
-          <w:szCs w:val="24"/>
-          <w:lang w:val="hu-HU"/>
-        </w:rPr>
-        <w:t xml:space="preserve"> (255)</w:t>
+      <w:r>
+        <w:rPr>
+          <w:rFonts w:ascii="Times New Roman" w:hAnsi="Times New Roman" w:cs="Times New Roman"/>
+          <w:sz w:val="24"/>
+          <w:szCs w:val="24"/>
+          <w:lang w:val="hu-HU"/>
+        </w:rPr>
+        <w:t>name</w:t>
+      </w:r>
+      <w:r>
+        <w:rPr>
+          <w:rFonts w:ascii="Times New Roman" w:hAnsi="Times New Roman" w:cs="Times New Roman"/>
+          <w:sz w:val="24"/>
+          <w:szCs w:val="24"/>
+          <w:lang w:val="hu-HU"/>
+        </w:rPr>
+        <w:t>: varchar (255)</w:t>
       </w:r>
     </w:p>
     <w:p>
@@ -5128,27 +4993,16 @@
           <w:szCs w:val="24"/>
           <w:lang w:val="hu-HU"/>
         </w:rPr>
-        <w:t xml:space="preserve">szam: </w:t>
-      </w:r>
-      <w:proofErr w:type="spellStart"/>
-      <w:r>
-        <w:rPr>
-          <w:rFonts w:ascii="Times New Roman" w:hAnsi="Times New Roman" w:cs="Times New Roman"/>
-          <w:sz w:val="24"/>
-          <w:szCs w:val="24"/>
-          <w:lang w:val="hu-HU"/>
-        </w:rPr>
-        <w:t>varchar</w:t>
-      </w:r>
-      <w:proofErr w:type="spellEnd"/>
-      <w:r>
-        <w:rPr>
-          <w:rFonts w:ascii="Times New Roman" w:hAnsi="Times New Roman" w:cs="Times New Roman"/>
-          <w:sz w:val="24"/>
-          <w:szCs w:val="24"/>
-          <w:lang w:val="hu-HU"/>
-        </w:rPr>
-        <w:t xml:space="preserve"> (255)</w:t>
+        <w:t>number</w:t>
+      </w:r>
+      <w:r>
+        <w:rPr>
+          <w:rFonts w:ascii="Times New Roman" w:hAnsi="Times New Roman" w:cs="Times New Roman"/>
+          <w:sz w:val="24"/>
+          <w:szCs w:val="24"/>
+          <w:lang w:val="hu-HU"/>
+        </w:rPr>
+        <w:t>: varchar (255)</w:t>
       </w:r>
     </w:p>
     <w:p>
@@ -5192,7 +5046,7 @@
           <w:szCs w:val="24"/>
           <w:lang w:val="hu-HU"/>
         </w:rPr>
-        <w:t>szakma</w:t>
+        <w:t>professions</w:t>
       </w:r>
       <w:r>
         <w:rPr>
@@ -5220,25 +5074,14 @@
           <w:lang w:val="hu-HU"/>
         </w:rPr>
       </w:pPr>
-      <w:proofErr w:type="spellStart"/>
-      <w:r>
-        <w:rPr>
-          <w:rFonts w:ascii="Times New Roman" w:hAnsi="Times New Roman" w:cs="Times New Roman"/>
-          <w:sz w:val="24"/>
-          <w:szCs w:val="24"/>
-          <w:lang w:val="hu-HU"/>
-        </w:rPr>
-        <w:t>id</w:t>
-      </w:r>
-      <w:proofErr w:type="spellEnd"/>
-      <w:r>
-        <w:rPr>
-          <w:rFonts w:ascii="Times New Roman" w:hAnsi="Times New Roman" w:cs="Times New Roman"/>
-          <w:sz w:val="24"/>
-          <w:szCs w:val="24"/>
-          <w:lang w:val="hu-HU"/>
-        </w:rPr>
-        <w:t>: int (3)</w:t>
+      <w:r>
+        <w:rPr>
+          <w:rFonts w:ascii="Times New Roman" w:hAnsi="Times New Roman" w:cs="Times New Roman"/>
+          <w:sz w:val="24"/>
+          <w:szCs w:val="24"/>
+          <w:lang w:val="hu-HU"/>
+        </w:rPr>
+        <w:t>id: int</w:t>
       </w:r>
     </w:p>
     <w:p>
@@ -5257,45 +5100,23 @@
           <w:lang w:val="hu-HU"/>
         </w:rPr>
       </w:pPr>
-      <w:proofErr w:type="spellStart"/>
-      <w:r>
-        <w:rPr>
-          <w:rFonts w:ascii="Times New Roman" w:hAnsi="Times New Roman" w:cs="Times New Roman"/>
-          <w:sz w:val="24"/>
-          <w:szCs w:val="24"/>
-          <w:lang w:val="hu-HU"/>
-        </w:rPr>
-        <w:t>nev</w:t>
-      </w:r>
-      <w:proofErr w:type="spellEnd"/>
-      <w:r>
-        <w:rPr>
-          <w:rFonts w:ascii="Times New Roman" w:hAnsi="Times New Roman" w:cs="Times New Roman"/>
-          <w:sz w:val="24"/>
-          <w:szCs w:val="24"/>
-          <w:lang w:val="hu-HU"/>
-        </w:rPr>
-        <w:t xml:space="preserve">: </w:t>
-      </w:r>
-      <w:proofErr w:type="spellStart"/>
-      <w:r>
-        <w:rPr>
-          <w:rFonts w:ascii="Times New Roman" w:hAnsi="Times New Roman" w:cs="Times New Roman"/>
-          <w:sz w:val="24"/>
-          <w:szCs w:val="24"/>
-          <w:lang w:val="hu-HU"/>
-        </w:rPr>
-        <w:t>varchar</w:t>
-      </w:r>
-      <w:proofErr w:type="spellEnd"/>
-      <w:r>
-        <w:rPr>
-          <w:rFonts w:ascii="Times New Roman" w:hAnsi="Times New Roman" w:cs="Times New Roman"/>
-          <w:sz w:val="24"/>
-          <w:szCs w:val="24"/>
-          <w:lang w:val="hu-HU"/>
-        </w:rPr>
-        <w:t xml:space="preserve"> (255)</w:t>
+      <w:r>
+        <w:rPr>
+          <w:rFonts w:ascii="Times New Roman" w:hAnsi="Times New Roman" w:cs="Times New Roman"/>
+          <w:sz w:val="24"/>
+          <w:szCs w:val="24"/>
+          <w:lang w:val="hu-HU"/>
+        </w:rPr>
+        <w:t>name</w:t>
+      </w:r>
+      <w:r>
+        <w:rPr>
+          <w:rFonts w:ascii="Times New Roman" w:hAnsi="Times New Roman" w:cs="Times New Roman"/>
+          <w:sz w:val="24"/>
+          <w:szCs w:val="24"/>
+          <w:lang w:val="hu-HU"/>
+        </w:rPr>
+        <w:t>: varchar (255)</w:t>
       </w:r>
     </w:p>
     <w:p>
@@ -5321,27 +5142,16 @@
           <w:szCs w:val="24"/>
           <w:lang w:val="hu-HU"/>
         </w:rPr>
-        <w:t xml:space="preserve">szam: </w:t>
-      </w:r>
-      <w:proofErr w:type="spellStart"/>
-      <w:r>
-        <w:rPr>
-          <w:rFonts w:ascii="Times New Roman" w:hAnsi="Times New Roman" w:cs="Times New Roman"/>
-          <w:sz w:val="24"/>
-          <w:szCs w:val="24"/>
-          <w:lang w:val="hu-HU"/>
-        </w:rPr>
-        <w:t>varchar</w:t>
-      </w:r>
-      <w:proofErr w:type="spellEnd"/>
-      <w:r>
-        <w:rPr>
-          <w:rFonts w:ascii="Times New Roman" w:hAnsi="Times New Roman" w:cs="Times New Roman"/>
-          <w:sz w:val="24"/>
-          <w:szCs w:val="24"/>
-          <w:lang w:val="hu-HU"/>
-        </w:rPr>
-        <w:t xml:space="preserve"> (255)</w:t>
+        <w:t>number</w:t>
+      </w:r>
+      <w:r>
+        <w:rPr>
+          <w:rFonts w:ascii="Times New Roman" w:hAnsi="Times New Roman" w:cs="Times New Roman"/>
+          <w:sz w:val="24"/>
+          <w:szCs w:val="24"/>
+          <w:lang w:val="hu-HU"/>
+        </w:rPr>
+        <w:t>: varchar (255)</w:t>
       </w:r>
     </w:p>
     <w:p>
@@ -5395,7 +5205,6 @@
           <w:lang w:val="hu-HU"/>
         </w:rPr>
       </w:pPr>
-      <w:proofErr w:type="spellStart"/>
       <w:r>
         <w:rPr>
           <w:rFonts w:ascii="Times New Roman" w:hAnsi="Times New Roman" w:cs="Times New Roman"/>
@@ -5406,9 +5215,8 @@
           <w:lang w:val="hu-HU"/>
         </w:rPr>
         <w:lastRenderedPageBreak/>
-        <w:t>kategoria</w:t>
-      </w:r>
-      <w:proofErr w:type="spellEnd"/>
+        <w:t>categories</w:t>
+      </w:r>
       <w:r>
         <w:rPr>
           <w:rFonts w:ascii="Times New Roman" w:hAnsi="Times New Roman" w:cs="Times New Roman"/>
@@ -5435,25 +5243,14 @@
           <w:lang w:val="hu-HU"/>
         </w:rPr>
       </w:pPr>
-      <w:proofErr w:type="spellStart"/>
-      <w:r>
-        <w:rPr>
-          <w:rFonts w:ascii="Times New Roman" w:hAnsi="Times New Roman" w:cs="Times New Roman"/>
-          <w:sz w:val="24"/>
-          <w:szCs w:val="24"/>
-          <w:lang w:val="hu-HU"/>
-        </w:rPr>
-        <w:t>id</w:t>
-      </w:r>
-      <w:proofErr w:type="spellEnd"/>
-      <w:r>
-        <w:rPr>
-          <w:rFonts w:ascii="Times New Roman" w:hAnsi="Times New Roman" w:cs="Times New Roman"/>
-          <w:sz w:val="24"/>
-          <w:szCs w:val="24"/>
-          <w:lang w:val="hu-HU"/>
-        </w:rPr>
-        <w:t>: int (2)</w:t>
+      <w:r>
+        <w:rPr>
+          <w:rFonts w:ascii="Times New Roman" w:hAnsi="Times New Roman" w:cs="Times New Roman"/>
+          <w:sz w:val="24"/>
+          <w:szCs w:val="24"/>
+          <w:lang w:val="hu-HU"/>
+        </w:rPr>
+        <w:t>id: int</w:t>
       </w:r>
     </w:p>
     <w:p>
@@ -5472,63 +5269,24 @@
           <w:lang w:val="hu-HU"/>
         </w:rPr>
       </w:pPr>
-      <w:proofErr w:type="spellStart"/>
-      <w:r>
-        <w:rPr>
-          <w:rFonts w:ascii="Times New Roman" w:hAnsi="Times New Roman" w:cs="Times New Roman"/>
-          <w:sz w:val="24"/>
-          <w:szCs w:val="24"/>
-          <w:lang w:val="hu-HU"/>
-        </w:rPr>
-        <w:t>megnevezes</w:t>
-      </w:r>
-      <w:proofErr w:type="spellEnd"/>
-      <w:r>
-        <w:rPr>
-          <w:rFonts w:ascii="Times New Roman" w:hAnsi="Times New Roman" w:cs="Times New Roman"/>
-          <w:sz w:val="24"/>
-          <w:szCs w:val="24"/>
-          <w:lang w:val="hu-HU"/>
-        </w:rPr>
-        <w:t xml:space="preserve">: </w:t>
-      </w:r>
-      <w:proofErr w:type="spellStart"/>
-      <w:r>
-        <w:rPr>
-          <w:rFonts w:ascii="Times New Roman" w:hAnsi="Times New Roman" w:cs="Times New Roman"/>
-          <w:sz w:val="24"/>
-          <w:szCs w:val="24"/>
-          <w:lang w:val="hu-HU"/>
-        </w:rPr>
-        <w:t>varchar</w:t>
-      </w:r>
-      <w:proofErr w:type="spellEnd"/>
-      <w:r>
-        <w:rPr>
-          <w:rFonts w:ascii="Times New Roman" w:hAnsi="Times New Roman" w:cs="Times New Roman"/>
-          <w:sz w:val="24"/>
-          <w:szCs w:val="24"/>
-          <w:lang w:val="hu-HU"/>
-        </w:rPr>
-        <w:t xml:space="preserve"> (255)</w:t>
-      </w:r>
-    </w:p>
-    <w:p>
-      <w:pPr>
-        <w:pStyle w:val="Listaszerbekezds"/>
-        <w:numPr>
-          <w:ilvl w:val="0"/>
-          <w:numId w:val="16"/>
-        </w:numPr>
-        <w:spacing w:line="360" w:lineRule="auto"/>
-        <w:jc w:val="both"/>
-        <w:rPr>
-          <w:rFonts w:ascii="Times New Roman" w:hAnsi="Times New Roman" w:cs="Times New Roman"/>
-          <w:sz w:val="24"/>
-          <w:szCs w:val="24"/>
-          <w:lang w:val="hu-HU"/>
-        </w:rPr>
-      </w:pPr>
+      <w:r>
+        <w:rPr>
+          <w:rFonts w:ascii="Times New Roman" w:hAnsi="Times New Roman" w:cs="Times New Roman"/>
+          <w:sz w:val="24"/>
+          <w:szCs w:val="24"/>
+          <w:lang w:val="hu-HU"/>
+        </w:rPr>
+        <w:t>name</w:t>
+      </w:r>
+      <w:r>
+        <w:rPr>
+          <w:rFonts w:ascii="Times New Roman" w:hAnsi="Times New Roman" w:cs="Times New Roman"/>
+          <w:sz w:val="24"/>
+          <w:szCs w:val="24"/>
+          <w:lang w:val="hu-HU"/>
+        </w:rPr>
+        <w:t>: varchar (255)</w:t>
+      </w:r>
     </w:p>
     <w:p>
       <w:pPr>
@@ -5578,49 +5336,21 @@
       </w:pPr>
       <w:r>
         <w:rPr>
-          <w:rFonts w:ascii="Times New Roman" w:hAnsi="Times New Roman" w:cs="Times New Roman"/>
-          <w:b/>
-          <w:bCs/>
-          <w:sz w:val="24"/>
-          <w:szCs w:val="24"/>
-          <w:lang w:val="hu-HU"/>
-        </w:rPr>
-        <w:t>Az adatbázis UML diagramja:</w:t>
-      </w:r>
-    </w:p>
-    <w:p>
-      <w:pPr>
-        <w:spacing w:line="360" w:lineRule="auto"/>
-        <w:jc w:val="both"/>
-        <w:rPr>
-          <w:rFonts w:ascii="Times New Roman" w:hAnsi="Times New Roman" w:cs="Times New Roman"/>
-          <w:sz w:val="24"/>
-          <w:szCs w:val="24"/>
-          <w:lang w:val="hu-HU"/>
-        </w:rPr>
-      </w:pPr>
-      <w:r>
-        <w:rPr>
-          <w:rFonts w:ascii="Times New Roman" w:hAnsi="Times New Roman" w:cs="Times New Roman"/>
-          <w:b/>
-          <w:noProof/>
-          <w:sz w:val="24"/>
-          <w:szCs w:val="24"/>
           <w:lang w:val="hu-HU"/>
         </w:rPr>
         <w:drawing>
-          <wp:anchor distT="0" distB="0" distL="114300" distR="114300" simplePos="0" relativeHeight="251658240" behindDoc="0" locked="0" layoutInCell="1" allowOverlap="1" wp14:anchorId="1A51B4D0" wp14:editId="562B404A">
+          <wp:anchor distT="0" distB="0" distL="114300" distR="114300" simplePos="0" relativeHeight="251658240" behindDoc="0" locked="0" layoutInCell="1" allowOverlap="1" wp14:anchorId="7A62FD39" wp14:editId="5EDA43FB">
             <wp:simplePos x="0" y="0"/>
-            <wp:positionH relativeFrom="page">
-              <wp:align>left</wp:align>
+            <wp:positionH relativeFrom="margin">
+              <wp:align>center</wp:align>
             </wp:positionH>
             <wp:positionV relativeFrom="paragraph">
-              <wp:posOffset>390525</wp:posOffset>
+              <wp:posOffset>382361</wp:posOffset>
             </wp:positionV>
-            <wp:extent cx="8256934" cy="3390264"/>
-            <wp:effectExtent l="0" t="0" r="0" b="1270"/>
-            <wp:wrapNone/>
-            <wp:docPr id="1679413161" name="Kép 1"/>
+            <wp:extent cx="5760720" cy="4111625"/>
+            <wp:effectExtent l="0" t="0" r="0" b="3175"/>
+            <wp:wrapSquare wrapText="bothSides"/>
+            <wp:docPr id="631917658" name="Kép 2" descr="A képen szöveg, képernyőkép, Betűtípus, szám látható&#10;&#10;Automatikusan generált leírás"/>
             <wp:cNvGraphicFramePr>
               <a:graphicFrameLocks xmlns:a="http://schemas.openxmlformats.org/drawingml/2006/main" noChangeAspect="1"/>
             </wp:cNvGraphicFramePr>
@@ -5628,7 +5358,7 @@
               <a:graphicData uri="http://schemas.openxmlformats.org/drawingml/2006/picture">
                 <pic:pic xmlns:pic="http://schemas.openxmlformats.org/drawingml/2006/picture">
                   <pic:nvPicPr>
-                    <pic:cNvPr id="0" name="Picture 1"/>
+                    <pic:cNvPr id="631917658" name="Kép 2" descr="A képen szöveg, képernyőkép, Betűtípus, szám látható&#10;&#10;Automatikusan generált leírás"/>
                     <pic:cNvPicPr>
                       <a:picLocks noChangeAspect="1" noChangeArrowheads="1"/>
                     </pic:cNvPicPr>
@@ -5649,7 +5379,7 @@
                   <pic:spPr bwMode="auto">
                     <a:xfrm>
                       <a:off x="0" y="0"/>
-                      <a:ext cx="8256934" cy="3390264"/>
+                      <a:ext cx="5760720" cy="4111625"/>
                     </a:xfrm>
                     <a:prstGeom prst="rect">
                       <a:avLst/>
@@ -5662,24 +5392,72 @@
                 </pic:pic>
               </a:graphicData>
             </a:graphic>
-            <wp14:sizeRelH relativeFrom="page">
-              <wp14:pctWidth>0</wp14:pctWidth>
-            </wp14:sizeRelH>
-            <wp14:sizeRelV relativeFrom="page">
-              <wp14:pctHeight>0</wp14:pctHeight>
-            </wp14:sizeRelV>
           </wp:anchor>
         </w:drawing>
       </w:r>
       <w:r>
         <w:rPr>
           <w:rFonts w:ascii="Times New Roman" w:hAnsi="Times New Roman" w:cs="Times New Roman"/>
+          <w:b/>
+          <w:bCs/>
+          <w:sz w:val="24"/>
+          <w:szCs w:val="24"/>
+          <w:lang w:val="hu-HU"/>
+        </w:rPr>
+        <w:t xml:space="preserve">Az adatbázis </w:t>
+      </w:r>
+      <w:r>
+        <w:rPr>
+          <w:rFonts w:ascii="Times New Roman" w:hAnsi="Times New Roman" w:cs="Times New Roman"/>
+          <w:b/>
+          <w:bCs/>
+          <w:sz w:val="24"/>
+          <w:szCs w:val="24"/>
+          <w:lang w:val="hu-HU"/>
+        </w:rPr>
+        <w:t>továbbfejlesztett ER/UML</w:t>
+      </w:r>
+      <w:r>
+        <w:rPr>
+          <w:rFonts w:ascii="Times New Roman" w:hAnsi="Times New Roman" w:cs="Times New Roman"/>
+          <w:b/>
+          <w:bCs/>
+          <w:sz w:val="24"/>
+          <w:szCs w:val="24"/>
+          <w:lang w:val="hu-HU"/>
+        </w:rPr>
+        <w:t xml:space="preserve"> diagramja:</w:t>
+      </w:r>
+    </w:p>
+    <w:p>
+      <w:pPr>
+        <w:spacing w:line="360" w:lineRule="auto"/>
+        <w:jc w:val="both"/>
+        <w:rPr>
+          <w:lang w:val="hu-HU"/>
+        </w:rPr>
+      </w:pPr>
+      <w:r>
+        <w:rPr>
+          <w:rFonts w:ascii="Times New Roman" w:hAnsi="Times New Roman" w:cs="Times New Roman"/>
           <w:sz w:val="24"/>
           <w:szCs w:val="24"/>
           <w:lang w:val="hu-HU"/>
         </w:rPr>
         <w:br w:type="page"/>
       </w:r>
+    </w:p>
+    <w:p>
+      <w:pPr>
+        <w:spacing w:line="360" w:lineRule="auto"/>
+        <w:jc w:val="both"/>
+        <w:rPr>
+          <w:rFonts w:ascii="Times New Roman" w:hAnsi="Times New Roman" w:cs="Times New Roman"/>
+          <w:sz w:val="24"/>
+          <w:szCs w:val="24"/>
+          <w:lang w:val="hu-HU"/>
+        </w:rPr>
+      </w:pPr>
     </w:p>
     <w:p>
       <w:pPr>
@@ -5701,7 +5479,6 @@
           <w:szCs w:val="36"/>
           <w:lang w:val="hu-HU"/>
         </w:rPr>
-        <w:lastRenderedPageBreak/>
         <w:t>4</w:t>
       </w:r>
       <w:r>
@@ -5775,7 +5552,6 @@
           <w:lang w:val="hu-HU"/>
         </w:rPr>
       </w:pPr>
-      <w:proofErr w:type="spellStart"/>
       <w:r>
         <w:rPr>
           <w:rFonts w:ascii="Times New Roman" w:hAnsi="Times New Roman" w:cs="Times New Roman"/>
@@ -5786,7 +5562,6 @@
         </w:rPr>
         <w:t>React</w:t>
       </w:r>
-      <w:proofErr w:type="spellEnd"/>
     </w:p>
     <w:p>
       <w:pPr>
@@ -5807,87 +5582,7 @@
           <w:szCs w:val="24"/>
           <w:lang w:val="hu-HU"/>
         </w:rPr>
-        <w:t xml:space="preserve">A </w:t>
-      </w:r>
-      <w:proofErr w:type="spellStart"/>
-      <w:r>
-        <w:rPr>
-          <w:rFonts w:ascii="Times New Roman" w:hAnsi="Times New Roman" w:cs="Times New Roman"/>
-          <w:sz w:val="24"/>
-          <w:szCs w:val="24"/>
-          <w:lang w:val="hu-HU"/>
-        </w:rPr>
-        <w:t>React</w:t>
-      </w:r>
-      <w:proofErr w:type="spellEnd"/>
-      <w:r>
-        <w:rPr>
-          <w:rFonts w:ascii="Times New Roman" w:hAnsi="Times New Roman" w:cs="Times New Roman"/>
-          <w:sz w:val="24"/>
-          <w:szCs w:val="24"/>
-          <w:lang w:val="hu-HU"/>
-        </w:rPr>
-        <w:t xml:space="preserve"> az egyik nyílt forráskódú JavaScript könyvtár. Interaktív felhasználói felületek felépítésére szolgál. Ez egy hatékony, deklaratív és rugalmas könyvtár. A </w:t>
-      </w:r>
-      <w:proofErr w:type="spellStart"/>
-      <w:r>
-        <w:rPr>
-          <w:rFonts w:ascii="Times New Roman" w:hAnsi="Times New Roman" w:cs="Times New Roman"/>
-          <w:sz w:val="24"/>
-          <w:szCs w:val="24"/>
-          <w:lang w:val="hu-HU"/>
-        </w:rPr>
-        <w:t>Model-View</w:t>
-      </w:r>
-      <w:proofErr w:type="spellEnd"/>
-      <w:r>
-        <w:rPr>
-          <w:rFonts w:ascii="Times New Roman" w:hAnsi="Times New Roman" w:cs="Times New Roman"/>
-          <w:sz w:val="24"/>
-          <w:szCs w:val="24"/>
-          <w:lang w:val="hu-HU"/>
-        </w:rPr>
-        <w:t xml:space="preserve">- </w:t>
-      </w:r>
-      <w:proofErr w:type="spellStart"/>
-      <w:r>
-        <w:rPr>
-          <w:rFonts w:ascii="Times New Roman" w:hAnsi="Times New Roman" w:cs="Times New Roman"/>
-          <w:sz w:val="24"/>
-          <w:szCs w:val="24"/>
-          <w:lang w:val="hu-HU"/>
-        </w:rPr>
-        <w:t>Controller</w:t>
-      </w:r>
-      <w:proofErr w:type="spellEnd"/>
-      <w:r>
-        <w:rPr>
-          <w:rFonts w:ascii="Times New Roman" w:hAnsi="Times New Roman" w:cs="Times New Roman"/>
-          <w:sz w:val="24"/>
-          <w:szCs w:val="24"/>
-          <w:lang w:val="hu-HU"/>
-        </w:rPr>
-        <w:t xml:space="preserve"> (MVC) V, azaz </w:t>
-      </w:r>
-      <w:proofErr w:type="spellStart"/>
-      <w:r>
-        <w:rPr>
-          <w:rFonts w:ascii="Times New Roman" w:hAnsi="Times New Roman" w:cs="Times New Roman"/>
-          <w:sz w:val="24"/>
-          <w:szCs w:val="24"/>
-          <w:lang w:val="hu-HU"/>
-        </w:rPr>
-        <w:t>View</w:t>
-      </w:r>
-      <w:proofErr w:type="spellEnd"/>
-      <w:r>
-        <w:rPr>
-          <w:rFonts w:ascii="Times New Roman" w:hAnsi="Times New Roman" w:cs="Times New Roman"/>
-          <w:sz w:val="24"/>
-          <w:szCs w:val="24"/>
-          <w:lang w:val="hu-HU"/>
-        </w:rPr>
-        <w:t xml:space="preserve"> elemével foglalkozik. Ez nem egy teljes keret, hanem csak egy előlapi könyvtár. Lehetővé teszi összetett felhasználói felületek létrehozását vagy elkészítését, összetevőkként ismert, elkülönített és apró kóddarabok felhasználásával.</w:t>
+        <w:t>A React az egyik nyílt forráskódú JavaScript könyvtár. Interaktív felhasználói felületek felépítésére szolgál. Ez egy hatékony, deklaratív és rugalmas könyvtár. A Model-View- Controller (MVC) V, azaz View elemével foglalkozik. Ez nem egy teljes keret, hanem csak egy előlapi könyvtár. Lehetővé teszi összetett felhasználói felületek létrehozását vagy elkészítését, összetevőkként ismert, elkülönített és apró kóddarabok felhasználásával.</w:t>
       </w:r>
     </w:p>
     <w:p>
@@ -5949,7 +5644,6 @@
           <w:lang w:val="hu-HU"/>
         </w:rPr>
       </w:pPr>
-      <w:proofErr w:type="spellStart"/>
       <w:r>
         <w:rPr>
           <w:rFonts w:ascii="Times New Roman" w:hAnsi="Times New Roman" w:cs="Times New Roman"/>
@@ -5960,7 +5654,6 @@
         </w:rPr>
         <w:t>Javascript</w:t>
       </w:r>
-      <w:proofErr w:type="spellEnd"/>
     </w:p>
     <w:p>
       <w:pPr>
@@ -5981,47 +5674,7 @@
           <w:szCs w:val="24"/>
           <w:lang w:val="hu-HU"/>
         </w:rPr>
-        <w:t xml:space="preserve">A JavaScript (röviden JS) egy objektumalapú scriptnyelv, amelyet elterjedten használnak weboldalakon, a web programozási nyelve. A </w:t>
-      </w:r>
-      <w:proofErr w:type="spellStart"/>
-      <w:r>
-        <w:rPr>
-          <w:rFonts w:ascii="Times New Roman" w:hAnsi="Times New Roman" w:cs="Times New Roman"/>
-          <w:sz w:val="24"/>
-          <w:szCs w:val="24"/>
-          <w:lang w:val="hu-HU"/>
-        </w:rPr>
-        <w:t>Javascript</w:t>
-      </w:r>
-      <w:proofErr w:type="spellEnd"/>
-      <w:r>
-        <w:rPr>
-          <w:rFonts w:ascii="Times New Roman" w:hAnsi="Times New Roman" w:cs="Times New Roman"/>
-          <w:sz w:val="24"/>
-          <w:szCs w:val="24"/>
-          <w:lang w:val="hu-HU"/>
-        </w:rPr>
-        <w:t xml:space="preserve"> futásideje egyszálú, ami azt jelenti, hogy egyszerre csak egy darab kódot képes végrehajtani. Ennek a megoldására használunk </w:t>
-      </w:r>
-      <w:proofErr w:type="spellStart"/>
-      <w:r>
-        <w:rPr>
-          <w:rFonts w:ascii="Times New Roman" w:hAnsi="Times New Roman" w:cs="Times New Roman"/>
-          <w:sz w:val="24"/>
-          <w:szCs w:val="24"/>
-          <w:lang w:val="hu-HU"/>
-        </w:rPr>
-        <w:t>async</w:t>
-      </w:r>
-      <w:proofErr w:type="spellEnd"/>
-      <w:r>
-        <w:rPr>
-          <w:rFonts w:ascii="Times New Roman" w:hAnsi="Times New Roman" w:cs="Times New Roman"/>
-          <w:sz w:val="24"/>
-          <w:szCs w:val="24"/>
-          <w:lang w:val="hu-HU"/>
-        </w:rPr>
-        <w:t xml:space="preserve"> függvényeket.</w:t>
+        <w:t>A JavaScript (röviden JS) egy objektumalapú scriptnyelv, amelyet elterjedten használnak weboldalakon, a web programozási nyelve. A Javascript futásideje egyszálú, ami azt jelenti, hogy egyszerre csak egy darab kódot képes végrehajtani. Ennek a megoldására használunk async függvényeket.</w:t>
       </w:r>
     </w:p>
     <w:p>
@@ -6070,67 +5723,7 @@
           <w:szCs w:val="24"/>
           <w:lang w:val="hu-HU"/>
         </w:rPr>
-        <w:t>A HTML (</w:t>
-      </w:r>
-      <w:proofErr w:type="spellStart"/>
-      <w:r>
-        <w:rPr>
-          <w:rFonts w:ascii="Times New Roman" w:hAnsi="Times New Roman" w:cs="Times New Roman"/>
-          <w:sz w:val="24"/>
-          <w:szCs w:val="24"/>
-          <w:lang w:val="hu-HU"/>
-        </w:rPr>
-        <w:t>Hypertext</w:t>
-      </w:r>
-      <w:proofErr w:type="spellEnd"/>
-      <w:r>
-        <w:rPr>
-          <w:rFonts w:ascii="Times New Roman" w:hAnsi="Times New Roman" w:cs="Times New Roman"/>
-          <w:sz w:val="24"/>
-          <w:szCs w:val="24"/>
-          <w:lang w:val="hu-HU"/>
-        </w:rPr>
-        <w:t xml:space="preserve"> </w:t>
-      </w:r>
-      <w:proofErr w:type="spellStart"/>
-      <w:r>
-        <w:rPr>
-          <w:rFonts w:ascii="Times New Roman" w:hAnsi="Times New Roman" w:cs="Times New Roman"/>
-          <w:sz w:val="24"/>
-          <w:szCs w:val="24"/>
-          <w:lang w:val="hu-HU"/>
-        </w:rPr>
-        <w:t>Markup</w:t>
-      </w:r>
-      <w:proofErr w:type="spellEnd"/>
-      <w:r>
-        <w:rPr>
-          <w:rFonts w:ascii="Times New Roman" w:hAnsi="Times New Roman" w:cs="Times New Roman"/>
-          <w:sz w:val="24"/>
-          <w:szCs w:val="24"/>
-          <w:lang w:val="hu-HU"/>
-        </w:rPr>
-        <w:t xml:space="preserve"> </w:t>
-      </w:r>
-      <w:proofErr w:type="spellStart"/>
-      <w:r>
-        <w:rPr>
-          <w:rFonts w:ascii="Times New Roman" w:hAnsi="Times New Roman" w:cs="Times New Roman"/>
-          <w:sz w:val="24"/>
-          <w:szCs w:val="24"/>
-          <w:lang w:val="hu-HU"/>
-        </w:rPr>
-        <w:t>Language</w:t>
-      </w:r>
-      <w:proofErr w:type="spellEnd"/>
-      <w:r>
-        <w:rPr>
-          <w:rFonts w:ascii="Times New Roman" w:hAnsi="Times New Roman" w:cs="Times New Roman"/>
-          <w:sz w:val="24"/>
-          <w:szCs w:val="24"/>
-          <w:lang w:val="hu-HU"/>
-        </w:rPr>
-        <w:t xml:space="preserve">) egy leíró nyelv, melyet weboldalak elkészítésére használhatunk. </w:t>
+        <w:t xml:space="preserve">A HTML (Hypertext Markup Language) egy leíró nyelv, melyet weboldalak elkészítésére használhatunk. </w:t>
       </w:r>
     </w:p>
     <w:p>
@@ -6179,67 +5772,7 @@
           <w:szCs w:val="24"/>
           <w:lang w:val="hu-HU"/>
         </w:rPr>
-        <w:t>A MUI egy nyílt forráskódú keretrendszer (</w:t>
-      </w:r>
-      <w:proofErr w:type="spellStart"/>
-      <w:r>
-        <w:rPr>
-          <w:rFonts w:ascii="Times New Roman" w:hAnsi="Times New Roman" w:cs="Times New Roman"/>
-          <w:sz w:val="24"/>
-          <w:szCs w:val="24"/>
-          <w:lang w:val="hu-HU"/>
-        </w:rPr>
-        <w:t>framework</w:t>
-      </w:r>
-      <w:proofErr w:type="spellEnd"/>
-      <w:r>
-        <w:rPr>
-          <w:rFonts w:ascii="Times New Roman" w:hAnsi="Times New Roman" w:cs="Times New Roman"/>
-          <w:sz w:val="24"/>
-          <w:szCs w:val="24"/>
-          <w:lang w:val="hu-HU"/>
-        </w:rPr>
-        <w:t xml:space="preserve">) amely egy </w:t>
-      </w:r>
-      <w:proofErr w:type="spellStart"/>
-      <w:r>
-        <w:rPr>
-          <w:rFonts w:ascii="Times New Roman" w:hAnsi="Times New Roman" w:cs="Times New Roman"/>
-          <w:sz w:val="24"/>
-          <w:szCs w:val="24"/>
-          <w:lang w:val="hu-HU"/>
-        </w:rPr>
-        <w:t>React</w:t>
-      </w:r>
-      <w:proofErr w:type="spellEnd"/>
-      <w:r>
-        <w:rPr>
-          <w:rFonts w:ascii="Times New Roman" w:hAnsi="Times New Roman" w:cs="Times New Roman"/>
-          <w:sz w:val="24"/>
-          <w:szCs w:val="24"/>
-          <w:lang w:val="hu-HU"/>
-        </w:rPr>
-        <w:t xml:space="preserve"> alapú komponens könyvtár, ami a Google </w:t>
-      </w:r>
-      <w:proofErr w:type="spellStart"/>
-      <w:r>
-        <w:rPr>
-          <w:rFonts w:ascii="Times New Roman" w:hAnsi="Times New Roman" w:cs="Times New Roman"/>
-          <w:sz w:val="24"/>
-          <w:szCs w:val="24"/>
-          <w:lang w:val="hu-HU"/>
-        </w:rPr>
-        <w:t>Material</w:t>
-      </w:r>
-      <w:proofErr w:type="spellEnd"/>
-      <w:r>
-        <w:rPr>
-          <w:rFonts w:ascii="Times New Roman" w:hAnsi="Times New Roman" w:cs="Times New Roman"/>
-          <w:sz w:val="24"/>
-          <w:szCs w:val="24"/>
-          <w:lang w:val="hu-HU"/>
-        </w:rPr>
-        <w:t xml:space="preserve"> Design elveit implementálja</w:t>
+        <w:t>A MUI egy nyílt forráskódú keretrendszer (framework) amely egy React alapú komponens könyvtár, ami a Google Material Design elveit implementálja</w:t>
       </w:r>
       <w:r>
         <w:rPr>
@@ -6277,7 +5810,6 @@
           <w:lang w:val="hu-HU"/>
         </w:rPr>
       </w:pPr>
-      <w:proofErr w:type="spellStart"/>
       <w:r>
         <w:rPr>
           <w:rFonts w:ascii="Times New Roman" w:hAnsi="Times New Roman" w:cs="Times New Roman"/>
@@ -6298,7 +5830,6 @@
         </w:rPr>
         <w:t>xios</w:t>
       </w:r>
-      <w:proofErr w:type="spellEnd"/>
     </w:p>
     <w:p>
       <w:pPr>
@@ -6319,47 +5850,7 @@
           <w:szCs w:val="24"/>
           <w:lang w:val="hu-HU"/>
         </w:rPr>
-        <w:t xml:space="preserve">Az </w:t>
-      </w:r>
-      <w:proofErr w:type="spellStart"/>
-      <w:r>
-        <w:rPr>
-          <w:rFonts w:ascii="Times New Roman" w:hAnsi="Times New Roman" w:cs="Times New Roman"/>
-          <w:sz w:val="24"/>
-          <w:szCs w:val="24"/>
-          <w:lang w:val="hu-HU"/>
-        </w:rPr>
-        <w:t>Axios</w:t>
-      </w:r>
-      <w:proofErr w:type="spellEnd"/>
-      <w:r>
-        <w:rPr>
-          <w:rFonts w:ascii="Times New Roman" w:hAnsi="Times New Roman" w:cs="Times New Roman"/>
-          <w:sz w:val="24"/>
-          <w:szCs w:val="24"/>
-          <w:lang w:val="hu-HU"/>
-        </w:rPr>
-        <w:t xml:space="preserve"> egy könyvtár, amelyet HTTP -kérések küldésére használnak a böngészőből </w:t>
-      </w:r>
-      <w:proofErr w:type="spellStart"/>
-      <w:r>
-        <w:rPr>
-          <w:rFonts w:ascii="Times New Roman" w:hAnsi="Times New Roman" w:cs="Times New Roman"/>
-          <w:sz w:val="24"/>
-          <w:szCs w:val="24"/>
-          <w:lang w:val="hu-HU"/>
-        </w:rPr>
-        <w:t>Node</w:t>
-      </w:r>
-      <w:proofErr w:type="spellEnd"/>
-      <w:r>
-        <w:rPr>
-          <w:rFonts w:ascii="Times New Roman" w:hAnsi="Times New Roman" w:cs="Times New Roman"/>
-          <w:sz w:val="24"/>
-          <w:szCs w:val="24"/>
-          <w:lang w:val="hu-HU"/>
-        </w:rPr>
-        <w:t xml:space="preserve"> és Express.js platformon keresztül.</w:t>
+        <w:t>Az Axios egy könyvtár, amelyet HTTP -kérések küldésére használnak a böngészőből Node és Express.js platformon keresztül.</w:t>
       </w:r>
       <w:r>
         <w:rPr>
@@ -6387,7 +5878,6 @@
           <w:lang w:val="hu-HU"/>
         </w:rPr>
       </w:pPr>
-      <w:proofErr w:type="spellStart"/>
       <w:r>
         <w:rPr>
           <w:rFonts w:ascii="Times New Roman" w:hAnsi="Times New Roman" w:cs="Times New Roman"/>
@@ -6399,7 +5889,6 @@
         <w:lastRenderedPageBreak/>
         <w:t>papaparse</w:t>
       </w:r>
-      <w:proofErr w:type="spellEnd"/>
     </w:p>
     <w:p>
       <w:pPr>
@@ -6422,51 +5911,7 @@
           <w:szCs w:val="24"/>
           <w:lang w:val="hu-HU"/>
         </w:rPr>
-        <w:t xml:space="preserve">A Papa </w:t>
-      </w:r>
-      <w:proofErr w:type="spellStart"/>
-      <w:r>
-        <w:rPr>
-          <w:rFonts w:ascii="Times New Roman" w:hAnsi="Times New Roman" w:cs="Times New Roman"/>
-          <w:bCs/>
-          <w:sz w:val="24"/>
-          <w:szCs w:val="24"/>
-          <w:lang w:val="hu-HU"/>
-        </w:rPr>
-        <w:t>Parse</w:t>
-      </w:r>
-      <w:proofErr w:type="spellEnd"/>
-      <w:r>
-        <w:rPr>
-          <w:rFonts w:ascii="Times New Roman" w:hAnsi="Times New Roman" w:cs="Times New Roman"/>
-          <w:bCs/>
-          <w:sz w:val="24"/>
-          <w:szCs w:val="24"/>
-          <w:lang w:val="hu-HU"/>
-        </w:rPr>
-        <w:t xml:space="preserve"> .</w:t>
-      </w:r>
-      <w:proofErr w:type="spellStart"/>
-      <w:r>
-        <w:rPr>
-          <w:rFonts w:ascii="Times New Roman" w:hAnsi="Times New Roman" w:cs="Times New Roman"/>
-          <w:bCs/>
-          <w:sz w:val="24"/>
-          <w:szCs w:val="24"/>
-          <w:lang w:val="hu-HU"/>
-        </w:rPr>
-        <w:t>csv</w:t>
-      </w:r>
-      <w:proofErr w:type="spellEnd"/>
-      <w:r>
-        <w:rPr>
-          <w:rFonts w:ascii="Times New Roman" w:hAnsi="Times New Roman" w:cs="Times New Roman"/>
-          <w:bCs/>
-          <w:sz w:val="24"/>
-          <w:szCs w:val="24"/>
-          <w:lang w:val="hu-HU"/>
-        </w:rPr>
-        <w:t xml:space="preserve"> fájlok importálást, majd JSON objektummá alakítását teszi lehetővé.</w:t>
+        <w:t>A Papa Parse .csv fájlok importálást, majd JSON objektummá alakítását teszi lehetővé.</w:t>
       </w:r>
     </w:p>
     <w:p>
@@ -6493,20 +5938,8 @@
           <w:szCs w:val="24"/>
           <w:lang w:val="hu-HU"/>
         </w:rPr>
-        <w:t>file-</w:t>
-      </w:r>
-      <w:proofErr w:type="spellStart"/>
-      <w:r>
-        <w:rPr>
-          <w:rFonts w:ascii="Times New Roman" w:hAnsi="Times New Roman" w:cs="Times New Roman"/>
-          <w:b/>
-          <w:sz w:val="24"/>
-          <w:szCs w:val="24"/>
-          <w:lang w:val="hu-HU"/>
-        </w:rPr>
-        <w:t>saver</w:t>
-      </w:r>
-      <w:proofErr w:type="spellEnd"/>
+        <w:t>file-saver</w:t>
+      </w:r>
     </w:p>
     <w:p>
       <w:pPr>
@@ -6539,29 +5972,7 @@
           <w:szCs w:val="24"/>
           <w:lang w:val="hu-HU"/>
         </w:rPr>
-        <w:t xml:space="preserve"> </w:t>
-      </w:r>
-      <w:proofErr w:type="spellStart"/>
-      <w:r>
-        <w:rPr>
-          <w:rFonts w:ascii="Times New Roman" w:hAnsi="Times New Roman" w:cs="Times New Roman"/>
-          <w:bCs/>
-          <w:sz w:val="24"/>
-          <w:szCs w:val="24"/>
-          <w:lang w:val="hu-HU"/>
-        </w:rPr>
-        <w:t>Saver</w:t>
-      </w:r>
-      <w:proofErr w:type="spellEnd"/>
-      <w:r>
-        <w:rPr>
-          <w:rFonts w:ascii="Times New Roman" w:hAnsi="Times New Roman" w:cs="Times New Roman"/>
-          <w:bCs/>
-          <w:sz w:val="24"/>
-          <w:szCs w:val="24"/>
-          <w:lang w:val="hu-HU"/>
-        </w:rPr>
-        <w:t xml:space="preserve"> komponens lehetővé teszi egy megadott adatokkal feltöltött fájl generálását és a kliensre való letöltését</w:t>
+        <w:t xml:space="preserve"> Saver komponens lehetővé teszi egy megadott adatokkal feltöltött fájl generálását és a kliensre való letöltését</w:t>
       </w:r>
       <w:r>
         <w:rPr>
@@ -6590,7 +6001,6 @@
           <w:lang w:val="hu-HU"/>
         </w:rPr>
       </w:pPr>
-      <w:proofErr w:type="spellStart"/>
       <w:r>
         <w:rPr>
           <w:rFonts w:ascii="Times New Roman" w:hAnsi="Times New Roman" w:cs="Times New Roman"/>
@@ -6601,7 +6011,6 @@
         </w:rPr>
         <w:t>sheetjs</w:t>
       </w:r>
-      <w:proofErr w:type="spellEnd"/>
     </w:p>
     <w:p>
       <w:pPr>
@@ -6616,7 +6025,6 @@
           <w:lang w:val="hu-HU"/>
         </w:rPr>
       </w:pPr>
-      <w:proofErr w:type="spellStart"/>
       <w:r>
         <w:rPr>
           <w:rFonts w:ascii="Times New Roman" w:hAnsi="Times New Roman" w:cs="Times New Roman"/>
@@ -6625,40 +6033,7 @@
           <w:szCs w:val="24"/>
           <w:lang w:val="hu-HU"/>
         </w:rPr>
-        <w:t>Exceles</w:t>
-      </w:r>
-      <w:proofErr w:type="spellEnd"/>
-      <w:r>
-        <w:rPr>
-          <w:rFonts w:ascii="Times New Roman" w:hAnsi="Times New Roman" w:cs="Times New Roman"/>
-          <w:bCs/>
-          <w:sz w:val="24"/>
-          <w:szCs w:val="24"/>
-          <w:lang w:val="hu-HU"/>
-        </w:rPr>
-        <w:t xml:space="preserve"> táblázatok egyszerű </w:t>
-      </w:r>
-      <w:proofErr w:type="spellStart"/>
-      <w:r>
-        <w:rPr>
-          <w:rFonts w:ascii="Times New Roman" w:hAnsi="Times New Roman" w:cs="Times New Roman"/>
-          <w:bCs/>
-          <w:sz w:val="24"/>
-          <w:szCs w:val="24"/>
-          <w:lang w:val="hu-HU"/>
-        </w:rPr>
-        <w:t>írását,olvasását</w:t>
-      </w:r>
-      <w:proofErr w:type="spellEnd"/>
-      <w:r>
-        <w:rPr>
-          <w:rFonts w:ascii="Times New Roman" w:hAnsi="Times New Roman" w:cs="Times New Roman"/>
-          <w:bCs/>
-          <w:sz w:val="24"/>
-          <w:szCs w:val="24"/>
-          <w:lang w:val="hu-HU"/>
-        </w:rPr>
-        <w:t xml:space="preserve"> teszi lehetővé javascriptes környezetben.</w:t>
+        <w:t>Exceles táblázatok egyszerű írását,olvasását teszi lehetővé javascriptes környezetben.</w:t>
       </w:r>
     </w:p>
     <w:p>
@@ -6814,7 +6189,6 @@
         </w:rPr>
         <w:t>-</w:t>
       </w:r>
-      <w:proofErr w:type="spellStart"/>
       <w:r>
         <w:rPr>
           <w:rFonts w:ascii="Times New Roman" w:hAnsi="Times New Roman" w:cs="Times New Roman"/>
@@ -6840,17 +6214,7 @@
           <w:szCs w:val="24"/>
           <w:lang w:val="hu-HU"/>
         </w:rPr>
-        <w:t>ek</w:t>
-      </w:r>
-      <w:proofErr w:type="spellEnd"/>
-      <w:r>
-        <w:rPr>
-          <w:rFonts w:ascii="Times New Roman" w:hAnsi="Times New Roman" w:cs="Times New Roman"/>
-          <w:sz w:val="24"/>
-          <w:szCs w:val="24"/>
-          <w:lang w:val="hu-HU"/>
-        </w:rPr>
-        <w:t xml:space="preserve"> készítésére is kiválóan alkalmas. </w:t>
+        <w:t xml:space="preserve">ek készítésére is kiválóan alkalmas. </w:t>
       </w:r>
     </w:p>
     <w:p>
@@ -6901,7 +6265,6 @@
         </w:rPr>
         <w:t xml:space="preserve">Az </w:t>
       </w:r>
-      <w:proofErr w:type="spellStart"/>
       <w:r>
         <w:rPr>
           <w:rFonts w:ascii="Times New Roman" w:hAnsi="Times New Roman" w:cs="Times New Roman"/>
@@ -6924,7 +6287,6 @@
         </w:rPr>
         <w:t>JS</w:t>
       </w:r>
-      <w:proofErr w:type="spellEnd"/>
       <w:r>
         <w:rPr>
           <w:rFonts w:ascii="Times New Roman" w:hAnsi="Times New Roman" w:cs="Times New Roman"/>
@@ -6941,47 +6303,7 @@
           <w:szCs w:val="24"/>
           <w:lang w:val="hu-HU"/>
         </w:rPr>
-        <w:t>egy szerver oldali (back end) applikáció fejlesztői keretrendszer Node.js-</w:t>
-      </w:r>
-      <w:proofErr w:type="spellStart"/>
-      <w:r>
-        <w:rPr>
-          <w:rFonts w:ascii="Times New Roman" w:hAnsi="Times New Roman" w:cs="Times New Roman"/>
-          <w:sz w:val="24"/>
-          <w:szCs w:val="24"/>
-          <w:lang w:val="hu-HU"/>
-        </w:rPr>
-        <w:t>hez</w:t>
-      </w:r>
-      <w:proofErr w:type="spellEnd"/>
-      <w:r>
-        <w:rPr>
-          <w:rFonts w:ascii="Times New Roman" w:hAnsi="Times New Roman" w:cs="Times New Roman"/>
-          <w:sz w:val="24"/>
-          <w:szCs w:val="24"/>
-          <w:lang w:val="hu-HU"/>
-        </w:rPr>
-        <w:t>. Használata és terjesztése ingyenes, szabad szoftver az MIT licensze alatt. Elsősorban webes applikációkat és API-</w:t>
-      </w:r>
-      <w:proofErr w:type="spellStart"/>
-      <w:r>
-        <w:rPr>
-          <w:rFonts w:ascii="Times New Roman" w:hAnsi="Times New Roman" w:cs="Times New Roman"/>
-          <w:sz w:val="24"/>
-          <w:szCs w:val="24"/>
-          <w:lang w:val="hu-HU"/>
-        </w:rPr>
-        <w:t>kat</w:t>
-      </w:r>
-      <w:proofErr w:type="spellEnd"/>
-      <w:r>
-        <w:rPr>
-          <w:rFonts w:ascii="Times New Roman" w:hAnsi="Times New Roman" w:cs="Times New Roman"/>
-          <w:sz w:val="24"/>
-          <w:szCs w:val="24"/>
-          <w:lang w:val="hu-HU"/>
-        </w:rPr>
-        <w:t xml:space="preserve"> fejleszthetünk vele, és rendkívül sikeres életútja során viszonylag hamar az általános webes applikációs keretrendszerré vált Node.js alatti fejlesztések esetében. </w:t>
+        <w:t xml:space="preserve">egy szerver oldali (back end) applikáció fejlesztői keretrendszer Node.js-hez. Használata és terjesztése ingyenes, szabad szoftver az MIT licensze alatt. Elsősorban webes applikációkat és API-kat fejleszthetünk vele, és rendkívül sikeres életútja során viszonylag hamar az általános webes applikációs keretrendszerré vált Node.js alatti fejlesztések esetében. </w:t>
       </w:r>
     </w:p>
     <w:p>
@@ -7000,7 +6322,6 @@
           <w:lang w:val="hu-HU"/>
         </w:rPr>
       </w:pPr>
-      <w:proofErr w:type="spellStart"/>
       <w:r>
         <w:rPr>
           <w:rFonts w:ascii="Times New Roman" w:hAnsi="Times New Roman" w:cs="Times New Roman"/>
@@ -7011,7 +6332,6 @@
         </w:rPr>
         <w:t>Bcrypt</w:t>
       </w:r>
-      <w:proofErr w:type="spellEnd"/>
       <w:r>
         <w:rPr>
           <w:rFonts w:ascii="Times New Roman" w:hAnsi="Times New Roman" w:cs="Times New Roman"/>
@@ -7030,20 +6350,8 @@
           <w:szCs w:val="24"/>
           <w:lang w:val="hu-HU"/>
         </w:rPr>
-        <w:t xml:space="preserve">jelszó </w:t>
-      </w:r>
-      <w:proofErr w:type="spellStart"/>
-      <w:r>
-        <w:rPr>
-          <w:rFonts w:ascii="Times New Roman" w:hAnsi="Times New Roman" w:cs="Times New Roman"/>
-          <w:bCs/>
-          <w:sz w:val="24"/>
-          <w:szCs w:val="24"/>
-          <w:lang w:val="hu-HU"/>
-        </w:rPr>
-        <w:t>hash-elés</w:t>
-      </w:r>
-      <w:proofErr w:type="spellEnd"/>
+        <w:t>jelszó hash-elés</w:t>
+      </w:r>
     </w:p>
     <w:p>
       <w:pPr>
@@ -7064,27 +6372,7 @@
           <w:szCs w:val="24"/>
           <w:lang w:val="hu-HU"/>
         </w:rPr>
-        <w:t xml:space="preserve">A </w:t>
-      </w:r>
-      <w:proofErr w:type="spellStart"/>
-      <w:r>
-        <w:rPr>
-          <w:rFonts w:ascii="Times New Roman" w:hAnsi="Times New Roman" w:cs="Times New Roman"/>
-          <w:sz w:val="24"/>
-          <w:szCs w:val="24"/>
-          <w:lang w:val="hu-HU"/>
-        </w:rPr>
-        <w:t>Bcrypt</w:t>
-      </w:r>
-      <w:proofErr w:type="spellEnd"/>
-      <w:r>
-        <w:rPr>
-          <w:rFonts w:ascii="Times New Roman" w:hAnsi="Times New Roman" w:cs="Times New Roman"/>
-          <w:sz w:val="24"/>
-          <w:szCs w:val="24"/>
-          <w:lang w:val="hu-HU"/>
-        </w:rPr>
-        <w:t xml:space="preserve"> egy népszerű és megbízható módszer a jelszavak </w:t>
+        <w:t xml:space="preserve">A Bcrypt egy népszerű és megbízható módszer a jelszavak </w:t>
       </w:r>
       <w:r>
         <w:rPr>
@@ -7121,7 +6409,6 @@
           <w:lang w:val="hu-HU"/>
         </w:rPr>
       </w:pPr>
-      <w:proofErr w:type="spellStart"/>
       <w:r>
         <w:rPr>
           <w:rFonts w:ascii="Times New Roman" w:hAnsi="Times New Roman" w:cs="Times New Roman"/>
@@ -7132,7 +6419,6 @@
         </w:rPr>
         <w:t>Nodemon</w:t>
       </w:r>
-      <w:proofErr w:type="spellEnd"/>
     </w:p>
     <w:p>
       <w:pPr>
@@ -7153,27 +6439,7 @@
           <w:szCs w:val="24"/>
           <w:lang w:val="hu-HU"/>
         </w:rPr>
-        <w:t xml:space="preserve">A </w:t>
-      </w:r>
-      <w:proofErr w:type="spellStart"/>
-      <w:r>
-        <w:rPr>
-          <w:rFonts w:ascii="Times New Roman" w:hAnsi="Times New Roman" w:cs="Times New Roman"/>
-          <w:sz w:val="24"/>
-          <w:szCs w:val="24"/>
-          <w:lang w:val="hu-HU"/>
-        </w:rPr>
-        <w:t>nodemon</w:t>
-      </w:r>
-      <w:proofErr w:type="spellEnd"/>
-      <w:r>
-        <w:rPr>
-          <w:rFonts w:ascii="Times New Roman" w:hAnsi="Times New Roman" w:cs="Times New Roman"/>
-          <w:sz w:val="24"/>
-          <w:szCs w:val="24"/>
-          <w:lang w:val="hu-HU"/>
-        </w:rPr>
-        <w:t xml:space="preserve"> egy olyan eszköz, amely segít a </w:t>
+        <w:t xml:space="preserve">A nodemon egy olyan eszköz, amely segít a </w:t>
       </w:r>
       <w:r>
         <w:rPr>
@@ -7236,7 +6502,6 @@
           <w:lang w:val="hu-HU"/>
         </w:rPr>
       </w:pPr>
-      <w:proofErr w:type="spellStart"/>
       <w:r>
         <w:rPr>
           <w:rFonts w:ascii="Times New Roman" w:hAnsi="Times New Roman" w:cs="Times New Roman"/>
@@ -7258,7 +6523,6 @@
         </w:rPr>
         <w:t>QL</w:t>
       </w:r>
-      <w:proofErr w:type="spellEnd"/>
     </w:p>
     <w:p>
       <w:pPr>
@@ -7279,27 +6543,7 @@
           <w:szCs w:val="24"/>
           <w:lang w:val="hu-HU"/>
         </w:rPr>
-        <w:t xml:space="preserve">A </w:t>
-      </w:r>
-      <w:proofErr w:type="spellStart"/>
-      <w:r>
-        <w:rPr>
-          <w:rFonts w:ascii="Times New Roman" w:hAnsi="Times New Roman" w:cs="Times New Roman"/>
-          <w:sz w:val="24"/>
-          <w:szCs w:val="24"/>
-          <w:lang w:val="hu-HU"/>
-        </w:rPr>
-        <w:t>MySQL</w:t>
-      </w:r>
-      <w:proofErr w:type="spellEnd"/>
-      <w:r>
-        <w:rPr>
-          <w:rFonts w:ascii="Times New Roman" w:hAnsi="Times New Roman" w:cs="Times New Roman"/>
-          <w:sz w:val="24"/>
-          <w:szCs w:val="24"/>
-          <w:lang w:val="hu-HU"/>
-        </w:rPr>
-        <w:t xml:space="preserve"> egy rendkívül népszerű </w:t>
+        <w:t xml:space="preserve">A MySQL egy rendkívül népszerű </w:t>
       </w:r>
       <w:r>
         <w:rPr>
@@ -7330,47 +6574,7 @@
           <w:szCs w:val="24"/>
           <w:lang w:val="hu-HU"/>
         </w:rPr>
-        <w:t xml:space="preserve">  A </w:t>
-      </w:r>
-      <w:proofErr w:type="spellStart"/>
-      <w:r>
-        <w:rPr>
-          <w:rFonts w:ascii="Times New Roman" w:hAnsi="Times New Roman" w:cs="Times New Roman"/>
-          <w:sz w:val="24"/>
-          <w:szCs w:val="24"/>
-          <w:lang w:val="hu-HU"/>
-        </w:rPr>
-        <w:t>MySQL</w:t>
-      </w:r>
-      <w:proofErr w:type="spellEnd"/>
-      <w:r>
-        <w:rPr>
-          <w:rFonts w:ascii="Times New Roman" w:hAnsi="Times New Roman" w:cs="Times New Roman"/>
-          <w:sz w:val="24"/>
-          <w:szCs w:val="24"/>
-          <w:lang w:val="hu-HU"/>
-        </w:rPr>
-        <w:t xml:space="preserve">-t gyakran használják adatbázisként a </w:t>
-      </w:r>
-      <w:proofErr w:type="spellStart"/>
-      <w:r>
-        <w:rPr>
-          <w:rFonts w:ascii="Times New Roman" w:hAnsi="Times New Roman" w:cs="Times New Roman"/>
-          <w:sz w:val="24"/>
-          <w:szCs w:val="24"/>
-          <w:lang w:val="hu-HU"/>
-        </w:rPr>
-        <w:t>Node</w:t>
-      </w:r>
-      <w:proofErr w:type="spellEnd"/>
-      <w:r>
-        <w:rPr>
-          <w:rFonts w:ascii="Times New Roman" w:hAnsi="Times New Roman" w:cs="Times New Roman"/>
-          <w:sz w:val="24"/>
-          <w:szCs w:val="24"/>
-          <w:lang w:val="hu-HU"/>
-        </w:rPr>
-        <w:t>-dal épített projektekhez és alkalmazásokhoz.</w:t>
+        <w:t xml:space="preserve">  A MySQL-t gyakran használják adatbázisként a Node-dal épített projektekhez és alkalmazásokhoz.</w:t>
       </w:r>
     </w:p>
     <w:p>
@@ -7397,20 +6601,8 @@
           <w:szCs w:val="24"/>
           <w:lang w:val="hu-HU"/>
         </w:rPr>
-        <w:t xml:space="preserve">JSON Web </w:t>
-      </w:r>
-      <w:proofErr w:type="spellStart"/>
-      <w:r>
-        <w:rPr>
-          <w:rFonts w:ascii="Times New Roman" w:hAnsi="Times New Roman" w:cs="Times New Roman"/>
-          <w:b/>
-          <w:sz w:val="24"/>
-          <w:szCs w:val="24"/>
-          <w:lang w:val="hu-HU"/>
-        </w:rPr>
-        <w:t>Token</w:t>
-      </w:r>
-      <w:proofErr w:type="spellEnd"/>
+        <w:t>JSON Web Token</w:t>
+      </w:r>
       <w:r>
         <w:rPr>
           <w:rFonts w:ascii="Times New Roman" w:hAnsi="Times New Roman" w:cs="Times New Roman"/>
@@ -7443,29 +6635,7 @@
           <w:szCs w:val="24"/>
           <w:lang w:val="hu-HU"/>
         </w:rPr>
-        <w:t xml:space="preserve">A legtöbb webalkalmazás biztonsági intézkedéseket alkalmaz annak biztosítására, hogy a felhasználói adatok titkosak maradjanak. A hitelesítés a biztonság kulcsfontosságú része, és a JSON Web </w:t>
-      </w:r>
-      <w:proofErr w:type="spellStart"/>
-      <w:r>
-        <w:rPr>
-          <w:rFonts w:ascii="Times New Roman" w:hAnsi="Times New Roman" w:cs="Times New Roman"/>
-          <w:bCs/>
-          <w:sz w:val="24"/>
-          <w:szCs w:val="24"/>
-          <w:lang w:val="hu-HU"/>
-        </w:rPr>
-        <w:t>Token</w:t>
-      </w:r>
-      <w:proofErr w:type="spellEnd"/>
-      <w:r>
-        <w:rPr>
-          <w:rFonts w:ascii="Times New Roman" w:hAnsi="Times New Roman" w:cs="Times New Roman"/>
-          <w:bCs/>
-          <w:sz w:val="24"/>
-          <w:szCs w:val="24"/>
-          <w:lang w:val="hu-HU"/>
-        </w:rPr>
-        <w:t xml:space="preserve"> (JWT) nagyszerű módja a hitelesítés megvalósításának</w:t>
+        <w:t>A legtöbb webalkalmazás biztonsági intézkedéseket alkalmaz annak biztosítására, hogy a felhasználói adatok titkosak maradjanak. A hitelesítés a biztonság kulcsfontosságú része, és a JSON Web Token (JWT) nagyszerű módja a hitelesítés megvalósításának</w:t>
       </w:r>
       <w:r>
         <w:rPr>
@@ -7522,29 +6692,7 @@
           <w:szCs w:val="24"/>
           <w:lang w:val="hu-HU"/>
         </w:rPr>
-        <w:t>http-status-</w:t>
-      </w:r>
-      <w:proofErr w:type="spellStart"/>
-      <w:r>
-        <w:rPr>
-          <w:rFonts w:ascii="Times New Roman" w:hAnsi="Times New Roman" w:cs="Times New Roman"/>
-          <w:b/>
-          <w:sz w:val="24"/>
-          <w:szCs w:val="24"/>
-          <w:lang w:val="hu-HU"/>
-        </w:rPr>
-        <w:t>codes</w:t>
-      </w:r>
-      <w:proofErr w:type="spellEnd"/>
-      <w:r>
-        <w:rPr>
-          <w:rFonts w:ascii="Times New Roman" w:hAnsi="Times New Roman" w:cs="Times New Roman"/>
-          <w:b/>
-          <w:sz w:val="24"/>
-          <w:szCs w:val="24"/>
-          <w:lang w:val="hu-HU"/>
-        </w:rPr>
-        <w:t xml:space="preserve"> </w:t>
+        <w:t xml:space="preserve">http-status-codes </w:t>
       </w:r>
       <w:r>
         <w:rPr>
@@ -7649,9 +6797,8 @@
           <w:szCs w:val="24"/>
           <w:lang w:val="hu-HU"/>
         </w:rPr>
-        <w:t xml:space="preserve">A </w:t>
-      </w:r>
-      <w:proofErr w:type="spellStart"/>
+        <w:t>A dotenv module a környezeti változókat a</w:t>
+      </w:r>
       <w:r>
         <w:rPr>
           <w:rFonts w:ascii="Times New Roman" w:hAnsi="Times New Roman" w:cs="Times New Roman"/>
@@ -7660,9 +6807,8 @@
           <w:szCs w:val="24"/>
           <w:lang w:val="hu-HU"/>
         </w:rPr>
-        <w:t>dotenv</w:t>
-      </w:r>
-      <w:proofErr w:type="spellEnd"/>
+        <w:t xml:space="preserve"> </w:t>
+      </w:r>
       <w:r>
         <w:rPr>
           <w:rFonts w:ascii="Times New Roman" w:hAnsi="Times New Roman" w:cs="Times New Roman"/>
@@ -7671,181 +6817,7 @@
           <w:szCs w:val="24"/>
           <w:lang w:val="hu-HU"/>
         </w:rPr>
-        <w:t xml:space="preserve"> </w:t>
-      </w:r>
-      <w:proofErr w:type="spellStart"/>
-      <w:r>
-        <w:rPr>
-          <w:rFonts w:ascii="Times New Roman" w:hAnsi="Times New Roman" w:cs="Times New Roman"/>
-          <w:bCs/>
-          <w:sz w:val="24"/>
-          <w:szCs w:val="24"/>
-          <w:lang w:val="hu-HU"/>
-        </w:rPr>
-        <w:t>module</w:t>
-      </w:r>
-      <w:proofErr w:type="spellEnd"/>
-      <w:r>
-        <w:rPr>
-          <w:rFonts w:ascii="Times New Roman" w:hAnsi="Times New Roman" w:cs="Times New Roman"/>
-          <w:bCs/>
-          <w:sz w:val="24"/>
-          <w:szCs w:val="24"/>
-          <w:lang w:val="hu-HU"/>
-        </w:rPr>
-        <w:t xml:space="preserve"> a környezeti változókat a</w:t>
-      </w:r>
-      <w:r>
-        <w:rPr>
-          <w:rFonts w:ascii="Times New Roman" w:hAnsi="Times New Roman" w:cs="Times New Roman"/>
-          <w:bCs/>
-          <w:sz w:val="24"/>
-          <w:szCs w:val="24"/>
-          <w:lang w:val="hu-HU"/>
-        </w:rPr>
-        <w:t xml:space="preserve"> </w:t>
-      </w:r>
-      <w:r>
-        <w:rPr>
-          <w:rFonts w:ascii="Times New Roman" w:hAnsi="Times New Roman" w:cs="Times New Roman"/>
-          <w:bCs/>
-          <w:sz w:val="24"/>
-          <w:szCs w:val="24"/>
-          <w:lang w:val="hu-HU"/>
-        </w:rPr>
-        <w:t>.</w:t>
-      </w:r>
-      <w:proofErr w:type="spellStart"/>
-      <w:r>
-        <w:rPr>
-          <w:rFonts w:ascii="Times New Roman" w:hAnsi="Times New Roman" w:cs="Times New Roman"/>
-          <w:bCs/>
-          <w:sz w:val="24"/>
-          <w:szCs w:val="24"/>
-          <w:lang w:val="hu-HU"/>
-        </w:rPr>
-        <w:t>env</w:t>
-      </w:r>
-      <w:proofErr w:type="spellEnd"/>
-      <w:r>
-        <w:rPr>
-          <w:rFonts w:ascii="Times New Roman" w:hAnsi="Times New Roman" w:cs="Times New Roman"/>
-          <w:bCs/>
-          <w:sz w:val="24"/>
-          <w:szCs w:val="24"/>
-          <w:lang w:val="hu-HU"/>
-        </w:rPr>
-        <w:t xml:space="preserve"> fájlból betölti a </w:t>
-      </w:r>
-      <w:proofErr w:type="spellStart"/>
-      <w:r>
-        <w:rPr>
-          <w:rFonts w:ascii="Times New Roman" w:hAnsi="Times New Roman" w:cs="Times New Roman"/>
-          <w:bCs/>
-          <w:sz w:val="24"/>
-          <w:szCs w:val="24"/>
-          <w:lang w:val="hu-HU"/>
-        </w:rPr>
-        <w:t>process.env</w:t>
-      </w:r>
-      <w:proofErr w:type="spellEnd"/>
-      <w:r>
-        <w:rPr>
-          <w:rFonts w:ascii="Times New Roman" w:hAnsi="Times New Roman" w:cs="Times New Roman"/>
-          <w:bCs/>
-          <w:sz w:val="24"/>
-          <w:szCs w:val="24"/>
-          <w:lang w:val="hu-HU"/>
-        </w:rPr>
-        <w:t xml:space="preserve"> változóba, mely a </w:t>
-      </w:r>
-      <w:proofErr w:type="spellStart"/>
-      <w:r>
-        <w:rPr>
-          <w:rFonts w:ascii="Times New Roman" w:hAnsi="Times New Roman" w:cs="Times New Roman"/>
-          <w:bCs/>
-          <w:sz w:val="24"/>
-          <w:szCs w:val="24"/>
-          <w:lang w:val="hu-HU"/>
-        </w:rPr>
-        <w:t>NodeJS</w:t>
-      </w:r>
-      <w:proofErr w:type="spellEnd"/>
-      <w:r>
-        <w:rPr>
-          <w:rFonts w:ascii="Times New Roman" w:hAnsi="Times New Roman" w:cs="Times New Roman"/>
-          <w:bCs/>
-          <w:sz w:val="24"/>
-          <w:szCs w:val="24"/>
-          <w:lang w:val="hu-HU"/>
-        </w:rPr>
-        <w:t xml:space="preserve"> </w:t>
-      </w:r>
-      <w:proofErr w:type="spellStart"/>
-      <w:r>
-        <w:rPr>
-          <w:rFonts w:ascii="Times New Roman" w:hAnsi="Times New Roman" w:cs="Times New Roman"/>
-          <w:bCs/>
-          <w:sz w:val="24"/>
-          <w:szCs w:val="24"/>
-          <w:lang w:val="hu-HU"/>
-        </w:rPr>
-        <w:t>process</w:t>
-      </w:r>
-      <w:proofErr w:type="spellEnd"/>
-      <w:r>
-        <w:rPr>
-          <w:rFonts w:ascii="Times New Roman" w:hAnsi="Times New Roman" w:cs="Times New Roman"/>
-          <w:bCs/>
-          <w:sz w:val="24"/>
-          <w:szCs w:val="24"/>
-          <w:lang w:val="hu-HU"/>
-        </w:rPr>
-        <w:t xml:space="preserve"> objektumának </w:t>
-      </w:r>
-      <w:proofErr w:type="spellStart"/>
-      <w:r>
-        <w:rPr>
-          <w:rFonts w:ascii="Times New Roman" w:hAnsi="Times New Roman" w:cs="Times New Roman"/>
-          <w:bCs/>
-          <w:sz w:val="24"/>
-          <w:szCs w:val="24"/>
-          <w:lang w:val="hu-HU"/>
-        </w:rPr>
-        <w:t>env</w:t>
-      </w:r>
-      <w:proofErr w:type="spellEnd"/>
-      <w:r>
-        <w:rPr>
-          <w:rFonts w:ascii="Times New Roman" w:hAnsi="Times New Roman" w:cs="Times New Roman"/>
-          <w:bCs/>
-          <w:sz w:val="24"/>
-          <w:szCs w:val="24"/>
-          <w:lang w:val="hu-HU"/>
-        </w:rPr>
-        <w:t xml:space="preserve"> </w:t>
-      </w:r>
-      <w:proofErr w:type="spellStart"/>
-      <w:r>
-        <w:rPr>
-          <w:rFonts w:ascii="Times New Roman" w:hAnsi="Times New Roman" w:cs="Times New Roman"/>
-          <w:bCs/>
-          <w:sz w:val="24"/>
-          <w:szCs w:val="24"/>
-          <w:lang w:val="hu-HU"/>
-        </w:rPr>
-        <w:t>property</w:t>
-      </w:r>
-      <w:proofErr w:type="spellEnd"/>
-      <w:r>
-        <w:rPr>
-          <w:rFonts w:ascii="Times New Roman" w:hAnsi="Times New Roman" w:cs="Times New Roman"/>
-          <w:bCs/>
-          <w:sz w:val="24"/>
-          <w:szCs w:val="24"/>
-          <w:lang w:val="hu-HU"/>
-        </w:rPr>
-        <w:t>-je, így innen már bármelyik fájl hozzáfér majd a változó értékeihez</w:t>
+        <w:t>.env fájlból betölti a process.env változóba, mely a NodeJS process objektumának env property-je, így innen már bármelyik fájl hozzáfér majd a változó értékeihez</w:t>
       </w:r>
       <w:r>
         <w:rPr>
@@ -8018,7 +6990,6 @@
           <w:lang w:val="hu-HU"/>
         </w:rPr>
       </w:pPr>
-      <w:proofErr w:type="spellStart"/>
       <w:r>
         <w:rPr>
           <w:rFonts w:ascii="Times New Roman" w:hAnsi="Times New Roman" w:cs="Times New Roman"/>
@@ -8029,7 +7000,6 @@
         </w:rPr>
         <w:t>MariaDB</w:t>
       </w:r>
-      <w:proofErr w:type="spellEnd"/>
     </w:p>
     <w:p>
       <w:pPr>
@@ -8050,27 +7020,7 @@
           <w:szCs w:val="24"/>
           <w:lang w:val="hu-HU"/>
         </w:rPr>
-        <w:t xml:space="preserve">A </w:t>
-      </w:r>
-      <w:proofErr w:type="spellStart"/>
-      <w:r>
-        <w:rPr>
-          <w:rFonts w:ascii="Times New Roman" w:hAnsi="Times New Roman" w:cs="Times New Roman"/>
-          <w:sz w:val="24"/>
-          <w:szCs w:val="24"/>
-          <w:lang w:val="hu-HU"/>
-        </w:rPr>
-        <w:t>MariaDB</w:t>
-      </w:r>
-      <w:proofErr w:type="spellEnd"/>
-      <w:r>
-        <w:rPr>
-          <w:rFonts w:ascii="Times New Roman" w:hAnsi="Times New Roman" w:cs="Times New Roman"/>
-          <w:sz w:val="24"/>
-          <w:szCs w:val="24"/>
-          <w:lang w:val="hu-HU"/>
-        </w:rPr>
-        <w:t xml:space="preserve"> Server az egyik legnépszerűbb nyílt forráskódú relációs adatbázis.</w:t>
+        <w:t>A MariaDB Server az egyik legnépszerűbb nyílt forráskódú relációs adatbázis.</w:t>
       </w:r>
     </w:p>
     <w:p>
@@ -8224,9 +7174,8 @@
           <w:szCs w:val="24"/>
           <w:lang w:val="hu-HU"/>
         </w:rPr>
-        <w:t xml:space="preserve">A </w:t>
-      </w:r>
-      <w:proofErr w:type="spellStart"/>
+        <w:t>A J</w:t>
+      </w:r>
       <w:r>
         <w:rPr>
           <w:rFonts w:ascii="Times New Roman" w:hAnsi="Times New Roman" w:cs="Times New Roman"/>
@@ -8235,19 +7184,8 @@
           <w:szCs w:val="24"/>
           <w:lang w:val="hu-HU"/>
         </w:rPr>
-        <w:t>J</w:t>
-      </w:r>
-      <w:r>
-        <w:rPr>
-          <w:rFonts w:ascii="Times New Roman" w:hAnsi="Times New Roman" w:cs="Times New Roman"/>
-          <w:bCs/>
-          <w:sz w:val="24"/>
-          <w:szCs w:val="24"/>
-          <w:lang w:val="hu-HU"/>
-        </w:rPr>
         <w:t>est</w:t>
       </w:r>
-      <w:proofErr w:type="spellEnd"/>
       <w:r>
         <w:rPr>
           <w:rFonts w:ascii="Times New Roman" w:hAnsi="Times New Roman" w:cs="Times New Roman"/>
@@ -8299,20 +7237,9 @@
           <w:lang w:val="hu-HU"/>
         </w:rPr>
         <w:lastRenderedPageBreak/>
-        <w:t xml:space="preserve">5. </w:t>
-      </w:r>
-      <w:proofErr w:type="spellStart"/>
-      <w:r>
-        <w:rPr>
-          <w:rFonts w:ascii="Times New Roman" w:hAnsi="Times New Roman" w:cs="Times New Roman"/>
-          <w:sz w:val="36"/>
-          <w:szCs w:val="36"/>
-          <w:lang w:val="hu-HU"/>
-        </w:rPr>
-        <w:t>Routing</w:t>
+        <w:t>5. Routing</w:t>
       </w:r>
       <w:bookmarkEnd w:id="15"/>
-      <w:proofErr w:type="spellEnd"/>
     </w:p>
     <w:p>
       <w:pPr>
@@ -8337,48 +7264,8 @@
           <w:lang w:val="hu-HU"/>
           <w14:ligatures w14:val="none"/>
         </w:rPr>
-        <w:t xml:space="preserve">POST </w:t>
-      </w:r>
-      <w:proofErr w:type="spellStart"/>
-      <w:r>
-        <w:rPr>
-          <w:rFonts w:ascii="Times New Roman" w:eastAsia="Calibri" w:hAnsi="Times New Roman" w:cs="Times New Roman"/>
-          <w:b/>
-          <w:kern w:val="0"/>
-          <w:sz w:val="24"/>
-          <w:szCs w:val="24"/>
-          <w:lang w:val="hu-HU"/>
-          <w14:ligatures w14:val="none"/>
-        </w:rPr>
-        <w:t>auth</w:t>
-      </w:r>
-      <w:proofErr w:type="spellEnd"/>
-      <w:r>
-        <w:rPr>
-          <w:rFonts w:ascii="Times New Roman" w:eastAsia="Calibri" w:hAnsi="Times New Roman" w:cs="Times New Roman"/>
-          <w:b/>
-          <w:kern w:val="0"/>
-          <w:sz w:val="24"/>
-          <w:szCs w:val="24"/>
-          <w:lang w:val="hu-HU"/>
-          <w14:ligatures w14:val="none"/>
-        </w:rPr>
-        <w:t>/</w:t>
-      </w:r>
-      <w:proofErr w:type="spellStart"/>
-      <w:r>
-        <w:rPr>
-          <w:rFonts w:ascii="Times New Roman" w:eastAsia="Calibri" w:hAnsi="Times New Roman" w:cs="Times New Roman"/>
-          <w:b/>
-          <w:kern w:val="0"/>
-          <w:sz w:val="24"/>
-          <w:szCs w:val="24"/>
-          <w:lang w:val="hu-HU"/>
-          <w14:ligatures w14:val="none"/>
-        </w:rPr>
-        <w:t>register</w:t>
-      </w:r>
-      <w:proofErr w:type="spellEnd"/>
+        <w:t>POST auth/register</w:t>
+      </w:r>
     </w:p>
     <w:tbl>
       <w:tblPr>
@@ -8632,33 +7519,7 @@
           <w:lang w:val="hu-HU"/>
           <w14:ligatures w14:val="none"/>
         </w:rPr>
-        <w:t xml:space="preserve">POST </w:t>
-      </w:r>
-      <w:proofErr w:type="spellStart"/>
-      <w:r>
-        <w:rPr>
-          <w:rFonts w:ascii="Times New Roman" w:eastAsia="Calibri" w:hAnsi="Times New Roman" w:cs="Times New Roman"/>
-          <w:b/>
-          <w:kern w:val="0"/>
-          <w:sz w:val="24"/>
-          <w:szCs w:val="24"/>
-          <w:lang w:val="hu-HU"/>
-          <w14:ligatures w14:val="none"/>
-        </w:rPr>
-        <w:t>auth</w:t>
-      </w:r>
-      <w:proofErr w:type="spellEnd"/>
-      <w:r>
-        <w:rPr>
-          <w:rFonts w:ascii="Times New Roman" w:eastAsia="Calibri" w:hAnsi="Times New Roman" w:cs="Times New Roman"/>
-          <w:b/>
-          <w:kern w:val="0"/>
-          <w:sz w:val="24"/>
-          <w:szCs w:val="24"/>
-          <w:lang w:val="hu-HU"/>
-          <w14:ligatures w14:val="none"/>
-        </w:rPr>
-        <w:t>/login</w:t>
+        <w:t>POST auth/login</w:t>
       </w:r>
     </w:p>
     <w:tbl>
@@ -8837,25 +7698,7 @@
                 <w:sz w:val="24"/>
                 <w:szCs w:val="24"/>
               </w:rPr>
-              <w:t>Felhasználónév és egy jogosultságot meghatározó érték (</w:t>
-            </w:r>
-            <w:proofErr w:type="spellStart"/>
-            <w:r>
-              <w:rPr>
-                <w:rFonts w:ascii="Times New Roman" w:eastAsia="Calibri" w:hAnsi="Times New Roman" w:cs="Times New Roman"/>
-                <w:sz w:val="24"/>
-                <w:szCs w:val="24"/>
-              </w:rPr>
-              <w:t>isAdmin</w:t>
-            </w:r>
-            <w:proofErr w:type="spellEnd"/>
-            <w:r>
-              <w:rPr>
-                <w:rFonts w:ascii="Times New Roman" w:eastAsia="Calibri" w:hAnsi="Times New Roman" w:cs="Times New Roman"/>
-                <w:sz w:val="24"/>
-                <w:szCs w:val="24"/>
-              </w:rPr>
-              <w:t>), sikerességről való visszajelzés</w:t>
+              <w:t>Felhasználónév és egy jogosultságot meghatározó érték (isAdmin), sikerességről való visszajelzés</w:t>
             </w:r>
           </w:p>
         </w:tc>
@@ -8895,33 +7738,7 @@
           <w:lang w:val="hu-HU"/>
           <w14:ligatures w14:val="none"/>
         </w:rPr>
-        <w:t xml:space="preserve">GET </w:t>
-      </w:r>
-      <w:proofErr w:type="spellStart"/>
-      <w:r>
-        <w:rPr>
-          <w:rFonts w:ascii="Times New Roman" w:eastAsia="Calibri" w:hAnsi="Times New Roman" w:cs="Times New Roman"/>
-          <w:b/>
-          <w:kern w:val="0"/>
-          <w:sz w:val="24"/>
-          <w:szCs w:val="24"/>
-          <w:lang w:val="hu-HU"/>
-          <w14:ligatures w14:val="none"/>
-        </w:rPr>
-        <w:t>auth</w:t>
-      </w:r>
-      <w:proofErr w:type="spellEnd"/>
-      <w:r>
-        <w:rPr>
-          <w:rFonts w:ascii="Times New Roman" w:eastAsia="Calibri" w:hAnsi="Times New Roman" w:cs="Times New Roman"/>
-          <w:b/>
-          <w:kern w:val="0"/>
-          <w:sz w:val="24"/>
-          <w:szCs w:val="24"/>
-          <w:lang w:val="hu-HU"/>
-          <w14:ligatures w14:val="none"/>
-        </w:rPr>
-        <w:t>/logout</w:t>
+        <w:t>GET auth/logout</w:t>
       </w:r>
     </w:p>
     <w:tbl>
@@ -9140,48 +7957,8 @@
           <w:lang w:val="hu-HU"/>
           <w14:ligatures w14:val="none"/>
         </w:rPr>
-        <w:t xml:space="preserve">GET </w:t>
-      </w:r>
-      <w:proofErr w:type="spellStart"/>
-      <w:r>
-        <w:rPr>
-          <w:rFonts w:ascii="Times New Roman" w:eastAsia="Calibri" w:hAnsi="Times New Roman" w:cs="Times New Roman"/>
-          <w:b/>
-          <w:kern w:val="0"/>
-          <w:sz w:val="24"/>
-          <w:szCs w:val="24"/>
-          <w:lang w:val="hu-HU"/>
-          <w14:ligatures w14:val="none"/>
-        </w:rPr>
-        <w:t>classes</w:t>
-      </w:r>
-      <w:proofErr w:type="spellEnd"/>
-      <w:r>
-        <w:rPr>
-          <w:rFonts w:ascii="Times New Roman" w:eastAsia="Calibri" w:hAnsi="Times New Roman" w:cs="Times New Roman"/>
-          <w:b/>
-          <w:kern w:val="0"/>
-          <w:sz w:val="24"/>
-          <w:szCs w:val="24"/>
-          <w:lang w:val="hu-HU"/>
-          <w14:ligatures w14:val="none"/>
-        </w:rPr>
-        <w:t>/</w:t>
-      </w:r>
-      <w:proofErr w:type="spellStart"/>
-      <w:r>
-        <w:rPr>
-          <w:rFonts w:ascii="Times New Roman" w:eastAsia="Calibri" w:hAnsi="Times New Roman" w:cs="Times New Roman"/>
-          <w:b/>
-          <w:kern w:val="0"/>
-          <w:sz w:val="24"/>
-          <w:szCs w:val="24"/>
-          <w:lang w:val="hu-HU"/>
-          <w14:ligatures w14:val="none"/>
-        </w:rPr>
-        <w:t>class_chooser</w:t>
-      </w:r>
-      <w:proofErr w:type="spellEnd"/>
+        <w:t>GET classes/class_chooser</w:t>
+      </w:r>
     </w:p>
     <w:tbl>
       <w:tblPr>
@@ -9399,48 +8176,8 @@
           <w:lang w:val="hu-HU"/>
           <w14:ligatures w14:val="none"/>
         </w:rPr>
-        <w:t xml:space="preserve">POST </w:t>
-      </w:r>
-      <w:proofErr w:type="spellStart"/>
-      <w:r>
-        <w:rPr>
-          <w:rFonts w:ascii="Times New Roman" w:eastAsia="Calibri" w:hAnsi="Times New Roman" w:cs="Times New Roman"/>
-          <w:b/>
-          <w:kern w:val="0"/>
-          <w:sz w:val="24"/>
-          <w:szCs w:val="24"/>
-          <w:lang w:val="hu-HU"/>
-          <w14:ligatures w14:val="none"/>
-        </w:rPr>
-        <w:t>classes</w:t>
-      </w:r>
-      <w:proofErr w:type="spellEnd"/>
-      <w:r>
-        <w:rPr>
-          <w:rFonts w:ascii="Times New Roman" w:eastAsia="Calibri" w:hAnsi="Times New Roman" w:cs="Times New Roman"/>
-          <w:b/>
-          <w:kern w:val="0"/>
-          <w:sz w:val="24"/>
-          <w:szCs w:val="24"/>
-          <w:lang w:val="hu-HU"/>
-          <w14:ligatures w14:val="none"/>
-        </w:rPr>
-        <w:t>/</w:t>
-      </w:r>
-      <w:proofErr w:type="spellStart"/>
-      <w:r>
-        <w:rPr>
-          <w:rFonts w:ascii="Times New Roman" w:eastAsia="Calibri" w:hAnsi="Times New Roman" w:cs="Times New Roman"/>
-          <w:b/>
-          <w:kern w:val="0"/>
-          <w:sz w:val="24"/>
-          <w:szCs w:val="24"/>
-          <w:lang w:val="hu-HU"/>
-          <w14:ligatures w14:val="none"/>
-        </w:rPr>
-        <w:t>createClass</w:t>
-      </w:r>
-      <w:proofErr w:type="spellEnd"/>
+        <w:t>POST classes/createClass</w:t>
+      </w:r>
     </w:p>
     <w:tbl>
       <w:tblPr>
@@ -9564,25 +8301,7 @@
                 <w:sz w:val="24"/>
                 <w:szCs w:val="24"/>
               </w:rPr>
-              <w:t xml:space="preserve">Az iskola </w:t>
-            </w:r>
-            <w:proofErr w:type="spellStart"/>
-            <w:r>
-              <w:rPr>
-                <w:rFonts w:ascii="Times New Roman" w:eastAsia="Calibri" w:hAnsi="Times New Roman" w:cs="Times New Roman"/>
-                <w:sz w:val="24"/>
-                <w:szCs w:val="24"/>
-              </w:rPr>
-              <w:t>id</w:t>
-            </w:r>
-            <w:proofErr w:type="spellEnd"/>
-            <w:r>
-              <w:rPr>
-                <w:rFonts w:ascii="Times New Roman" w:eastAsia="Calibri" w:hAnsi="Times New Roman" w:cs="Times New Roman"/>
-                <w:sz w:val="24"/>
-                <w:szCs w:val="24"/>
-              </w:rPr>
-              <w:t>-je, az osztály neve, és az osztály végzési éve</w:t>
+              <w:t>Az iskola id-je, az osztály neve, és az osztály végzési éve</w:t>
             </w:r>
           </w:p>
         </w:tc>
@@ -9696,9 +8415,8 @@
           <w14:ligatures w14:val="none"/>
         </w:rPr>
         <w:lastRenderedPageBreak/>
-        <w:t xml:space="preserve">POST </w:t>
-      </w:r>
-      <w:proofErr w:type="spellStart"/>
+        <w:t>POST classes/</w:t>
+      </w:r>
       <w:r>
         <w:rPr>
           <w:rFonts w:ascii="Times New Roman" w:eastAsia="Calibri" w:hAnsi="Times New Roman" w:cs="Times New Roman"/>
@@ -9709,35 +8427,8 @@
           <w:lang w:val="hu-HU"/>
           <w14:ligatures w14:val="none"/>
         </w:rPr>
-        <w:t>classes</w:t>
-      </w:r>
-      <w:proofErr w:type="spellEnd"/>
-      <w:r>
-        <w:rPr>
-          <w:rFonts w:ascii="Times New Roman" w:eastAsia="Calibri" w:hAnsi="Times New Roman" w:cs="Times New Roman"/>
-          <w:b/>
-          <w:kern w:val="0"/>
-          <w:sz w:val="24"/>
-          <w:szCs w:val="24"/>
-          <w:lang w:val="hu-HU"/>
-          <w14:ligatures w14:val="none"/>
-        </w:rPr>
-        <w:t>/</w:t>
-      </w:r>
-      <w:proofErr w:type="spellStart"/>
-      <w:r>
-        <w:rPr>
-          <w:rFonts w:ascii="Times New Roman" w:eastAsia="Calibri" w:hAnsi="Times New Roman" w:cs="Times New Roman"/>
-          <w:b/>
-          <w:kern w:val="0"/>
-          <w:sz w:val="24"/>
-          <w:szCs w:val="24"/>
-          <w:lang w:val="hu-HU"/>
-          <w14:ligatures w14:val="none"/>
-        </w:rPr>
         <w:t>delete</w:t>
       </w:r>
-      <w:proofErr w:type="spellEnd"/>
     </w:p>
     <w:tbl>
       <w:tblPr>
@@ -9893,25 +8584,7 @@
                 <w:sz w:val="24"/>
                 <w:szCs w:val="24"/>
               </w:rPr>
-              <w:t xml:space="preserve"> </w:t>
-            </w:r>
-            <w:proofErr w:type="spellStart"/>
-            <w:r>
-              <w:rPr>
-                <w:rFonts w:ascii="Times New Roman" w:eastAsia="Calibri" w:hAnsi="Times New Roman" w:cs="Times New Roman"/>
-                <w:sz w:val="24"/>
-                <w:szCs w:val="24"/>
-              </w:rPr>
-              <w:t>id</w:t>
-            </w:r>
-            <w:proofErr w:type="spellEnd"/>
-            <w:r>
-              <w:rPr>
-                <w:rFonts w:ascii="Times New Roman" w:eastAsia="Calibri" w:hAnsi="Times New Roman" w:cs="Times New Roman"/>
-                <w:sz w:val="24"/>
-                <w:szCs w:val="24"/>
-              </w:rPr>
-              <w:t>-je</w:t>
+              <w:t xml:space="preserve"> id-je</w:t>
             </w:r>
           </w:p>
         </w:tc>
@@ -10019,7 +8692,6 @@
         </w:rPr>
         <w:t xml:space="preserve"> </w:t>
       </w:r>
-      <w:proofErr w:type="spellStart"/>
       <w:r>
         <w:rPr>
           <w:rFonts w:ascii="Times New Roman" w:eastAsia="Calibri" w:hAnsi="Times New Roman" w:cs="Times New Roman"/>
@@ -10032,7 +8704,6 @@
         </w:rPr>
         <w:t>categories</w:t>
       </w:r>
-      <w:proofErr w:type="spellEnd"/>
       <w:r>
         <w:rPr>
           <w:rFonts w:ascii="Times New Roman" w:eastAsia="Calibri" w:hAnsi="Times New Roman" w:cs="Times New Roman"/>
@@ -10045,7 +8716,6 @@
         </w:rPr>
         <w:t>/</w:t>
       </w:r>
-      <w:proofErr w:type="spellStart"/>
       <w:r>
         <w:rPr>
           <w:rFonts w:ascii="Times New Roman" w:eastAsia="Calibri" w:hAnsi="Times New Roman" w:cs="Times New Roman"/>
@@ -10058,7 +8728,6 @@
         </w:rPr>
         <w:t>getCategories</w:t>
       </w:r>
-      <w:proofErr w:type="spellEnd"/>
     </w:p>
     <w:tbl>
       <w:tblPr>
@@ -10290,7 +8959,6 @@
         </w:rPr>
         <w:t xml:space="preserve"> </w:t>
       </w:r>
-      <w:proofErr w:type="spellStart"/>
       <w:r>
         <w:rPr>
           <w:rFonts w:ascii="Times New Roman" w:eastAsia="Calibri" w:hAnsi="Times New Roman" w:cs="Times New Roman"/>
@@ -10303,7 +8971,6 @@
         </w:rPr>
         <w:t>categories</w:t>
       </w:r>
-      <w:proofErr w:type="spellEnd"/>
       <w:r>
         <w:rPr>
           <w:rFonts w:ascii="Times New Roman" w:eastAsia="Calibri" w:hAnsi="Times New Roman" w:cs="Times New Roman"/>
@@ -10316,7 +8983,6 @@
         </w:rPr>
         <w:t>/</w:t>
       </w:r>
-      <w:proofErr w:type="spellStart"/>
       <w:r>
         <w:rPr>
           <w:rFonts w:ascii="Times New Roman" w:eastAsia="Calibri" w:hAnsi="Times New Roman" w:cs="Times New Roman"/>
@@ -10329,7 +8995,6 @@
         </w:rPr>
         <w:t>getProfessions</w:t>
       </w:r>
-      <w:proofErr w:type="spellEnd"/>
     </w:p>
     <w:tbl>
       <w:tblPr>
@@ -10561,7 +9226,6 @@
         </w:rPr>
         <w:t xml:space="preserve"> </w:t>
       </w:r>
-      <w:proofErr w:type="spellStart"/>
       <w:r>
         <w:rPr>
           <w:rFonts w:ascii="Times New Roman" w:eastAsia="Calibri" w:hAnsi="Times New Roman" w:cs="Times New Roman"/>
@@ -10574,7 +9238,6 @@
         </w:rPr>
         <w:t>categories</w:t>
       </w:r>
-      <w:proofErr w:type="spellEnd"/>
       <w:r>
         <w:rPr>
           <w:rFonts w:ascii="Times New Roman" w:eastAsia="Calibri" w:hAnsi="Times New Roman" w:cs="Times New Roman"/>
@@ -10587,7 +9250,6 @@
         </w:rPr>
         <w:t>/</w:t>
       </w:r>
-      <w:proofErr w:type="spellStart"/>
       <w:r>
         <w:rPr>
           <w:rFonts w:ascii="Times New Roman" w:eastAsia="Calibri" w:hAnsi="Times New Roman" w:cs="Times New Roman"/>
@@ -10600,7 +9262,6 @@
         </w:rPr>
         <w:t>getSectors</w:t>
       </w:r>
-      <w:proofErr w:type="spellEnd"/>
     </w:p>
     <w:tbl>
       <w:tblPr>
@@ -10832,7 +9493,6 @@
         </w:rPr>
         <w:t xml:space="preserve"> </w:t>
       </w:r>
-      <w:proofErr w:type="spellStart"/>
       <w:r>
         <w:rPr>
           <w:rFonts w:ascii="Times New Roman" w:eastAsia="Calibri" w:hAnsi="Times New Roman" w:cs="Times New Roman"/>
@@ -10845,7 +9505,6 @@
         </w:rPr>
         <w:t>schools</w:t>
       </w:r>
-      <w:proofErr w:type="spellEnd"/>
       <w:r>
         <w:rPr>
           <w:rFonts w:ascii="Times New Roman" w:eastAsia="Calibri" w:hAnsi="Times New Roman" w:cs="Times New Roman"/>
@@ -10858,7 +9517,6 @@
         </w:rPr>
         <w:t>/</w:t>
       </w:r>
-      <w:proofErr w:type="spellStart"/>
       <w:r>
         <w:rPr>
           <w:rFonts w:ascii="Times New Roman" w:eastAsia="Calibri" w:hAnsi="Times New Roman" w:cs="Times New Roman"/>
@@ -10871,7 +9529,6 @@
         </w:rPr>
         <w:t>getSchools</w:t>
       </w:r>
-      <w:proofErr w:type="spellEnd"/>
     </w:p>
     <w:tbl>
       <w:tblPr>
@@ -11103,7 +9760,6 @@
         </w:rPr>
         <w:t xml:space="preserve"> </w:t>
       </w:r>
-      <w:proofErr w:type="spellStart"/>
       <w:r>
         <w:rPr>
           <w:rFonts w:ascii="Times New Roman" w:eastAsia="Calibri" w:hAnsi="Times New Roman" w:cs="Times New Roman"/>
@@ -11116,7 +9772,6 @@
         </w:rPr>
         <w:t>students</w:t>
       </w:r>
-      <w:proofErr w:type="spellEnd"/>
       <w:r>
         <w:rPr>
           <w:rFonts w:ascii="Times New Roman" w:eastAsia="Calibri" w:hAnsi="Times New Roman" w:cs="Times New Roman"/>
@@ -11129,7 +9784,6 @@
         </w:rPr>
         <w:t>/</w:t>
       </w:r>
-      <w:proofErr w:type="spellStart"/>
       <w:r>
         <w:rPr>
           <w:rFonts w:ascii="Times New Roman" w:eastAsia="Calibri" w:hAnsi="Times New Roman" w:cs="Times New Roman"/>
@@ -11142,7 +9796,6 @@
         </w:rPr>
         <w:t>getStudent</w:t>
       </w:r>
-      <w:proofErr w:type="spellEnd"/>
     </w:p>
     <w:tbl>
       <w:tblPr>
@@ -11374,7 +10027,6 @@
         </w:rPr>
         <w:t xml:space="preserve"> </w:t>
       </w:r>
-      <w:proofErr w:type="spellStart"/>
       <w:r>
         <w:rPr>
           <w:rFonts w:ascii="Times New Roman" w:eastAsia="Calibri" w:hAnsi="Times New Roman" w:cs="Times New Roman"/>
@@ -11387,7 +10039,6 @@
         </w:rPr>
         <w:t>students</w:t>
       </w:r>
-      <w:proofErr w:type="spellEnd"/>
       <w:r>
         <w:rPr>
           <w:rFonts w:ascii="Times New Roman" w:eastAsia="Calibri" w:hAnsi="Times New Roman" w:cs="Times New Roman"/>
@@ -11400,7 +10051,6 @@
         </w:rPr>
         <w:t>/</w:t>
       </w:r>
-      <w:proofErr w:type="spellStart"/>
       <w:r>
         <w:rPr>
           <w:rFonts w:ascii="Times New Roman" w:eastAsia="Calibri" w:hAnsi="Times New Roman" w:cs="Times New Roman"/>
@@ -11413,7 +10063,6 @@
         </w:rPr>
         <w:t>studentList</w:t>
       </w:r>
-      <w:proofErr w:type="spellEnd"/>
     </w:p>
     <w:tbl>
       <w:tblPr>
@@ -11537,25 +10186,7 @@
                 <w:sz w:val="24"/>
                 <w:szCs w:val="24"/>
               </w:rPr>
-              <w:t xml:space="preserve">Az adott osztály </w:t>
-            </w:r>
-            <w:proofErr w:type="spellStart"/>
-            <w:r>
-              <w:rPr>
-                <w:rFonts w:ascii="Times New Roman" w:eastAsia="Calibri" w:hAnsi="Times New Roman" w:cs="Times New Roman"/>
-                <w:sz w:val="24"/>
-                <w:szCs w:val="24"/>
-              </w:rPr>
-              <w:t>id</w:t>
-            </w:r>
-            <w:proofErr w:type="spellEnd"/>
-            <w:r>
-              <w:rPr>
-                <w:rFonts w:ascii="Times New Roman" w:eastAsia="Calibri" w:hAnsi="Times New Roman" w:cs="Times New Roman"/>
-                <w:sz w:val="24"/>
-                <w:szCs w:val="24"/>
-              </w:rPr>
-              <w:t>-je</w:t>
+              <w:t>Az adott osztály id-je</w:t>
             </w:r>
           </w:p>
         </w:tc>
@@ -11666,7 +10297,6 @@
         </w:rPr>
         <w:t xml:space="preserve"> </w:t>
       </w:r>
-      <w:proofErr w:type="spellStart"/>
       <w:r>
         <w:rPr>
           <w:rFonts w:ascii="Times New Roman" w:eastAsia="Calibri" w:hAnsi="Times New Roman" w:cs="Times New Roman"/>
@@ -11679,7 +10309,6 @@
         </w:rPr>
         <w:t>students</w:t>
       </w:r>
-      <w:proofErr w:type="spellEnd"/>
       <w:r>
         <w:rPr>
           <w:rFonts w:ascii="Times New Roman" w:eastAsia="Calibri" w:hAnsi="Times New Roman" w:cs="Times New Roman"/>
@@ -11692,7 +10321,6 @@
         </w:rPr>
         <w:t>/</w:t>
       </w:r>
-      <w:proofErr w:type="spellStart"/>
       <w:r>
         <w:rPr>
           <w:rFonts w:ascii="Times New Roman" w:eastAsia="Calibri" w:hAnsi="Times New Roman" w:cs="Times New Roman"/>
@@ -11705,7 +10333,6 @@
         </w:rPr>
         <w:t>getPalya</w:t>
       </w:r>
-      <w:proofErr w:type="spellEnd"/>
     </w:p>
     <w:tbl>
       <w:tblPr>
@@ -11945,7 +10572,6 @@
         </w:rPr>
         <w:t xml:space="preserve"> </w:t>
       </w:r>
-      <w:proofErr w:type="spellStart"/>
       <w:r>
         <w:rPr>
           <w:rFonts w:ascii="Times New Roman" w:eastAsia="Calibri" w:hAnsi="Times New Roman" w:cs="Times New Roman"/>
@@ -11958,7 +10584,6 @@
         </w:rPr>
         <w:t>students</w:t>
       </w:r>
-      <w:proofErr w:type="spellEnd"/>
       <w:r>
         <w:rPr>
           <w:rFonts w:ascii="Times New Roman" w:eastAsia="Calibri" w:hAnsi="Times New Roman" w:cs="Times New Roman"/>
@@ -11971,7 +10596,6 @@
         </w:rPr>
         <w:t>/</w:t>
       </w:r>
-      <w:proofErr w:type="spellStart"/>
       <w:r>
         <w:rPr>
           <w:rFonts w:ascii="Times New Roman" w:eastAsia="Calibri" w:hAnsi="Times New Roman" w:cs="Times New Roman"/>
@@ -11984,7 +10608,6 @@
         </w:rPr>
         <w:t>addStudent</w:t>
       </w:r>
-      <w:proofErr w:type="spellEnd"/>
     </w:p>
     <w:tbl>
       <w:tblPr>
@@ -12245,7 +10868,6 @@
         </w:rPr>
         <w:t xml:space="preserve"> </w:t>
       </w:r>
-      <w:proofErr w:type="spellStart"/>
       <w:r>
         <w:rPr>
           <w:rFonts w:ascii="Times New Roman" w:eastAsia="Calibri" w:hAnsi="Times New Roman" w:cs="Times New Roman"/>
@@ -12258,7 +10880,6 @@
         </w:rPr>
         <w:t>students</w:t>
       </w:r>
-      <w:proofErr w:type="spellEnd"/>
       <w:r>
         <w:rPr>
           <w:rFonts w:ascii="Times New Roman" w:eastAsia="Calibri" w:hAnsi="Times New Roman" w:cs="Times New Roman"/>
@@ -12271,7 +10892,6 @@
         </w:rPr>
         <w:t>/</w:t>
       </w:r>
-      <w:proofErr w:type="spellStart"/>
       <w:r>
         <w:rPr>
           <w:rFonts w:ascii="Times New Roman" w:eastAsia="Calibri" w:hAnsi="Times New Roman" w:cs="Times New Roman"/>
@@ -12296,7 +10916,6 @@
         </w:rPr>
         <w:t>Student</w:t>
       </w:r>
-      <w:proofErr w:type="spellEnd"/>
     </w:p>
     <w:tbl>
       <w:tblPr>
@@ -12573,7 +11192,6 @@
         </w:rPr>
         <w:t xml:space="preserve"> </w:t>
       </w:r>
-      <w:proofErr w:type="spellStart"/>
       <w:r>
         <w:rPr>
           <w:rFonts w:ascii="Times New Roman" w:eastAsia="Calibri" w:hAnsi="Times New Roman" w:cs="Times New Roman"/>
@@ -12586,7 +11204,6 @@
         </w:rPr>
         <w:t>students</w:t>
       </w:r>
-      <w:proofErr w:type="spellEnd"/>
       <w:r>
         <w:rPr>
           <w:rFonts w:ascii="Times New Roman" w:eastAsia="Calibri" w:hAnsi="Times New Roman" w:cs="Times New Roman"/>
@@ -12599,7 +11216,6 @@
         </w:rPr>
         <w:t>/</w:t>
       </w:r>
-      <w:proofErr w:type="spellStart"/>
       <w:r>
         <w:rPr>
           <w:rFonts w:ascii="Times New Roman" w:eastAsia="Calibri" w:hAnsi="Times New Roman" w:cs="Times New Roman"/>
@@ -12624,7 +11240,6 @@
         </w:rPr>
         <w:t>Student</w:t>
       </w:r>
-      <w:proofErr w:type="spellEnd"/>
     </w:p>
     <w:tbl>
       <w:tblPr>
@@ -12880,7 +11495,6 @@
         </w:rPr>
         <w:t xml:space="preserve"> </w:t>
       </w:r>
-      <w:proofErr w:type="spellStart"/>
       <w:r>
         <w:rPr>
           <w:rFonts w:ascii="Times New Roman" w:eastAsia="Calibri" w:hAnsi="Times New Roman" w:cs="Times New Roman"/>
@@ -12893,7 +11507,6 @@
         </w:rPr>
         <w:t>users</w:t>
       </w:r>
-      <w:proofErr w:type="spellEnd"/>
       <w:r>
         <w:rPr>
           <w:rFonts w:ascii="Times New Roman" w:eastAsia="Calibri" w:hAnsi="Times New Roman" w:cs="Times New Roman"/>
@@ -12906,7 +11519,6 @@
         </w:rPr>
         <w:t>/</w:t>
       </w:r>
-      <w:proofErr w:type="spellStart"/>
       <w:r>
         <w:rPr>
           <w:rFonts w:ascii="Times New Roman" w:eastAsia="Calibri" w:hAnsi="Times New Roman" w:cs="Times New Roman"/>
@@ -12919,7 +11531,6 @@
         </w:rPr>
         <w:t>userList</w:t>
       </w:r>
-      <w:proofErr w:type="spellEnd"/>
     </w:p>
     <w:tbl>
       <w:tblPr>
@@ -13159,7 +11770,6 @@
         </w:rPr>
         <w:t xml:space="preserve"> </w:t>
       </w:r>
-      <w:proofErr w:type="spellStart"/>
       <w:r>
         <w:rPr>
           <w:rFonts w:ascii="Times New Roman" w:eastAsia="Calibri" w:hAnsi="Times New Roman" w:cs="Times New Roman"/>
@@ -13172,7 +11782,6 @@
         </w:rPr>
         <w:t>users</w:t>
       </w:r>
-      <w:proofErr w:type="spellEnd"/>
       <w:r>
         <w:rPr>
           <w:rFonts w:ascii="Times New Roman" w:eastAsia="Calibri" w:hAnsi="Times New Roman" w:cs="Times New Roman"/>
@@ -13185,7 +11794,6 @@
         </w:rPr>
         <w:t>/</w:t>
       </w:r>
-      <w:proofErr w:type="spellStart"/>
       <w:r>
         <w:rPr>
           <w:rFonts w:ascii="Times New Roman" w:eastAsia="Calibri" w:hAnsi="Times New Roman" w:cs="Times New Roman"/>
@@ -13198,7 +11806,6 @@
         </w:rPr>
         <w:t>deleteUser</w:t>
       </w:r>
-      <w:proofErr w:type="spellEnd"/>
     </w:p>
     <w:tbl>
       <w:tblPr>
@@ -13430,7 +12037,6 @@
         </w:rPr>
         <w:t xml:space="preserve"> </w:t>
       </w:r>
-      <w:proofErr w:type="spellStart"/>
       <w:r>
         <w:rPr>
           <w:rFonts w:ascii="Times New Roman" w:eastAsia="Calibri" w:hAnsi="Times New Roman" w:cs="Times New Roman"/>
@@ -13443,7 +12049,6 @@
         </w:rPr>
         <w:t>users</w:t>
       </w:r>
-      <w:proofErr w:type="spellEnd"/>
       <w:r>
         <w:rPr>
           <w:rFonts w:ascii="Times New Roman" w:eastAsia="Calibri" w:hAnsi="Times New Roman" w:cs="Times New Roman"/>
@@ -13456,7 +12061,6 @@
         </w:rPr>
         <w:t>/</w:t>
       </w:r>
-      <w:proofErr w:type="spellStart"/>
       <w:r>
         <w:rPr>
           <w:rFonts w:ascii="Times New Roman" w:eastAsia="Calibri" w:hAnsi="Times New Roman" w:cs="Times New Roman"/>
@@ -13469,7 +12073,6 @@
         </w:rPr>
         <w:t>updatePassword</w:t>
       </w:r>
-      <w:proofErr w:type="spellEnd"/>
     </w:p>
     <w:tbl>
       <w:tblPr>
@@ -13972,47 +12575,7 @@
           <w:szCs w:val="24"/>
           <w:lang w:val="hu-HU"/>
         </w:rPr>
-        <w:t xml:space="preserve">zerveroldalról nézve a rendszernek szüksége van egy olyan platformra, ami </w:t>
-      </w:r>
-      <w:proofErr w:type="spellStart"/>
-      <w:r>
-        <w:rPr>
-          <w:rFonts w:ascii="Times New Roman" w:hAnsi="Times New Roman" w:cs="Times New Roman"/>
-          <w:sz w:val="24"/>
-          <w:szCs w:val="24"/>
-          <w:lang w:val="hu-HU"/>
-        </w:rPr>
-        <w:t>MySQL</w:t>
-      </w:r>
-      <w:proofErr w:type="spellEnd"/>
-      <w:r>
-        <w:rPr>
-          <w:rFonts w:ascii="Times New Roman" w:hAnsi="Times New Roman" w:cs="Times New Roman"/>
-          <w:sz w:val="24"/>
-          <w:szCs w:val="24"/>
-          <w:lang w:val="hu-HU"/>
-        </w:rPr>
-        <w:t xml:space="preserve"> szervereket képes futtatni, a fejlesztés során egy helyi </w:t>
-      </w:r>
-      <w:proofErr w:type="spellStart"/>
-      <w:r>
-        <w:rPr>
-          <w:rFonts w:ascii="Times New Roman" w:hAnsi="Times New Roman" w:cs="Times New Roman"/>
-          <w:sz w:val="24"/>
-          <w:szCs w:val="24"/>
-          <w:lang w:val="hu-HU"/>
-        </w:rPr>
-        <w:t>localhost-al</w:t>
-      </w:r>
-      <w:proofErr w:type="spellEnd"/>
-      <w:r>
-        <w:rPr>
-          <w:rFonts w:ascii="Times New Roman" w:hAnsi="Times New Roman" w:cs="Times New Roman"/>
-          <w:sz w:val="24"/>
-          <w:szCs w:val="24"/>
-          <w:lang w:val="hu-HU"/>
-        </w:rPr>
-        <w:t xml:space="preserve"> oldottuk meg.</w:t>
+        <w:t>zerveroldalról nézve a rendszernek szüksége van egy olyan platformra, ami MySQL szervereket képes futtatni, a fejlesztés során egy helyi localhost-al oldottuk meg.</w:t>
       </w:r>
     </w:p>
     <w:p>
@@ -14034,27 +12597,7 @@
           <w:szCs w:val="24"/>
           <w:lang w:val="hu-HU"/>
         </w:rPr>
-        <w:t xml:space="preserve">A feladat végrehajtása során folyamatosan jelen volt a tesztelés. Már a statikus oldal megtervezésekor és készülésekor tesztelve volt a megjelenés </w:t>
-      </w:r>
-      <w:proofErr w:type="spellStart"/>
-      <w:r>
-        <w:rPr>
-          <w:rFonts w:ascii="Times New Roman" w:hAnsi="Times New Roman" w:cs="Times New Roman"/>
-          <w:sz w:val="24"/>
-          <w:szCs w:val="24"/>
-          <w:lang w:val="hu-HU"/>
-        </w:rPr>
-        <w:t>reszponzivitása</w:t>
-      </w:r>
-      <w:proofErr w:type="spellEnd"/>
-      <w:r>
-        <w:rPr>
-          <w:rFonts w:ascii="Times New Roman" w:hAnsi="Times New Roman" w:cs="Times New Roman"/>
-          <w:sz w:val="24"/>
-          <w:szCs w:val="24"/>
-          <w:lang w:val="hu-HU"/>
-        </w:rPr>
-        <w:t xml:space="preserve">, az olvashatóság, a láthatóság. </w:t>
+        <w:t xml:space="preserve">A feladat végrehajtása során folyamatosan jelen volt a tesztelés. Már a statikus oldal megtervezésekor és készülésekor tesztelve volt a megjelenés reszponzivitása, az olvashatóság, a láthatóság. </w:t>
       </w:r>
     </w:p>
     <w:p>
@@ -14222,7 +12765,6 @@
         </w:rPr>
         <w:t xml:space="preserve"> mappán belül az </w:t>
       </w:r>
-      <w:proofErr w:type="spellStart"/>
       <w:r>
         <w:rPr>
           <w:rFonts w:ascii="Times New Roman" w:hAnsi="Times New Roman" w:cs="Times New Roman"/>
@@ -14234,7 +12776,6 @@
         </w:rPr>
         <w:t>src</w:t>
       </w:r>
-      <w:proofErr w:type="spellEnd"/>
       <w:r>
         <w:rPr>
           <w:rFonts w:ascii="Times New Roman" w:hAnsi="Times New Roman" w:cs="Times New Roman"/>
@@ -14253,31 +12794,7 @@
           <w:szCs w:val="24"/>
           <w:lang w:val="hu-HU"/>
         </w:rPr>
-        <w:t>__</w:t>
-      </w:r>
-      <w:proofErr w:type="spellStart"/>
-      <w:r>
-        <w:rPr>
-          <w:rFonts w:ascii="Times New Roman" w:hAnsi="Times New Roman" w:cs="Times New Roman"/>
-          <w:b/>
-          <w:bCs/>
-          <w:sz w:val="24"/>
-          <w:szCs w:val="24"/>
-          <w:lang w:val="hu-HU"/>
-        </w:rPr>
-        <w:t>tests</w:t>
-      </w:r>
-      <w:proofErr w:type="spellEnd"/>
-      <w:r>
-        <w:rPr>
-          <w:rFonts w:ascii="Times New Roman" w:hAnsi="Times New Roman" w:cs="Times New Roman"/>
-          <w:b/>
-          <w:bCs/>
-          <w:sz w:val="24"/>
-          <w:szCs w:val="24"/>
-          <w:lang w:val="hu-HU"/>
-        </w:rPr>
-        <w:t>__</w:t>
+        <w:t>__tests__</w:t>
       </w:r>
       <w:r>
         <w:rPr>
@@ -14450,56 +12967,16 @@
           <w:szCs w:val="24"/>
           <w:lang w:val="hu-HU"/>
         </w:rPr>
-        <w:t>talunk fejlesztett REST API alapú alkalmazás a CRUD (</w:t>
-      </w:r>
-      <w:proofErr w:type="spellStart"/>
-      <w:r>
-        <w:rPr>
-          <w:rFonts w:ascii="Times New Roman" w:hAnsi="Times New Roman" w:cs="Times New Roman"/>
-          <w:sz w:val="24"/>
-          <w:szCs w:val="24"/>
-          <w:lang w:val="hu-HU"/>
-        </w:rPr>
-        <w:t>c</w:t>
-      </w:r>
-      <w:r>
-        <w:rPr>
-          <w:rFonts w:ascii="Times New Roman" w:hAnsi="Times New Roman" w:cs="Times New Roman"/>
-          <w:sz w:val="24"/>
-          <w:szCs w:val="24"/>
-          <w:lang w:val="hu-HU"/>
-        </w:rPr>
-        <w:t>reate</w:t>
-      </w:r>
-      <w:proofErr w:type="spellEnd"/>
-      <w:r>
-        <w:rPr>
-          <w:rFonts w:ascii="Times New Roman" w:hAnsi="Times New Roman" w:cs="Times New Roman"/>
-          <w:sz w:val="24"/>
-          <w:szCs w:val="24"/>
-          <w:lang w:val="hu-HU"/>
-        </w:rPr>
-        <w:t xml:space="preserve">, </w:t>
-      </w:r>
-      <w:proofErr w:type="spellStart"/>
-      <w:r>
-        <w:rPr>
-          <w:rFonts w:ascii="Times New Roman" w:hAnsi="Times New Roman" w:cs="Times New Roman"/>
-          <w:sz w:val="24"/>
-          <w:szCs w:val="24"/>
-          <w:lang w:val="hu-HU"/>
-        </w:rPr>
-        <w:t>read</w:t>
-      </w:r>
-      <w:proofErr w:type="spellEnd"/>
-      <w:r>
-        <w:rPr>
-          <w:rFonts w:ascii="Times New Roman" w:hAnsi="Times New Roman" w:cs="Times New Roman"/>
-          <w:sz w:val="24"/>
-          <w:szCs w:val="24"/>
-          <w:lang w:val="hu-HU"/>
-        </w:rPr>
-        <w:t xml:space="preserve">, update </w:t>
+        <w:t>talunk fejlesztett REST API alapú alkalmazás a CRUD (c</w:t>
+      </w:r>
+      <w:r>
+        <w:rPr>
+          <w:rFonts w:ascii="Times New Roman" w:hAnsi="Times New Roman" w:cs="Times New Roman"/>
+          <w:sz w:val="24"/>
+          <w:szCs w:val="24"/>
+          <w:lang w:val="hu-HU"/>
+        </w:rPr>
+        <w:t xml:space="preserve">reate, read, update </w:t>
       </w:r>
       <w:r>
         <w:rPr>
@@ -14517,19 +12994,8 @@
           <w:szCs w:val="24"/>
           <w:lang w:val="hu-HU"/>
         </w:rPr>
-        <w:t xml:space="preserve"> </w:t>
-      </w:r>
-      <w:proofErr w:type="spellStart"/>
-      <w:r>
-        <w:rPr>
-          <w:rFonts w:ascii="Times New Roman" w:hAnsi="Times New Roman" w:cs="Times New Roman"/>
-          <w:sz w:val="24"/>
-          <w:szCs w:val="24"/>
-          <w:lang w:val="hu-HU"/>
-        </w:rPr>
-        <w:t>delete</w:t>
-      </w:r>
-      <w:proofErr w:type="spellEnd"/>
+        <w:t xml:space="preserve"> delete</w:t>
+      </w:r>
       <w:r>
         <w:rPr>
           <w:rFonts w:ascii="Times New Roman" w:hAnsi="Times New Roman" w:cs="Times New Roman"/>
@@ -14590,120 +13056,40 @@
           <w:szCs w:val="24"/>
           <w:lang w:val="hu-HU"/>
         </w:rPr>
-        <w:t>. Ilyen hiányosság például az .</w:t>
-      </w:r>
-      <w:proofErr w:type="spellStart"/>
-      <w:r>
-        <w:rPr>
-          <w:rFonts w:ascii="Times New Roman" w:hAnsi="Times New Roman" w:cs="Times New Roman"/>
-          <w:sz w:val="24"/>
-          <w:szCs w:val="24"/>
-          <w:lang w:val="hu-HU"/>
-        </w:rPr>
-        <w:t>xlsx</w:t>
-      </w:r>
-      <w:proofErr w:type="spellEnd"/>
-      <w:r>
-        <w:rPr>
-          <w:rFonts w:ascii="Times New Roman" w:hAnsi="Times New Roman" w:cs="Times New Roman"/>
-          <w:sz w:val="24"/>
-          <w:szCs w:val="24"/>
-          <w:lang w:val="hu-HU"/>
-        </w:rPr>
-        <w:t xml:space="preserve"> fájlból történő importálás (Az alkalmazás jelenleg csak .</w:t>
-      </w:r>
-      <w:proofErr w:type="spellStart"/>
-      <w:r>
-        <w:rPr>
-          <w:rFonts w:ascii="Times New Roman" w:hAnsi="Times New Roman" w:cs="Times New Roman"/>
-          <w:sz w:val="24"/>
-          <w:szCs w:val="24"/>
-          <w:lang w:val="hu-HU"/>
-        </w:rPr>
-        <w:t>csv</w:t>
-      </w:r>
-      <w:proofErr w:type="spellEnd"/>
-      <w:r>
-        <w:rPr>
-          <w:rFonts w:ascii="Times New Roman" w:hAnsi="Times New Roman" w:cs="Times New Roman"/>
-          <w:sz w:val="24"/>
-          <w:szCs w:val="24"/>
-          <w:lang w:val="hu-HU"/>
-        </w:rPr>
-        <w:t xml:space="preserve"> fájlokból képes adatokat importálni), vagy az adatok nyomtatása közvetlenül az oldalról.</w:t>
-      </w:r>
-    </w:p>
-    <w:p>
-      <w:pPr>
-        <w:spacing w:line="360" w:lineRule="auto"/>
-        <w:jc w:val="both"/>
-        <w:rPr>
-          <w:rFonts w:ascii="Times New Roman" w:hAnsi="Times New Roman" w:cs="Times New Roman"/>
-          <w:sz w:val="24"/>
-          <w:szCs w:val="24"/>
-          <w:lang w:val="hu-HU"/>
-        </w:rPr>
-      </w:pPr>
-    </w:p>
-    <w:p>
-      <w:pPr>
-        <w:spacing w:line="360" w:lineRule="auto"/>
-        <w:jc w:val="both"/>
-        <w:rPr>
-          <w:rFonts w:ascii="Times New Roman" w:hAnsi="Times New Roman" w:cs="Times New Roman"/>
-          <w:sz w:val="24"/>
-          <w:szCs w:val="24"/>
-          <w:lang w:val="hu-HU"/>
-        </w:rPr>
-      </w:pPr>
-      <w:r>
-        <w:rPr>
-          <w:rFonts w:ascii="Times New Roman" w:hAnsi="Times New Roman" w:cs="Times New Roman"/>
-          <w:sz w:val="24"/>
-          <w:szCs w:val="24"/>
-          <w:lang w:val="hu-HU"/>
-        </w:rPr>
-        <w:t xml:space="preserve">Az alkalmazás GitHub </w:t>
-      </w:r>
-      <w:proofErr w:type="spellStart"/>
-      <w:r>
-        <w:rPr>
-          <w:rFonts w:ascii="Times New Roman" w:hAnsi="Times New Roman" w:cs="Times New Roman"/>
-          <w:sz w:val="24"/>
-          <w:szCs w:val="24"/>
-          <w:lang w:val="hu-HU"/>
-        </w:rPr>
-        <w:t>repository</w:t>
-      </w:r>
-      <w:proofErr w:type="spellEnd"/>
-      <w:r>
-        <w:rPr>
-          <w:rFonts w:ascii="Times New Roman" w:hAnsi="Times New Roman" w:cs="Times New Roman"/>
-          <w:sz w:val="24"/>
-          <w:szCs w:val="24"/>
-          <w:lang w:val="hu-HU"/>
-        </w:rPr>
-        <w:t xml:space="preserve">-ja, </w:t>
-      </w:r>
-      <w:proofErr w:type="spellStart"/>
-      <w:r>
-        <w:rPr>
-          <w:rFonts w:ascii="Times New Roman" w:hAnsi="Times New Roman" w:cs="Times New Roman"/>
-          <w:sz w:val="24"/>
-          <w:szCs w:val="24"/>
-          <w:lang w:val="hu-HU"/>
-        </w:rPr>
-        <w:t>history-val</w:t>
-      </w:r>
-      <w:proofErr w:type="spellEnd"/>
-      <w:r>
-        <w:rPr>
-          <w:rFonts w:ascii="Times New Roman" w:hAnsi="Times New Roman" w:cs="Times New Roman"/>
-          <w:sz w:val="24"/>
-          <w:szCs w:val="24"/>
-          <w:lang w:val="hu-HU"/>
-        </w:rPr>
-        <w:t xml:space="preserve"> együtt:</w:t>
+        <w:t>. Ilyen hiányosság például az .xlsx fájlból történő importálás (Az alkalmazás jelenleg csak .csv fájlokból képes adatokat importálni), vagy az adatok nyomtatása közvetlenül az oldalról.</w:t>
+      </w:r>
+    </w:p>
+    <w:p>
+      <w:pPr>
+        <w:spacing w:line="360" w:lineRule="auto"/>
+        <w:jc w:val="both"/>
+        <w:rPr>
+          <w:rFonts w:ascii="Times New Roman" w:hAnsi="Times New Roman" w:cs="Times New Roman"/>
+          <w:sz w:val="24"/>
+          <w:szCs w:val="24"/>
+          <w:lang w:val="hu-HU"/>
+        </w:rPr>
+      </w:pPr>
+    </w:p>
+    <w:p>
+      <w:pPr>
+        <w:spacing w:line="360" w:lineRule="auto"/>
+        <w:jc w:val="both"/>
+        <w:rPr>
+          <w:rFonts w:ascii="Times New Roman" w:hAnsi="Times New Roman" w:cs="Times New Roman"/>
+          <w:sz w:val="24"/>
+          <w:szCs w:val="24"/>
+          <w:lang w:val="hu-HU"/>
+        </w:rPr>
+      </w:pPr>
+      <w:r>
+        <w:rPr>
+          <w:rFonts w:ascii="Times New Roman" w:hAnsi="Times New Roman" w:cs="Times New Roman"/>
+          <w:sz w:val="24"/>
+          <w:szCs w:val="24"/>
+          <w:lang w:val="hu-HU"/>
+        </w:rPr>
+        <w:t>Az alkalmazás GitHub repository-ja, history-val együtt:</w:t>
       </w:r>
     </w:p>
     <w:p>
@@ -14745,7 +13131,7 @@
 </file>
 
 <file path=word/endnotes.xml><?xml version="1.0" encoding="utf-8"?>
-<w:endnotes xmlns:wpc="http://schemas.microsoft.com/office/word/2010/wordprocessingCanvas" xmlns:cx="http://schemas.microsoft.com/office/drawing/2014/chartex" xmlns:cx1="http://schemas.microsoft.com/office/drawing/2015/9/8/chartex" xmlns:cx2="http://schemas.microsoft.com/office/drawing/2015/10/21/chartex" xmlns:cx3="http://schemas.microsoft.com/office/drawing/2016/5/9/chartex" xmlns:cx4="http://schemas.microsoft.com/office/drawing/2016/5/10/chartex" xmlns:cx5="http://schemas.microsoft.com/office/drawing/2016/5/11/chartex" xmlns:cx6="http://schemas.microsoft.com/office/drawing/2016/5/12/chartex" xmlns:cx7="http://schemas.microsoft.com/office/drawing/2016/5/13/chartex" xmlns:cx8="http://schemas.microsoft.com/office/drawing/2016/5/14/chartex" xmlns:mc="http://schemas.openxmlformats.org/markup-compatibility/2006" xmlns:aink="http://schemas.microsoft.com/office/drawing/2016/ink" xmlns:am3d="http://schemas.microsoft.com/office/drawing/2017/model3d" xmlns:o="urn:schemas-microsoft-com:office:office" xmlns:oel="http://schemas.microsoft.com/office/2019/extlst" xmlns:r="http://schemas.openxmlformats.org/officeDocument/2006/relationships" xmlns:m="http://schemas.openxmlformats.org/officeDocument/2006/math" xmlns:v="urn:schemas-microsoft-com:vml" xmlns:wp14="http://schemas.microsoft.com/office/word/2010/wordprocessingDrawing" xmlns:wp="http://schemas.openxmlformats.org/drawingml/2006/wordprocessingDrawing" xmlns:w10="urn:schemas-microsoft-com:office:word" xmlns:w="http://schemas.openxmlformats.org/wordprocessingml/2006/main" xmlns:w14="http://schemas.microsoft.com/office/word/2010/wordml" xmlns:w15="http://schemas.microsoft.com/office/word/2012/wordml" xmlns:w16cex="http://schemas.microsoft.com/office/word/2018/wordml/cex" xmlns:w16cid="http://schemas.microsoft.com/office/word/2016/wordml/cid" xmlns:w16="http://schemas.microsoft.com/office/word/2018/wordml" xmlns:w16du="http://schemas.microsoft.com/office/word/2023/wordml/word16du" xmlns:w16sdtdh="http://schemas.microsoft.com/office/word/2020/wordml/sdtdatahash" xmlns:w16se="http://schemas.microsoft.com/office/word/2015/wordml/symex" xmlns:wpg="http://schemas.microsoft.com/office/word/2010/wordprocessingGroup" xmlns:wpi="http://schemas.microsoft.com/office/word/2010/wordprocessingInk" xmlns:wne="http://schemas.microsoft.com/office/word/2006/wordml" xmlns:wps="http://schemas.microsoft.com/office/word/2010/wordprocessingShape" mc:Ignorable="w14 w15 w16se w16cid w16 w16cex w16sdtdh wp14">
+<w:endnotes xmlns:wpc="http://schemas.microsoft.com/office/word/2010/wordprocessingCanvas" xmlns:cx="http://schemas.microsoft.com/office/drawing/2014/chartex" xmlns:cx1="http://schemas.microsoft.com/office/drawing/2015/9/8/chartex" xmlns:cx2="http://schemas.microsoft.com/office/drawing/2015/10/21/chartex" xmlns:cx3="http://schemas.microsoft.com/office/drawing/2016/5/9/chartex" xmlns:cx4="http://schemas.microsoft.com/office/drawing/2016/5/10/chartex" xmlns:cx5="http://schemas.microsoft.com/office/drawing/2016/5/11/chartex" xmlns:cx6="http://schemas.microsoft.com/office/drawing/2016/5/12/chartex" xmlns:cx7="http://schemas.microsoft.com/office/drawing/2016/5/13/chartex" xmlns:cx8="http://schemas.microsoft.com/office/drawing/2016/5/14/chartex" xmlns:mc="http://schemas.openxmlformats.org/markup-compatibility/2006" xmlns:aink="http://schemas.microsoft.com/office/drawing/2016/ink" xmlns:am3d="http://schemas.microsoft.com/office/drawing/2017/model3d" xmlns:o="urn:schemas-microsoft-com:office:office" xmlns:oel="http://schemas.microsoft.com/office/2019/extlst" xmlns:r="http://schemas.openxmlformats.org/officeDocument/2006/relationships" xmlns:m="http://schemas.openxmlformats.org/officeDocument/2006/math" xmlns:v="urn:schemas-microsoft-com:vml" xmlns:wp14="http://schemas.microsoft.com/office/word/2010/wordprocessingDrawing" xmlns:wp="http://schemas.openxmlformats.org/drawingml/2006/wordprocessingDrawing" xmlns:w10="urn:schemas-microsoft-com:office:word" xmlns:w="http://schemas.openxmlformats.org/wordprocessingml/2006/main" xmlns:w14="http://schemas.microsoft.com/office/word/2010/wordml" xmlns:w15="http://schemas.microsoft.com/office/word/2012/wordml" xmlns:w16cex="http://schemas.microsoft.com/office/word/2018/wordml/cex" xmlns:w16cid="http://schemas.microsoft.com/office/word/2016/wordml/cid" xmlns:w16="http://schemas.microsoft.com/office/word/2018/wordml" xmlns:w16du="http://schemas.microsoft.com/office/word/2023/wordml/word16du" xmlns:w16sdtdh="http://schemas.microsoft.com/office/word/2020/wordml/sdtdatahash" xmlns:w16se="http://schemas.microsoft.com/office/word/2015/wordml/symex" xmlns:wpg="http://schemas.microsoft.com/office/word/2010/wordprocessingGroup" xmlns:wpi="http://schemas.microsoft.com/office/word/2010/wordprocessingInk" xmlns:wne="http://schemas.microsoft.com/office/word/2006/wordml" xmlns:wps="http://schemas.microsoft.com/office/word/2010/wordprocessingShape" mc:Ignorable="w14 w15 w16se w16cid w16 w16cex w16sdtdh w16du wp14">
   <w:endnote w:type="separator" w:id="-1">
     <w:p>
       <w:pPr>
@@ -14770,7 +13156,7 @@
 </file>
 
 <file path=word/footer1.xml><?xml version="1.0" encoding="utf-8"?>
-<w:ftr xmlns:wpc="http://schemas.microsoft.com/office/word/2010/wordprocessingCanvas" xmlns:cx="http://schemas.microsoft.com/office/drawing/2014/chartex" xmlns:cx1="http://schemas.microsoft.com/office/drawing/2015/9/8/chartex" xmlns:cx2="http://schemas.microsoft.com/office/drawing/2015/10/21/chartex" xmlns:cx3="http://schemas.microsoft.com/office/drawing/2016/5/9/chartex" xmlns:cx4="http://schemas.microsoft.com/office/drawing/2016/5/10/chartex" xmlns:cx5="http://schemas.microsoft.com/office/drawing/2016/5/11/chartex" xmlns:cx6="http://schemas.microsoft.com/office/drawing/2016/5/12/chartex" xmlns:cx7="http://schemas.microsoft.com/office/drawing/2016/5/13/chartex" xmlns:cx8="http://schemas.microsoft.com/office/drawing/2016/5/14/chartex" xmlns:mc="http://schemas.openxmlformats.org/markup-compatibility/2006" xmlns:aink="http://schemas.microsoft.com/office/drawing/2016/ink" xmlns:am3d="http://schemas.microsoft.com/office/drawing/2017/model3d" xmlns:o="urn:schemas-microsoft-com:office:office" xmlns:oel="http://schemas.microsoft.com/office/2019/extlst" xmlns:r="http://schemas.openxmlformats.org/officeDocument/2006/relationships" xmlns:m="http://schemas.openxmlformats.org/officeDocument/2006/math" xmlns:v="urn:schemas-microsoft-com:vml" xmlns:wp14="http://schemas.microsoft.com/office/word/2010/wordprocessingDrawing" xmlns:wp="http://schemas.openxmlformats.org/drawingml/2006/wordprocessingDrawing" xmlns:w10="urn:schemas-microsoft-com:office:word" xmlns:w="http://schemas.openxmlformats.org/wordprocessingml/2006/main" xmlns:w14="http://schemas.microsoft.com/office/word/2010/wordml" xmlns:w15="http://schemas.microsoft.com/office/word/2012/wordml" xmlns:w16cex="http://schemas.microsoft.com/office/word/2018/wordml/cex" xmlns:w16cid="http://schemas.microsoft.com/office/word/2016/wordml/cid" xmlns:w16="http://schemas.microsoft.com/office/word/2018/wordml" xmlns:w16du="http://schemas.microsoft.com/office/word/2023/wordml/word16du" xmlns:w16sdtdh="http://schemas.microsoft.com/office/word/2020/wordml/sdtdatahash" xmlns:w16se="http://schemas.microsoft.com/office/word/2015/wordml/symex" xmlns:wpg="http://schemas.microsoft.com/office/word/2010/wordprocessingGroup" xmlns:wpi="http://schemas.microsoft.com/office/word/2010/wordprocessingInk" xmlns:wne="http://schemas.microsoft.com/office/word/2006/wordml" xmlns:wps="http://schemas.microsoft.com/office/word/2010/wordprocessingShape" mc:Ignorable="w14 w15 w16se w16cid w16 w16cex w16sdtdh wp14">
+<w:ftr xmlns:wpc="http://schemas.microsoft.com/office/word/2010/wordprocessingCanvas" xmlns:cx="http://schemas.microsoft.com/office/drawing/2014/chartex" xmlns:cx1="http://schemas.microsoft.com/office/drawing/2015/9/8/chartex" xmlns:cx2="http://schemas.microsoft.com/office/drawing/2015/10/21/chartex" xmlns:cx3="http://schemas.microsoft.com/office/drawing/2016/5/9/chartex" xmlns:cx4="http://schemas.microsoft.com/office/drawing/2016/5/10/chartex" xmlns:cx5="http://schemas.microsoft.com/office/drawing/2016/5/11/chartex" xmlns:cx6="http://schemas.microsoft.com/office/drawing/2016/5/12/chartex" xmlns:cx7="http://schemas.microsoft.com/office/drawing/2016/5/13/chartex" xmlns:cx8="http://schemas.microsoft.com/office/drawing/2016/5/14/chartex" xmlns:mc="http://schemas.openxmlformats.org/markup-compatibility/2006" xmlns:aink="http://schemas.microsoft.com/office/drawing/2016/ink" xmlns:am3d="http://schemas.microsoft.com/office/drawing/2017/model3d" xmlns:o="urn:schemas-microsoft-com:office:office" xmlns:oel="http://schemas.microsoft.com/office/2019/extlst" xmlns:r="http://schemas.openxmlformats.org/officeDocument/2006/relationships" xmlns:m="http://schemas.openxmlformats.org/officeDocument/2006/math" xmlns:v="urn:schemas-microsoft-com:vml" xmlns:wp14="http://schemas.microsoft.com/office/word/2010/wordprocessingDrawing" xmlns:wp="http://schemas.openxmlformats.org/drawingml/2006/wordprocessingDrawing" xmlns:w10="urn:schemas-microsoft-com:office:word" xmlns:w="http://schemas.openxmlformats.org/wordprocessingml/2006/main" xmlns:w14="http://schemas.microsoft.com/office/word/2010/wordml" xmlns:w15="http://schemas.microsoft.com/office/word/2012/wordml" xmlns:w16cex="http://schemas.microsoft.com/office/word/2018/wordml/cex" xmlns:w16cid="http://schemas.microsoft.com/office/word/2016/wordml/cid" xmlns:w16="http://schemas.microsoft.com/office/word/2018/wordml" xmlns:w16du="http://schemas.microsoft.com/office/word/2023/wordml/word16du" xmlns:w16sdtdh="http://schemas.microsoft.com/office/word/2020/wordml/sdtdatahash" xmlns:w16se="http://schemas.microsoft.com/office/word/2015/wordml/symex" xmlns:wpg="http://schemas.microsoft.com/office/word/2010/wordprocessingGroup" xmlns:wpi="http://schemas.microsoft.com/office/word/2010/wordprocessingInk" xmlns:wne="http://schemas.microsoft.com/office/word/2006/wordml" xmlns:wps="http://schemas.microsoft.com/office/word/2010/wordprocessingShape" mc:Ignorable="w14 w15 w16se w16cid w16 w16cex w16sdtdh w16du wp14">
   <w:sdt>
     <w:sdtPr>
       <w:rPr>
@@ -14842,7 +13228,7 @@
 </file>
 
 <file path=word/footer2.xml><?xml version="1.0" encoding="utf-8"?>
-<w:ftr xmlns:wpc="http://schemas.microsoft.com/office/word/2010/wordprocessingCanvas" xmlns:cx="http://schemas.microsoft.com/office/drawing/2014/chartex" xmlns:cx1="http://schemas.microsoft.com/office/drawing/2015/9/8/chartex" xmlns:cx2="http://schemas.microsoft.com/office/drawing/2015/10/21/chartex" xmlns:cx3="http://schemas.microsoft.com/office/drawing/2016/5/9/chartex" xmlns:cx4="http://schemas.microsoft.com/office/drawing/2016/5/10/chartex" xmlns:cx5="http://schemas.microsoft.com/office/drawing/2016/5/11/chartex" xmlns:cx6="http://schemas.microsoft.com/office/drawing/2016/5/12/chartex" xmlns:cx7="http://schemas.microsoft.com/office/drawing/2016/5/13/chartex" xmlns:cx8="http://schemas.microsoft.com/office/drawing/2016/5/14/chartex" xmlns:mc="http://schemas.openxmlformats.org/markup-compatibility/2006" xmlns:aink="http://schemas.microsoft.com/office/drawing/2016/ink" xmlns:am3d="http://schemas.microsoft.com/office/drawing/2017/model3d" xmlns:o="urn:schemas-microsoft-com:office:office" xmlns:oel="http://schemas.microsoft.com/office/2019/extlst" xmlns:r="http://schemas.openxmlformats.org/officeDocument/2006/relationships" xmlns:m="http://schemas.openxmlformats.org/officeDocument/2006/math" xmlns:v="urn:schemas-microsoft-com:vml" xmlns:wp14="http://schemas.microsoft.com/office/word/2010/wordprocessingDrawing" xmlns:wp="http://schemas.openxmlformats.org/drawingml/2006/wordprocessingDrawing" xmlns:w10="urn:schemas-microsoft-com:office:word" xmlns:w="http://schemas.openxmlformats.org/wordprocessingml/2006/main" xmlns:w14="http://schemas.microsoft.com/office/word/2010/wordml" xmlns:w15="http://schemas.microsoft.com/office/word/2012/wordml" xmlns:w16cex="http://schemas.microsoft.com/office/word/2018/wordml/cex" xmlns:w16cid="http://schemas.microsoft.com/office/word/2016/wordml/cid" xmlns:w16="http://schemas.microsoft.com/office/word/2018/wordml" xmlns:w16du="http://schemas.microsoft.com/office/word/2023/wordml/word16du" xmlns:w16sdtdh="http://schemas.microsoft.com/office/word/2020/wordml/sdtdatahash" xmlns:w16se="http://schemas.microsoft.com/office/word/2015/wordml/symex" xmlns:wpg="http://schemas.microsoft.com/office/word/2010/wordprocessingGroup" xmlns:wpi="http://schemas.microsoft.com/office/word/2010/wordprocessingInk" xmlns:wne="http://schemas.microsoft.com/office/word/2006/wordml" xmlns:wps="http://schemas.microsoft.com/office/word/2010/wordprocessingShape" mc:Ignorable="w14 w15 w16se w16cid w16 w16cex w16sdtdh wp14">
+<w:ftr xmlns:wpc="http://schemas.microsoft.com/office/word/2010/wordprocessingCanvas" xmlns:cx="http://schemas.microsoft.com/office/drawing/2014/chartex" xmlns:cx1="http://schemas.microsoft.com/office/drawing/2015/9/8/chartex" xmlns:cx2="http://schemas.microsoft.com/office/drawing/2015/10/21/chartex" xmlns:cx3="http://schemas.microsoft.com/office/drawing/2016/5/9/chartex" xmlns:cx4="http://schemas.microsoft.com/office/drawing/2016/5/10/chartex" xmlns:cx5="http://schemas.microsoft.com/office/drawing/2016/5/11/chartex" xmlns:cx6="http://schemas.microsoft.com/office/drawing/2016/5/12/chartex" xmlns:cx7="http://schemas.microsoft.com/office/drawing/2016/5/13/chartex" xmlns:cx8="http://schemas.microsoft.com/office/drawing/2016/5/14/chartex" xmlns:mc="http://schemas.openxmlformats.org/markup-compatibility/2006" xmlns:aink="http://schemas.microsoft.com/office/drawing/2016/ink" xmlns:am3d="http://schemas.microsoft.com/office/drawing/2017/model3d" xmlns:o="urn:schemas-microsoft-com:office:office" xmlns:oel="http://schemas.microsoft.com/office/2019/extlst" xmlns:r="http://schemas.openxmlformats.org/officeDocument/2006/relationships" xmlns:m="http://schemas.openxmlformats.org/officeDocument/2006/math" xmlns:v="urn:schemas-microsoft-com:vml" xmlns:wp14="http://schemas.microsoft.com/office/word/2010/wordprocessingDrawing" xmlns:wp="http://schemas.openxmlformats.org/drawingml/2006/wordprocessingDrawing" xmlns:w10="urn:schemas-microsoft-com:office:word" xmlns:w="http://schemas.openxmlformats.org/wordprocessingml/2006/main" xmlns:w14="http://schemas.microsoft.com/office/word/2010/wordml" xmlns:w15="http://schemas.microsoft.com/office/word/2012/wordml" xmlns:w16cex="http://schemas.microsoft.com/office/word/2018/wordml/cex" xmlns:w16cid="http://schemas.microsoft.com/office/word/2016/wordml/cid" xmlns:w16="http://schemas.microsoft.com/office/word/2018/wordml" xmlns:w16du="http://schemas.microsoft.com/office/word/2023/wordml/word16du" xmlns:w16sdtdh="http://schemas.microsoft.com/office/word/2020/wordml/sdtdatahash" xmlns:w16se="http://schemas.microsoft.com/office/word/2015/wordml/symex" xmlns:wpg="http://schemas.microsoft.com/office/word/2010/wordprocessingGroup" xmlns:wpi="http://schemas.microsoft.com/office/word/2010/wordprocessingInk" xmlns:wne="http://schemas.microsoft.com/office/word/2006/wordml" xmlns:wps="http://schemas.microsoft.com/office/word/2010/wordprocessingShape" mc:Ignorable="w14 w15 w16se w16cid w16 w16cex w16sdtdh w16du wp14">
   <w:p>
     <w:pPr>
       <w:pStyle w:val="llb"/>
@@ -14857,7 +13243,7 @@
 </file>
 
 <file path=word/footnotes.xml><?xml version="1.0" encoding="utf-8"?>
-<w:footnotes xmlns:wpc="http://schemas.microsoft.com/office/word/2010/wordprocessingCanvas" xmlns:cx="http://schemas.microsoft.com/office/drawing/2014/chartex" xmlns:cx1="http://schemas.microsoft.com/office/drawing/2015/9/8/chartex" xmlns:cx2="http://schemas.microsoft.com/office/drawing/2015/10/21/chartex" xmlns:cx3="http://schemas.microsoft.com/office/drawing/2016/5/9/chartex" xmlns:cx4="http://schemas.microsoft.com/office/drawing/2016/5/10/chartex" xmlns:cx5="http://schemas.microsoft.com/office/drawing/2016/5/11/chartex" xmlns:cx6="http://schemas.microsoft.com/office/drawing/2016/5/12/chartex" xmlns:cx7="http://schemas.microsoft.com/office/drawing/2016/5/13/chartex" xmlns:cx8="http://schemas.microsoft.com/office/drawing/2016/5/14/chartex" xmlns:mc="http://schemas.openxmlformats.org/markup-compatibility/2006" xmlns:aink="http://schemas.microsoft.com/office/drawing/2016/ink" xmlns:am3d="http://schemas.microsoft.com/office/drawing/2017/model3d" xmlns:o="urn:schemas-microsoft-com:office:office" xmlns:oel="http://schemas.microsoft.com/office/2019/extlst" xmlns:r="http://schemas.openxmlformats.org/officeDocument/2006/relationships" xmlns:m="http://schemas.openxmlformats.org/officeDocument/2006/math" xmlns:v="urn:schemas-microsoft-com:vml" xmlns:wp14="http://schemas.microsoft.com/office/word/2010/wordprocessingDrawing" xmlns:wp="http://schemas.openxmlformats.org/drawingml/2006/wordprocessingDrawing" xmlns:w10="urn:schemas-microsoft-com:office:word" xmlns:w="http://schemas.openxmlformats.org/wordprocessingml/2006/main" xmlns:w14="http://schemas.microsoft.com/office/word/2010/wordml" xmlns:w15="http://schemas.microsoft.com/office/word/2012/wordml" xmlns:w16cex="http://schemas.microsoft.com/office/word/2018/wordml/cex" xmlns:w16cid="http://schemas.microsoft.com/office/word/2016/wordml/cid" xmlns:w16="http://schemas.microsoft.com/office/word/2018/wordml" xmlns:w16du="http://schemas.microsoft.com/office/word/2023/wordml/word16du" xmlns:w16sdtdh="http://schemas.microsoft.com/office/word/2020/wordml/sdtdatahash" xmlns:w16se="http://schemas.microsoft.com/office/word/2015/wordml/symex" xmlns:wpg="http://schemas.microsoft.com/office/word/2010/wordprocessingGroup" xmlns:wpi="http://schemas.microsoft.com/office/word/2010/wordprocessingInk" xmlns:wne="http://schemas.microsoft.com/office/word/2006/wordml" xmlns:wps="http://schemas.microsoft.com/office/word/2010/wordprocessingShape" mc:Ignorable="w14 w15 w16se w16cid w16 w16cex w16sdtdh wp14">
+<w:footnotes xmlns:wpc="http://schemas.microsoft.com/office/word/2010/wordprocessingCanvas" xmlns:cx="http://schemas.microsoft.com/office/drawing/2014/chartex" xmlns:cx1="http://schemas.microsoft.com/office/drawing/2015/9/8/chartex" xmlns:cx2="http://schemas.microsoft.com/office/drawing/2015/10/21/chartex" xmlns:cx3="http://schemas.microsoft.com/office/drawing/2016/5/9/chartex" xmlns:cx4="http://schemas.microsoft.com/office/drawing/2016/5/10/chartex" xmlns:cx5="http://schemas.microsoft.com/office/drawing/2016/5/11/chartex" xmlns:cx6="http://schemas.microsoft.com/office/drawing/2016/5/12/chartex" xmlns:cx7="http://schemas.microsoft.com/office/drawing/2016/5/13/chartex" xmlns:cx8="http://schemas.microsoft.com/office/drawing/2016/5/14/chartex" xmlns:mc="http://schemas.openxmlformats.org/markup-compatibility/2006" xmlns:aink="http://schemas.microsoft.com/office/drawing/2016/ink" xmlns:am3d="http://schemas.microsoft.com/office/drawing/2017/model3d" xmlns:o="urn:schemas-microsoft-com:office:office" xmlns:oel="http://schemas.microsoft.com/office/2019/extlst" xmlns:r="http://schemas.openxmlformats.org/officeDocument/2006/relationships" xmlns:m="http://schemas.openxmlformats.org/officeDocument/2006/math" xmlns:v="urn:schemas-microsoft-com:vml" xmlns:wp14="http://schemas.microsoft.com/office/word/2010/wordprocessingDrawing" xmlns:wp="http://schemas.openxmlformats.org/drawingml/2006/wordprocessingDrawing" xmlns:w10="urn:schemas-microsoft-com:office:word" xmlns:w="http://schemas.openxmlformats.org/wordprocessingml/2006/main" xmlns:w14="http://schemas.microsoft.com/office/word/2010/wordml" xmlns:w15="http://schemas.microsoft.com/office/word/2012/wordml" xmlns:w16cex="http://schemas.microsoft.com/office/word/2018/wordml/cex" xmlns:w16cid="http://schemas.microsoft.com/office/word/2016/wordml/cid" xmlns:w16="http://schemas.microsoft.com/office/word/2018/wordml" xmlns:w16du="http://schemas.microsoft.com/office/word/2023/wordml/word16du" xmlns:w16sdtdh="http://schemas.microsoft.com/office/word/2020/wordml/sdtdatahash" xmlns:w16se="http://schemas.microsoft.com/office/word/2015/wordml/symex" xmlns:wpg="http://schemas.microsoft.com/office/word/2010/wordprocessingGroup" xmlns:wpi="http://schemas.microsoft.com/office/word/2010/wordprocessingInk" xmlns:wne="http://schemas.microsoft.com/office/word/2006/wordml" xmlns:wps="http://schemas.microsoft.com/office/word/2010/wordprocessingShape" mc:Ignorable="w14 w15 w16se w16cid w16 w16cex w16sdtdh w16du wp14">
   <w:footnote w:type="separator" w:id="-1">
     <w:p>
       <w:pPr>
@@ -14882,7 +13268,7 @@
 </file>
 
 <file path=word/numbering.xml><?xml version="1.0" encoding="utf-8"?>
-<w:numbering xmlns:wpc="http://schemas.microsoft.com/office/word/2010/wordprocessingCanvas" xmlns:cx="http://schemas.microsoft.com/office/drawing/2014/chartex" xmlns:cx1="http://schemas.microsoft.com/office/drawing/2015/9/8/chartex" xmlns:cx2="http://schemas.microsoft.com/office/drawing/2015/10/21/chartex" xmlns:cx3="http://schemas.microsoft.com/office/drawing/2016/5/9/chartex" xmlns:cx4="http://schemas.microsoft.com/office/drawing/2016/5/10/chartex" xmlns:cx5="http://schemas.microsoft.com/office/drawing/2016/5/11/chartex" xmlns:cx6="http://schemas.microsoft.com/office/drawing/2016/5/12/chartex" xmlns:cx7="http://schemas.microsoft.com/office/drawing/2016/5/13/chartex" xmlns:cx8="http://schemas.microsoft.com/office/drawing/2016/5/14/chartex" xmlns:mc="http://schemas.openxmlformats.org/markup-compatibility/2006" xmlns:aink="http://schemas.microsoft.com/office/drawing/2016/ink" xmlns:am3d="http://schemas.microsoft.com/office/drawing/2017/model3d" xmlns:o="urn:schemas-microsoft-com:office:office" xmlns:oel="http://schemas.microsoft.com/office/2019/extlst" xmlns:r="http://schemas.openxmlformats.org/officeDocument/2006/relationships" xmlns:m="http://schemas.openxmlformats.org/officeDocument/2006/math" xmlns:v="urn:schemas-microsoft-com:vml" xmlns:wp14="http://schemas.microsoft.com/office/word/2010/wordprocessingDrawing" xmlns:wp="http://schemas.openxmlformats.org/drawingml/2006/wordprocessingDrawing" xmlns:w10="urn:schemas-microsoft-com:office:word" xmlns:w="http://schemas.openxmlformats.org/wordprocessingml/2006/main" xmlns:w14="http://schemas.microsoft.com/office/word/2010/wordml" xmlns:w15="http://schemas.microsoft.com/office/word/2012/wordml" xmlns:w16cex="http://schemas.microsoft.com/office/word/2018/wordml/cex" xmlns:w16cid="http://schemas.microsoft.com/office/word/2016/wordml/cid" xmlns:w16="http://schemas.microsoft.com/office/word/2018/wordml" xmlns:w16du="http://schemas.microsoft.com/office/word/2023/wordml/word16du" xmlns:w16sdtdh="http://schemas.microsoft.com/office/word/2020/wordml/sdtdatahash" xmlns:w16se="http://schemas.microsoft.com/office/word/2015/wordml/symex" xmlns:wpg="http://schemas.microsoft.com/office/word/2010/wordprocessingGroup" xmlns:wpi="http://schemas.microsoft.com/office/word/2010/wordprocessingInk" xmlns:wne="http://schemas.microsoft.com/office/word/2006/wordml" xmlns:wps="http://schemas.microsoft.com/office/word/2010/wordprocessingShape" mc:Ignorable="w14 w15 w16se w16cid w16 w16cex w16sdtdh wp14">
+<w:numbering xmlns:wpc="http://schemas.microsoft.com/office/word/2010/wordprocessingCanvas" xmlns:cx="http://schemas.microsoft.com/office/drawing/2014/chartex" xmlns:cx1="http://schemas.microsoft.com/office/drawing/2015/9/8/chartex" xmlns:cx2="http://schemas.microsoft.com/office/drawing/2015/10/21/chartex" xmlns:cx3="http://schemas.microsoft.com/office/drawing/2016/5/9/chartex" xmlns:cx4="http://schemas.microsoft.com/office/drawing/2016/5/10/chartex" xmlns:cx5="http://schemas.microsoft.com/office/drawing/2016/5/11/chartex" xmlns:cx6="http://schemas.microsoft.com/office/drawing/2016/5/12/chartex" xmlns:cx7="http://schemas.microsoft.com/office/drawing/2016/5/13/chartex" xmlns:cx8="http://schemas.microsoft.com/office/drawing/2016/5/14/chartex" xmlns:mc="http://schemas.openxmlformats.org/markup-compatibility/2006" xmlns:aink="http://schemas.microsoft.com/office/drawing/2016/ink" xmlns:am3d="http://schemas.microsoft.com/office/drawing/2017/model3d" xmlns:o="urn:schemas-microsoft-com:office:office" xmlns:oel="http://schemas.microsoft.com/office/2019/extlst" xmlns:r="http://schemas.openxmlformats.org/officeDocument/2006/relationships" xmlns:m="http://schemas.openxmlformats.org/officeDocument/2006/math" xmlns:v="urn:schemas-microsoft-com:vml" xmlns:wp14="http://schemas.microsoft.com/office/word/2010/wordprocessingDrawing" xmlns:wp="http://schemas.openxmlformats.org/drawingml/2006/wordprocessingDrawing" xmlns:w10="urn:schemas-microsoft-com:office:word" xmlns:w="http://schemas.openxmlformats.org/wordprocessingml/2006/main" xmlns:w14="http://schemas.microsoft.com/office/word/2010/wordml" xmlns:w15="http://schemas.microsoft.com/office/word/2012/wordml" xmlns:w16cex="http://schemas.microsoft.com/office/word/2018/wordml/cex" xmlns:w16cid="http://schemas.microsoft.com/office/word/2016/wordml/cid" xmlns:w16="http://schemas.microsoft.com/office/word/2018/wordml" xmlns:w16du="http://schemas.microsoft.com/office/word/2023/wordml/word16du" xmlns:w16sdtdh="http://schemas.microsoft.com/office/word/2020/wordml/sdtdatahash" xmlns:w16se="http://schemas.microsoft.com/office/word/2015/wordml/symex" xmlns:wpg="http://schemas.microsoft.com/office/word/2010/wordprocessingGroup" xmlns:wpi="http://schemas.microsoft.com/office/word/2010/wordprocessingInk" xmlns:wne="http://schemas.microsoft.com/office/word/2006/wordml" xmlns:wps="http://schemas.microsoft.com/office/word/2010/wordprocessingShape" mc:Ignorable="w14 w15 w16se w16cid w16 w16cex w16sdtdh w16du wp14">
   <w:abstractNum w:abstractNumId="0" w15:restartNumberingAfterBreak="0">
     <w:nsid w:val="011A6F70"/>
     <w:multiLevelType w:val="hybridMultilevel"/>
@@ -16859,7 +15245,7 @@
 </file>
 
 <file path=word/styles.xml><?xml version="1.0" encoding="utf-8"?>
-<w:styles xmlns:mc="http://schemas.openxmlformats.org/markup-compatibility/2006" xmlns:r="http://schemas.openxmlformats.org/officeDocument/2006/relationships" xmlns:w="http://schemas.openxmlformats.org/wordprocessingml/2006/main" xmlns:w14="http://schemas.microsoft.com/office/word/2010/wordml" xmlns:w15="http://schemas.microsoft.com/office/word/2012/wordml" xmlns:w16cex="http://schemas.microsoft.com/office/word/2018/wordml/cex" xmlns:w16cid="http://schemas.microsoft.com/office/word/2016/wordml/cid" xmlns:w16="http://schemas.microsoft.com/office/word/2018/wordml" xmlns:w16sdtdh="http://schemas.microsoft.com/office/word/2020/wordml/sdtdatahash" xmlns:w16se="http://schemas.microsoft.com/office/word/2015/wordml/symex" mc:Ignorable="w14 w15 w16se w16cid w16 w16cex w16sdtdh">
+<w:styles xmlns:mc="http://schemas.openxmlformats.org/markup-compatibility/2006" xmlns:r="http://schemas.openxmlformats.org/officeDocument/2006/relationships" xmlns:w="http://schemas.openxmlformats.org/wordprocessingml/2006/main" xmlns:w14="http://schemas.microsoft.com/office/word/2010/wordml" xmlns:w15="http://schemas.microsoft.com/office/word/2012/wordml" xmlns:w16cex="http://schemas.microsoft.com/office/word/2018/wordml/cex" xmlns:w16cid="http://schemas.microsoft.com/office/word/2016/wordml/cid" xmlns:w16="http://schemas.microsoft.com/office/word/2018/wordml" xmlns:w16du="http://schemas.microsoft.com/office/word/2023/wordml/word16du" xmlns:w16sdtdh="http://schemas.microsoft.com/office/word/2020/wordml/sdtdatahash" xmlns:w16se="http://schemas.microsoft.com/office/word/2015/wordml/symex" mc:Ignorable="w14 w15 w16se w16cid w16 w16cex w16sdtdh w16du">
   <w:docDefaults>
     <w:rPrDefault>
       <w:rPr>
@@ -17329,7 +15715,6 @@
   <w:style w:type="character" w:default="1" w:styleId="Bekezdsalapbettpusa">
     <w:name w:val="Default Paragraph Font"/>
     <w:uiPriority w:val="1"/>
-    <w:semiHidden/>
     <w:unhideWhenUsed/>
   </w:style>
   <w:style w:type="table" w:default="1" w:styleId="Normltblzat">
@@ -17613,6 +15998,19 @@
     <w:rPr>
       <w:rFonts w:asciiTheme="majorHAnsi" w:eastAsiaTheme="majorEastAsia" w:hAnsiTheme="majorHAnsi" w:cstheme="majorBidi"/>
       <w:color w:val="1F3763" w:themeColor="accent1" w:themeShade="7F"/>
+      <w:sz w:val="24"/>
+      <w:szCs w:val="24"/>
+    </w:rPr>
+  </w:style>
+  <w:style w:type="paragraph" w:styleId="NormlWeb">
+    <w:name w:val="Normal (Web)"/>
+    <w:basedOn w:val="Norml"/>
+    <w:uiPriority w:val="99"/>
+    <w:semiHidden/>
+    <w:unhideWhenUsed/>
+    <w:rsid w:val="00AE26BC"/>
+    <w:rPr>
+      <w:rFonts w:ascii="Times New Roman" w:hAnsi="Times New Roman" w:cs="Times New Roman"/>
       <w:sz w:val="24"/>
       <w:szCs w:val="24"/>
     </w:rPr>

</xml_diff>